<commit_message>
Added V1.3 for SRS document after reviewing it Signed-off-by: MostafaNader96 <mnader96@gmail.com>
</commit_message>
<xml_diff>
--- a/Software Specification/SRS/SRS.docx
+++ b/Software Specification/SRS/SRS.docx
@@ -303,14 +303,13 @@
       <w:tblPr>
         <w:tblStyle w:val="TableGrid"/>
         <w:tblW w:w="0" w:type="auto"/>
-        <w:tblInd w:w="0" w:type="dxa"/>
         <w:tblLook w:val="04A0" w:firstRow="1" w:lastRow="0" w:firstColumn="1" w:lastColumn="0" w:noHBand="0" w:noVBand="1"/>
       </w:tblPr>
       <w:tblGrid>
-        <w:gridCol w:w="1715"/>
-        <w:gridCol w:w="2628"/>
+        <w:gridCol w:w="1714"/>
+        <w:gridCol w:w="2630"/>
         <w:gridCol w:w="1231"/>
-        <w:gridCol w:w="2110"/>
+        <w:gridCol w:w="2109"/>
         <w:gridCol w:w="1666"/>
       </w:tblGrid>
       <w:tr>
@@ -564,7 +563,7 @@
                 <w:sz w:val="32"/>
                 <w:szCs w:val="32"/>
               </w:rPr>
-              <w:t>Marina Medhat</w:t>
+              <w:t>Mostafa Nader</w:t>
             </w:r>
           </w:p>
           <w:p>
@@ -618,7 +617,7 @@
                 <w:sz w:val="32"/>
                 <w:szCs w:val="32"/>
               </w:rPr>
-              <w:t>2</w:t>
+              <w:t>3</w:t>
             </w:r>
           </w:p>
         </w:tc>
@@ -655,7 +654,14 @@
                 <w:sz w:val="32"/>
                 <w:szCs w:val="32"/>
               </w:rPr>
-              <w:t>05/02/2020</w:t>
+              <w:t>07</w:t>
+            </w:r>
+            <w:r>
+              <w:rPr>
+                <w:sz w:val="32"/>
+                <w:szCs w:val="32"/>
+              </w:rPr>
+              <w:t>/02/2020</w:t>
             </w:r>
             <w:bookmarkEnd w:id="9"/>
           </w:p>
@@ -738,14 +744,27 @@
       <w:r>
         <w:t xml:space="preserve">Table </w:t>
       </w:r>
-      <w:fldSimple w:instr=" SEQ Table \* ARABIC ">
-        <w:r>
-          <w:rPr>
-            <w:noProof/>
-          </w:rPr>
-          <w:t>2</w:t>
-        </w:r>
-      </w:fldSimple>
+      <w:r>
+        <w:fldChar w:fldCharType="begin"/>
+      </w:r>
+      <w:r>
+        <w:instrText xml:space="preserve"> SEQ Table \* ARABIC </w:instrText>
+      </w:r>
+      <w:r>
+        <w:fldChar w:fldCharType="separate"/>
+      </w:r>
+      <w:r>
+        <w:rPr>
+          <w:noProof/>
+        </w:rPr>
+        <w:t>2</w:t>
+      </w:r>
+      <w:r>
+        <w:rPr>
+          <w:noProof/>
+        </w:rPr>
+        <w:fldChar w:fldCharType="end"/>
+      </w:r>
       <w:r>
         <w:t xml:space="preserve"> Document History</w:t>
       </w:r>
@@ -1057,7 +1076,10 @@
               <w:pStyle w:val="TableText"/>
             </w:pPr>
             <w:r>
-              <w:t xml:space="preserve">Added requirements regarding the SRS_Review </w:t>
+              <w:t>Added requir</w:t>
+            </w:r>
+            <w:r>
+              <w:t>ements regarding the SRS Review</w:t>
             </w:r>
             <w:r>
               <w:t>.</w:t>
@@ -1091,7 +1113,10 @@
               <w:pStyle w:val="TableText"/>
             </w:pPr>
             <w:r>
-              <w:t>5/02/2020</w:t>
+              <w:t>7</w:t>
+            </w:r>
+            <w:r>
+              <w:t>/02/2020</w:t>
             </w:r>
           </w:p>
         </w:tc>
@@ -1109,6 +1134,74 @@
             </w:r>
             <w:r>
               <w:t>roposed</w:t>
+            </w:r>
+          </w:p>
+        </w:tc>
+      </w:tr>
+      <w:tr>
+        <w:tc>
+          <w:tcPr>
+            <w:tcW w:w="1080" w:type="dxa"/>
+          </w:tcPr>
+          <w:p>
+            <w:pPr>
+              <w:pStyle w:val="TableText"/>
+            </w:pPr>
+            <w:r>
+              <w:t>1.3</w:t>
+            </w:r>
+          </w:p>
+        </w:tc>
+        <w:tc>
+          <w:tcPr>
+            <w:tcW w:w="3960" w:type="dxa"/>
+          </w:tcPr>
+          <w:p>
+            <w:pPr>
+              <w:pStyle w:val="TableText"/>
+            </w:pPr>
+            <w:r>
+              <w:t>Added head titles for the requirements and updated the table of content after reviewing the SRS document</w:t>
+            </w:r>
+          </w:p>
+        </w:tc>
+        <w:tc>
+          <w:tcPr>
+            <w:tcW w:w="1885" w:type="dxa"/>
+          </w:tcPr>
+          <w:p>
+            <w:pPr>
+              <w:pStyle w:val="TableText"/>
+            </w:pPr>
+            <w:r>
+              <w:t>Mostafa Nader</w:t>
+            </w:r>
+          </w:p>
+        </w:tc>
+        <w:tc>
+          <w:tcPr>
+            <w:tcW w:w="1265" w:type="dxa"/>
+          </w:tcPr>
+          <w:p>
+            <w:pPr>
+              <w:pStyle w:val="TableText"/>
+            </w:pPr>
+            <w:r>
+              <w:t>7/02/2020</w:t>
+            </w:r>
+          </w:p>
+        </w:tc>
+        <w:tc>
+          <w:tcPr>
+            <w:tcW w:w="1440" w:type="dxa"/>
+          </w:tcPr>
+          <w:p>
+            <w:pPr>
+              <w:pStyle w:val="TableText"/>
+              <w:jc w:val="center"/>
+            </w:pPr>
+            <w:r>
+              <w:t>Proposed</w:t>
             </w:r>
           </w:p>
         </w:tc>
@@ -1122,6 +1215,12 @@
     </w:p>
     <w:sdt>
       <w:sdtPr>
+        <w:rPr>
+          <w:rFonts w:asciiTheme="minorHAnsi" w:eastAsiaTheme="minorHAnsi" w:hAnsiTheme="minorHAnsi" w:cstheme="minorBidi"/>
+          <w:color w:val="auto"/>
+          <w:sz w:val="22"/>
+          <w:szCs w:val="22"/>
+        </w:rPr>
         <w:id w:val="1804573613"/>
         <w:docPartObj>
           <w:docPartGallery w:val="Table of Contents"/>
@@ -1130,13 +1229,9 @@
       </w:sdtPr>
       <w:sdtEndPr>
         <w:rPr>
-          <w:rFonts w:asciiTheme="minorHAnsi" w:eastAsiaTheme="minorHAnsi" w:hAnsiTheme="minorHAnsi" w:cstheme="minorBidi"/>
           <w:b/>
           <w:bCs/>
           <w:noProof/>
-          <w:color w:val="auto"/>
-          <w:sz w:val="22"/>
-          <w:szCs w:val="22"/>
         </w:rPr>
       </w:sdtEndPr>
       <w:sdtContent>
@@ -1166,8 +1261,6 @@
             <w:rPr>
               <w:rFonts w:eastAsiaTheme="minorEastAsia"/>
               <w:noProof/>
-              <w:sz w:val="24"/>
-              <w:szCs w:val="24"/>
             </w:rPr>
           </w:pPr>
           <w:r>
@@ -1191,13 +1284,11 @@
             </w:rPr>
             <w:fldChar w:fldCharType="separate"/>
           </w:r>
-          <w:hyperlink w:anchor="_Toc31996475" w:history="1">
+          <w:hyperlink w:anchor="_Toc32000366" w:history="1">
             <w:r>
               <w:rPr>
                 <w:rStyle w:val="Hyperlink"/>
                 <w:noProof/>
-                <w:sz w:val="24"/>
-                <w:szCs w:val="24"/>
               </w:rPr>
               <w:t>1</w:t>
             </w:r>
@@ -1205,8 +1296,6 @@
               <w:rPr>
                 <w:rFonts w:eastAsiaTheme="minorEastAsia"/>
                 <w:noProof/>
-                <w:sz w:val="24"/>
-                <w:szCs w:val="24"/>
               </w:rPr>
               <w:tab/>
             </w:r>
@@ -1214,8 +1303,6 @@
               <w:rPr>
                 <w:rStyle w:val="Hyperlink"/>
                 <w:noProof/>
-                <w:sz w:val="24"/>
-                <w:szCs w:val="24"/>
               </w:rPr>
               <w:t>INTRODUCTION</w:t>
             </w:r>
@@ -1223,8 +1310,6 @@
               <w:rPr>
                 <w:noProof/>
                 <w:webHidden/>
-                <w:sz w:val="24"/>
-                <w:szCs w:val="24"/>
               </w:rPr>
               <w:tab/>
             </w:r>
@@ -1232,8 +1317,6 @@
               <w:rPr>
                 <w:noProof/>
                 <w:webHidden/>
-                <w:sz w:val="24"/>
-                <w:szCs w:val="24"/>
               </w:rPr>
               <w:fldChar w:fldCharType="begin"/>
             </w:r>
@@ -1241,25 +1324,19 @@
               <w:rPr>
                 <w:noProof/>
                 <w:webHidden/>
-                <w:sz w:val="24"/>
-                <w:szCs w:val="24"/>
-              </w:rPr>
-              <w:instrText xml:space="preserve"> PAGEREF _Toc31996475 \h </w:instrText>
+              </w:rPr>
+              <w:instrText xml:space="preserve"> PAGEREF _Toc32000366 \h </w:instrText>
             </w:r>
             <w:r>
               <w:rPr>
                 <w:noProof/>
                 <w:webHidden/>
-                <w:sz w:val="24"/>
-                <w:szCs w:val="24"/>
               </w:rPr>
             </w:r>
             <w:r>
               <w:rPr>
                 <w:noProof/>
                 <w:webHidden/>
-                <w:sz w:val="24"/>
-                <w:szCs w:val="24"/>
               </w:rPr>
               <w:fldChar w:fldCharType="separate"/>
             </w:r>
@@ -1267,17 +1344,13 @@
               <w:rPr>
                 <w:noProof/>
                 <w:webHidden/>
-                <w:sz w:val="24"/>
-                <w:szCs w:val="24"/>
-              </w:rPr>
-              <w:t>3</w:t>
+              </w:rPr>
+              <w:t>4</w:t>
             </w:r>
             <w:r>
               <w:rPr>
                 <w:noProof/>
                 <w:webHidden/>
-                <w:sz w:val="24"/>
-                <w:szCs w:val="24"/>
               </w:rPr>
               <w:fldChar w:fldCharType="end"/>
             </w:r>
@@ -1293,17 +1366,13 @@
             <w:rPr>
               <w:rFonts w:eastAsiaTheme="minorEastAsia"/>
               <w:noProof/>
-              <w:sz w:val="24"/>
-              <w:szCs w:val="24"/>
             </w:rPr>
           </w:pPr>
-          <w:hyperlink w:anchor="_Toc31996476" w:history="1">
+          <w:hyperlink w:anchor="_Toc32000367" w:history="1">
             <w:r>
               <w:rPr>
                 <w:rStyle w:val="Hyperlink"/>
                 <w:noProof/>
-                <w:sz w:val="24"/>
-                <w:szCs w:val="24"/>
               </w:rPr>
               <w:t>1.1</w:t>
             </w:r>
@@ -1311,8 +1380,6 @@
               <w:rPr>
                 <w:rFonts w:eastAsiaTheme="minorEastAsia"/>
                 <w:noProof/>
-                <w:sz w:val="24"/>
-                <w:szCs w:val="24"/>
               </w:rPr>
               <w:tab/>
             </w:r>
@@ -1320,8 +1387,6 @@
               <w:rPr>
                 <w:rStyle w:val="Hyperlink"/>
                 <w:noProof/>
-                <w:sz w:val="24"/>
-                <w:szCs w:val="24"/>
               </w:rPr>
               <w:t>Purpose</w:t>
             </w:r>
@@ -1329,8 +1394,6 @@
               <w:rPr>
                 <w:noProof/>
                 <w:webHidden/>
-                <w:sz w:val="24"/>
-                <w:szCs w:val="24"/>
               </w:rPr>
               <w:tab/>
             </w:r>
@@ -1338,8 +1401,6 @@
               <w:rPr>
                 <w:noProof/>
                 <w:webHidden/>
-                <w:sz w:val="24"/>
-                <w:szCs w:val="24"/>
               </w:rPr>
               <w:fldChar w:fldCharType="begin"/>
             </w:r>
@@ -1347,25 +1408,19 @@
               <w:rPr>
                 <w:noProof/>
                 <w:webHidden/>
-                <w:sz w:val="24"/>
-                <w:szCs w:val="24"/>
-              </w:rPr>
-              <w:instrText xml:space="preserve"> PAGEREF _Toc31996476 \h </w:instrText>
+              </w:rPr>
+              <w:instrText xml:space="preserve"> PAGEREF _Toc32000367 \h </w:instrText>
             </w:r>
             <w:r>
               <w:rPr>
                 <w:noProof/>
                 <w:webHidden/>
-                <w:sz w:val="24"/>
-                <w:szCs w:val="24"/>
               </w:rPr>
             </w:r>
             <w:r>
               <w:rPr>
                 <w:noProof/>
                 <w:webHidden/>
-                <w:sz w:val="24"/>
-                <w:szCs w:val="24"/>
               </w:rPr>
               <w:fldChar w:fldCharType="separate"/>
             </w:r>
@@ -1373,17 +1428,13 @@
               <w:rPr>
                 <w:noProof/>
                 <w:webHidden/>
-                <w:sz w:val="24"/>
-                <w:szCs w:val="24"/>
-              </w:rPr>
-              <w:t>3</w:t>
+              </w:rPr>
+              <w:t>4</w:t>
             </w:r>
             <w:r>
               <w:rPr>
                 <w:noProof/>
                 <w:webHidden/>
-                <w:sz w:val="24"/>
-                <w:szCs w:val="24"/>
               </w:rPr>
               <w:fldChar w:fldCharType="end"/>
             </w:r>
@@ -1399,17 +1450,13 @@
             <w:rPr>
               <w:rFonts w:eastAsiaTheme="minorEastAsia"/>
               <w:noProof/>
-              <w:sz w:val="24"/>
-              <w:szCs w:val="24"/>
             </w:rPr>
           </w:pPr>
-          <w:hyperlink w:anchor="_Toc31996477" w:history="1">
+          <w:hyperlink w:anchor="_Toc32000368" w:history="1">
             <w:r>
               <w:rPr>
                 <w:rStyle w:val="Hyperlink"/>
                 <w:noProof/>
-                <w:sz w:val="24"/>
-                <w:szCs w:val="24"/>
               </w:rPr>
               <w:t>1.2</w:t>
             </w:r>
@@ -1417,8 +1464,6 @@
               <w:rPr>
                 <w:rFonts w:eastAsiaTheme="minorEastAsia"/>
                 <w:noProof/>
-                <w:sz w:val="24"/>
-                <w:szCs w:val="24"/>
               </w:rPr>
               <w:tab/>
             </w:r>
@@ -1426,8 +1471,6 @@
               <w:rPr>
                 <w:rStyle w:val="Hyperlink"/>
                 <w:noProof/>
-                <w:sz w:val="24"/>
-                <w:szCs w:val="24"/>
               </w:rPr>
               <w:t>Glossary</w:t>
             </w:r>
@@ -1435,8 +1478,6 @@
               <w:rPr>
                 <w:noProof/>
                 <w:webHidden/>
-                <w:sz w:val="24"/>
-                <w:szCs w:val="24"/>
               </w:rPr>
               <w:tab/>
             </w:r>
@@ -1444,8 +1485,6 @@
               <w:rPr>
                 <w:noProof/>
                 <w:webHidden/>
-                <w:sz w:val="24"/>
-                <w:szCs w:val="24"/>
               </w:rPr>
               <w:fldChar w:fldCharType="begin"/>
             </w:r>
@@ -1453,25 +1492,19 @@
               <w:rPr>
                 <w:noProof/>
                 <w:webHidden/>
-                <w:sz w:val="24"/>
-                <w:szCs w:val="24"/>
-              </w:rPr>
-              <w:instrText xml:space="preserve"> PAGEREF _Toc31996477 \h </w:instrText>
+              </w:rPr>
+              <w:instrText xml:space="preserve"> PAGEREF _Toc32000368 \h </w:instrText>
             </w:r>
             <w:r>
               <w:rPr>
                 <w:noProof/>
                 <w:webHidden/>
-                <w:sz w:val="24"/>
-                <w:szCs w:val="24"/>
               </w:rPr>
             </w:r>
             <w:r>
               <w:rPr>
                 <w:noProof/>
                 <w:webHidden/>
-                <w:sz w:val="24"/>
-                <w:szCs w:val="24"/>
               </w:rPr>
               <w:fldChar w:fldCharType="separate"/>
             </w:r>
@@ -1479,17 +1512,13 @@
               <w:rPr>
                 <w:noProof/>
                 <w:webHidden/>
-                <w:sz w:val="24"/>
-                <w:szCs w:val="24"/>
-              </w:rPr>
-              <w:t>3</w:t>
+              </w:rPr>
+              <w:t>4</w:t>
             </w:r>
             <w:r>
               <w:rPr>
                 <w:noProof/>
                 <w:webHidden/>
-                <w:sz w:val="24"/>
-                <w:szCs w:val="24"/>
               </w:rPr>
               <w:fldChar w:fldCharType="end"/>
             </w:r>
@@ -1505,17 +1534,13 @@
             <w:rPr>
               <w:rFonts w:eastAsiaTheme="minorEastAsia"/>
               <w:noProof/>
-              <w:sz w:val="24"/>
-              <w:szCs w:val="24"/>
             </w:rPr>
           </w:pPr>
-          <w:hyperlink w:anchor="_Toc31996478" w:history="1">
+          <w:hyperlink w:anchor="_Toc32000369" w:history="1">
             <w:r>
               <w:rPr>
                 <w:rStyle w:val="Hyperlink"/>
                 <w:noProof/>
-                <w:sz w:val="24"/>
-                <w:szCs w:val="24"/>
               </w:rPr>
               <w:t>1.2.1</w:t>
             </w:r>
@@ -1523,8 +1548,6 @@
               <w:rPr>
                 <w:rFonts w:eastAsiaTheme="minorEastAsia"/>
                 <w:noProof/>
-                <w:sz w:val="24"/>
-                <w:szCs w:val="24"/>
               </w:rPr>
               <w:tab/>
             </w:r>
@@ -1532,8 +1555,6 @@
               <w:rPr>
                 <w:rStyle w:val="Hyperlink"/>
                 <w:noProof/>
-                <w:sz w:val="24"/>
-                <w:szCs w:val="24"/>
               </w:rPr>
               <w:t>clock:</w:t>
             </w:r>
@@ -1541,8 +1562,6 @@
               <w:rPr>
                 <w:noProof/>
                 <w:webHidden/>
-                <w:sz w:val="24"/>
-                <w:szCs w:val="24"/>
               </w:rPr>
               <w:tab/>
             </w:r>
@@ -1550,8 +1569,6 @@
               <w:rPr>
                 <w:noProof/>
                 <w:webHidden/>
-                <w:sz w:val="24"/>
-                <w:szCs w:val="24"/>
               </w:rPr>
               <w:fldChar w:fldCharType="begin"/>
             </w:r>
@@ -1559,25 +1576,19 @@
               <w:rPr>
                 <w:noProof/>
                 <w:webHidden/>
-                <w:sz w:val="24"/>
-                <w:szCs w:val="24"/>
-              </w:rPr>
-              <w:instrText xml:space="preserve"> PAGEREF _Toc31996478 \h </w:instrText>
+              </w:rPr>
+              <w:instrText xml:space="preserve"> PAGEREF _Toc32000369 \h </w:instrText>
             </w:r>
             <w:r>
               <w:rPr>
                 <w:noProof/>
                 <w:webHidden/>
-                <w:sz w:val="24"/>
-                <w:szCs w:val="24"/>
               </w:rPr>
             </w:r>
             <w:r>
               <w:rPr>
                 <w:noProof/>
                 <w:webHidden/>
-                <w:sz w:val="24"/>
-                <w:szCs w:val="24"/>
               </w:rPr>
               <w:fldChar w:fldCharType="separate"/>
             </w:r>
@@ -1585,8 +1596,6 @@
               <w:rPr>
                 <w:noProof/>
                 <w:webHidden/>
-                <w:sz w:val="24"/>
-                <w:szCs w:val="24"/>
               </w:rPr>
               <w:t>4</w:t>
             </w:r>
@@ -1594,8 +1603,6 @@
               <w:rPr>
                 <w:noProof/>
                 <w:webHidden/>
-                <w:sz w:val="24"/>
-                <w:szCs w:val="24"/>
               </w:rPr>
               <w:fldChar w:fldCharType="end"/>
             </w:r>
@@ -1611,17 +1618,13 @@
             <w:rPr>
               <w:rFonts w:eastAsiaTheme="minorEastAsia"/>
               <w:noProof/>
-              <w:sz w:val="24"/>
-              <w:szCs w:val="24"/>
             </w:rPr>
           </w:pPr>
-          <w:hyperlink w:anchor="_Toc31996479" w:history="1">
+          <w:hyperlink w:anchor="_Toc32000370" w:history="1">
             <w:r>
               <w:rPr>
                 <w:rStyle w:val="Hyperlink"/>
                 <w:noProof/>
-                <w:sz w:val="24"/>
-                <w:szCs w:val="24"/>
               </w:rPr>
               <w:t>1.2.2</w:t>
             </w:r>
@@ -1629,8 +1632,6 @@
               <w:rPr>
                 <w:rFonts w:eastAsiaTheme="minorEastAsia"/>
                 <w:noProof/>
-                <w:sz w:val="24"/>
-                <w:szCs w:val="24"/>
               </w:rPr>
               <w:tab/>
             </w:r>
@@ -1639,8 +1640,6 @@
                 <w:rStyle w:val="Hyperlink"/>
                 <w:rFonts w:ascii="Arial" w:hAnsi="Arial" w:cs="Times New Roman"/>
                 <w:noProof/>
-                <w:sz w:val="24"/>
-                <w:szCs w:val="24"/>
               </w:rPr>
               <w:t>alarm</w:t>
             </w:r>
@@ -1648,8 +1647,6 @@
               <w:rPr>
                 <w:rStyle w:val="Hyperlink"/>
                 <w:noProof/>
-                <w:sz w:val="24"/>
-                <w:szCs w:val="24"/>
               </w:rPr>
               <w:t>:</w:t>
             </w:r>
@@ -1657,8 +1654,6 @@
               <w:rPr>
                 <w:noProof/>
                 <w:webHidden/>
-                <w:sz w:val="24"/>
-                <w:szCs w:val="24"/>
               </w:rPr>
               <w:tab/>
             </w:r>
@@ -1666,8 +1661,6 @@
               <w:rPr>
                 <w:noProof/>
                 <w:webHidden/>
-                <w:sz w:val="24"/>
-                <w:szCs w:val="24"/>
               </w:rPr>
               <w:fldChar w:fldCharType="begin"/>
             </w:r>
@@ -1675,25 +1668,19 @@
               <w:rPr>
                 <w:noProof/>
                 <w:webHidden/>
-                <w:sz w:val="24"/>
-                <w:szCs w:val="24"/>
-              </w:rPr>
-              <w:instrText xml:space="preserve"> PAGEREF _Toc31996479 \h </w:instrText>
+              </w:rPr>
+              <w:instrText xml:space="preserve"> PAGEREF _Toc32000370 \h </w:instrText>
             </w:r>
             <w:r>
               <w:rPr>
                 <w:noProof/>
                 <w:webHidden/>
-                <w:sz w:val="24"/>
-                <w:szCs w:val="24"/>
               </w:rPr>
             </w:r>
             <w:r>
               <w:rPr>
                 <w:noProof/>
                 <w:webHidden/>
-                <w:sz w:val="24"/>
-                <w:szCs w:val="24"/>
               </w:rPr>
               <w:fldChar w:fldCharType="separate"/>
             </w:r>
@@ -1701,8 +1688,6 @@
               <w:rPr>
                 <w:noProof/>
                 <w:webHidden/>
-                <w:sz w:val="24"/>
-                <w:szCs w:val="24"/>
               </w:rPr>
               <w:t>4</w:t>
             </w:r>
@@ -1710,8 +1695,6 @@
               <w:rPr>
                 <w:noProof/>
                 <w:webHidden/>
-                <w:sz w:val="24"/>
-                <w:szCs w:val="24"/>
               </w:rPr>
               <w:fldChar w:fldCharType="end"/>
             </w:r>
@@ -1727,17 +1710,13 @@
             <w:rPr>
               <w:rFonts w:eastAsiaTheme="minorEastAsia"/>
               <w:noProof/>
-              <w:sz w:val="24"/>
-              <w:szCs w:val="24"/>
             </w:rPr>
           </w:pPr>
-          <w:hyperlink w:anchor="_Toc31996480" w:history="1">
+          <w:hyperlink w:anchor="_Toc32000371" w:history="1">
             <w:r>
               <w:rPr>
                 <w:rStyle w:val="Hyperlink"/>
                 <w:noProof/>
-                <w:sz w:val="24"/>
-                <w:szCs w:val="24"/>
               </w:rPr>
               <w:t>1.2.3</w:t>
             </w:r>
@@ -1745,8 +1724,6 @@
               <w:rPr>
                 <w:rFonts w:eastAsiaTheme="minorEastAsia"/>
                 <w:noProof/>
-                <w:sz w:val="24"/>
-                <w:szCs w:val="24"/>
               </w:rPr>
               <w:tab/>
             </w:r>
@@ -1755,8 +1732,6 @@
                 <w:rStyle w:val="Hyperlink"/>
                 <w:rFonts w:ascii="Arial" w:hAnsi="Arial" w:cs="Times New Roman"/>
                 <w:noProof/>
-                <w:sz w:val="24"/>
-                <w:szCs w:val="24"/>
               </w:rPr>
               <w:t>ring the bell</w:t>
             </w:r>
@@ -1764,8 +1739,6 @@
               <w:rPr>
                 <w:rStyle w:val="Hyperlink"/>
                 <w:noProof/>
-                <w:sz w:val="24"/>
-                <w:szCs w:val="24"/>
               </w:rPr>
               <w:t>:</w:t>
             </w:r>
@@ -1773,8 +1746,6 @@
               <w:rPr>
                 <w:noProof/>
                 <w:webHidden/>
-                <w:sz w:val="24"/>
-                <w:szCs w:val="24"/>
               </w:rPr>
               <w:tab/>
             </w:r>
@@ -1782,8 +1753,6 @@
               <w:rPr>
                 <w:noProof/>
                 <w:webHidden/>
-                <w:sz w:val="24"/>
-                <w:szCs w:val="24"/>
               </w:rPr>
               <w:fldChar w:fldCharType="begin"/>
             </w:r>
@@ -1791,25 +1760,19 @@
               <w:rPr>
                 <w:noProof/>
                 <w:webHidden/>
-                <w:sz w:val="24"/>
-                <w:szCs w:val="24"/>
-              </w:rPr>
-              <w:instrText xml:space="preserve"> PAGEREF _Toc31996480 \h </w:instrText>
+              </w:rPr>
+              <w:instrText xml:space="preserve"> PAGEREF _Toc32000371 \h </w:instrText>
             </w:r>
             <w:r>
               <w:rPr>
                 <w:noProof/>
                 <w:webHidden/>
-                <w:sz w:val="24"/>
-                <w:szCs w:val="24"/>
               </w:rPr>
             </w:r>
             <w:r>
               <w:rPr>
                 <w:noProof/>
                 <w:webHidden/>
-                <w:sz w:val="24"/>
-                <w:szCs w:val="24"/>
               </w:rPr>
               <w:fldChar w:fldCharType="separate"/>
             </w:r>
@@ -1817,8 +1780,6 @@
               <w:rPr>
                 <w:noProof/>
                 <w:webHidden/>
-                <w:sz w:val="24"/>
-                <w:szCs w:val="24"/>
               </w:rPr>
               <w:t>4</w:t>
             </w:r>
@@ -1826,8 +1787,6 @@
               <w:rPr>
                 <w:noProof/>
                 <w:webHidden/>
-                <w:sz w:val="24"/>
-                <w:szCs w:val="24"/>
               </w:rPr>
               <w:fldChar w:fldCharType="end"/>
             </w:r>
@@ -1843,17 +1802,13 @@
             <w:rPr>
               <w:rFonts w:eastAsiaTheme="minorEastAsia"/>
               <w:noProof/>
-              <w:sz w:val="24"/>
-              <w:szCs w:val="24"/>
             </w:rPr>
           </w:pPr>
-          <w:hyperlink w:anchor="_Toc31996481" w:history="1">
+          <w:hyperlink w:anchor="_Toc32000372" w:history="1">
             <w:r>
               <w:rPr>
                 <w:rStyle w:val="Hyperlink"/>
                 <w:noProof/>
-                <w:sz w:val="24"/>
-                <w:szCs w:val="24"/>
               </w:rPr>
               <w:t>1.2.4</w:t>
             </w:r>
@@ -1861,8 +1816,6 @@
               <w:rPr>
                 <w:rFonts w:eastAsiaTheme="minorEastAsia"/>
                 <w:noProof/>
-                <w:sz w:val="24"/>
-                <w:szCs w:val="24"/>
               </w:rPr>
               <w:tab/>
             </w:r>
@@ -1871,8 +1824,6 @@
                 <w:rStyle w:val="Hyperlink"/>
                 <w:rFonts w:ascii="Arial" w:hAnsi="Arial" w:cs="Times New Roman"/>
                 <w:noProof/>
-                <w:sz w:val="24"/>
-                <w:szCs w:val="24"/>
               </w:rPr>
               <w:t>clock time</w:t>
             </w:r>
@@ -1880,8 +1831,6 @@
               <w:rPr>
                 <w:rStyle w:val="Hyperlink"/>
                 <w:noProof/>
-                <w:sz w:val="24"/>
-                <w:szCs w:val="24"/>
               </w:rPr>
               <w:t>:</w:t>
             </w:r>
@@ -1889,8 +1838,6 @@
               <w:rPr>
                 <w:noProof/>
                 <w:webHidden/>
-                <w:sz w:val="24"/>
-                <w:szCs w:val="24"/>
               </w:rPr>
               <w:tab/>
             </w:r>
@@ -1898,8 +1845,6 @@
               <w:rPr>
                 <w:noProof/>
                 <w:webHidden/>
-                <w:sz w:val="24"/>
-                <w:szCs w:val="24"/>
               </w:rPr>
               <w:fldChar w:fldCharType="begin"/>
             </w:r>
@@ -1907,25 +1852,19 @@
               <w:rPr>
                 <w:noProof/>
                 <w:webHidden/>
-                <w:sz w:val="24"/>
-                <w:szCs w:val="24"/>
-              </w:rPr>
-              <w:instrText xml:space="preserve"> PAGEREF _Toc31996481 \h </w:instrText>
+              </w:rPr>
+              <w:instrText xml:space="preserve"> PAGEREF _Toc32000372 \h </w:instrText>
             </w:r>
             <w:r>
               <w:rPr>
                 <w:noProof/>
                 <w:webHidden/>
-                <w:sz w:val="24"/>
-                <w:szCs w:val="24"/>
               </w:rPr>
             </w:r>
             <w:r>
               <w:rPr>
                 <w:noProof/>
                 <w:webHidden/>
-                <w:sz w:val="24"/>
-                <w:szCs w:val="24"/>
               </w:rPr>
               <w:fldChar w:fldCharType="separate"/>
             </w:r>
@@ -1933,17 +1872,13 @@
               <w:rPr>
                 <w:noProof/>
                 <w:webHidden/>
-                <w:sz w:val="24"/>
-                <w:szCs w:val="24"/>
-              </w:rPr>
-              <w:t>4</w:t>
+              </w:rPr>
+              <w:t>5</w:t>
             </w:r>
             <w:r>
               <w:rPr>
                 <w:noProof/>
                 <w:webHidden/>
-                <w:sz w:val="24"/>
-                <w:szCs w:val="24"/>
               </w:rPr>
               <w:fldChar w:fldCharType="end"/>
             </w:r>
@@ -1959,17 +1894,13 @@
             <w:rPr>
               <w:rFonts w:eastAsiaTheme="minorEastAsia"/>
               <w:noProof/>
-              <w:sz w:val="24"/>
-              <w:szCs w:val="24"/>
             </w:rPr>
           </w:pPr>
-          <w:hyperlink w:anchor="_Toc31996482" w:history="1">
+          <w:hyperlink w:anchor="_Toc32000373" w:history="1">
             <w:r>
               <w:rPr>
                 <w:rStyle w:val="Hyperlink"/>
                 <w:noProof/>
-                <w:sz w:val="24"/>
-                <w:szCs w:val="24"/>
               </w:rPr>
               <w:t>1.3</w:t>
             </w:r>
@@ -1977,8 +1908,6 @@
               <w:rPr>
                 <w:rFonts w:eastAsiaTheme="minorEastAsia"/>
                 <w:noProof/>
-                <w:sz w:val="24"/>
-                <w:szCs w:val="24"/>
               </w:rPr>
               <w:tab/>
             </w:r>
@@ -1986,8 +1915,6 @@
               <w:rPr>
                 <w:rStyle w:val="Hyperlink"/>
                 <w:noProof/>
-                <w:sz w:val="24"/>
-                <w:szCs w:val="24"/>
               </w:rPr>
               <w:t>General description</w:t>
             </w:r>
@@ -1995,8 +1922,6 @@
               <w:rPr>
                 <w:noProof/>
                 <w:webHidden/>
-                <w:sz w:val="24"/>
-                <w:szCs w:val="24"/>
               </w:rPr>
               <w:tab/>
             </w:r>
@@ -2004,8 +1929,6 @@
               <w:rPr>
                 <w:noProof/>
                 <w:webHidden/>
-                <w:sz w:val="24"/>
-                <w:szCs w:val="24"/>
               </w:rPr>
               <w:fldChar w:fldCharType="begin"/>
             </w:r>
@@ -2013,25 +1936,19 @@
               <w:rPr>
                 <w:noProof/>
                 <w:webHidden/>
-                <w:sz w:val="24"/>
-                <w:szCs w:val="24"/>
-              </w:rPr>
-              <w:instrText xml:space="preserve"> PAGEREF _Toc31996482 \h </w:instrText>
+              </w:rPr>
+              <w:instrText xml:space="preserve"> PAGEREF _Toc32000373 \h </w:instrText>
             </w:r>
             <w:r>
               <w:rPr>
                 <w:noProof/>
                 <w:webHidden/>
-                <w:sz w:val="24"/>
-                <w:szCs w:val="24"/>
               </w:rPr>
             </w:r>
             <w:r>
               <w:rPr>
                 <w:noProof/>
                 <w:webHidden/>
-                <w:sz w:val="24"/>
-                <w:szCs w:val="24"/>
               </w:rPr>
               <w:fldChar w:fldCharType="separate"/>
             </w:r>
@@ -2039,17 +1956,13 @@
               <w:rPr>
                 <w:noProof/>
                 <w:webHidden/>
-                <w:sz w:val="24"/>
-                <w:szCs w:val="24"/>
-              </w:rPr>
-              <w:t>4</w:t>
+              </w:rPr>
+              <w:t>5</w:t>
             </w:r>
             <w:r>
               <w:rPr>
                 <w:noProof/>
                 <w:webHidden/>
-                <w:sz w:val="24"/>
-                <w:szCs w:val="24"/>
               </w:rPr>
               <w:fldChar w:fldCharType="end"/>
             </w:r>
@@ -2065,17 +1978,13 @@
             <w:rPr>
               <w:rFonts w:eastAsiaTheme="minorEastAsia"/>
               <w:noProof/>
-              <w:sz w:val="24"/>
-              <w:szCs w:val="24"/>
             </w:rPr>
           </w:pPr>
-          <w:hyperlink w:anchor="_Toc31996483" w:history="1">
+          <w:hyperlink w:anchor="_Toc32000374" w:history="1">
             <w:r>
               <w:rPr>
                 <w:rStyle w:val="Hyperlink"/>
                 <w:noProof/>
-                <w:sz w:val="24"/>
-                <w:szCs w:val="24"/>
               </w:rPr>
               <w:t>2</w:t>
             </w:r>
@@ -2083,8 +1992,6 @@
               <w:rPr>
                 <w:rFonts w:eastAsiaTheme="minorEastAsia"/>
                 <w:noProof/>
-                <w:sz w:val="24"/>
-                <w:szCs w:val="24"/>
               </w:rPr>
               <w:tab/>
             </w:r>
@@ -2092,8 +1999,6 @@
               <w:rPr>
                 <w:rStyle w:val="Hyperlink"/>
                 <w:noProof/>
-                <w:sz w:val="24"/>
-                <w:szCs w:val="24"/>
               </w:rPr>
               <w:t>FUNCTIONAL REQUIREMENTS</w:t>
             </w:r>
@@ -2101,8 +2006,6 @@
               <w:rPr>
                 <w:noProof/>
                 <w:webHidden/>
-                <w:sz w:val="24"/>
-                <w:szCs w:val="24"/>
               </w:rPr>
               <w:tab/>
             </w:r>
@@ -2110,8 +2013,6 @@
               <w:rPr>
                 <w:noProof/>
                 <w:webHidden/>
-                <w:sz w:val="24"/>
-                <w:szCs w:val="24"/>
               </w:rPr>
               <w:fldChar w:fldCharType="begin"/>
             </w:r>
@@ -2119,25 +2020,19 @@
               <w:rPr>
                 <w:noProof/>
                 <w:webHidden/>
-                <w:sz w:val="24"/>
-                <w:szCs w:val="24"/>
-              </w:rPr>
-              <w:instrText xml:space="preserve"> PAGEREF _Toc31996483 \h </w:instrText>
+              </w:rPr>
+              <w:instrText xml:space="preserve"> PAGEREF _Toc32000374 \h </w:instrText>
             </w:r>
             <w:r>
               <w:rPr>
                 <w:noProof/>
                 <w:webHidden/>
-                <w:sz w:val="24"/>
-                <w:szCs w:val="24"/>
               </w:rPr>
             </w:r>
             <w:r>
               <w:rPr>
                 <w:noProof/>
                 <w:webHidden/>
-                <w:sz w:val="24"/>
-                <w:szCs w:val="24"/>
               </w:rPr>
               <w:fldChar w:fldCharType="separate"/>
             </w:r>
@@ -2145,17 +2040,349 @@
               <w:rPr>
                 <w:noProof/>
                 <w:webHidden/>
-                <w:sz w:val="24"/>
-                <w:szCs w:val="24"/>
-              </w:rPr>
-              <w:t>4</w:t>
+              </w:rPr>
+              <w:t>5</w:t>
             </w:r>
             <w:r>
               <w:rPr>
                 <w:noProof/>
                 <w:webHidden/>
-                <w:sz w:val="24"/>
-                <w:szCs w:val="24"/>
+              </w:rPr>
+              <w:fldChar w:fldCharType="end"/>
+            </w:r>
+          </w:hyperlink>
+        </w:p>
+        <w:p>
+          <w:pPr>
+            <w:pStyle w:val="TOC2"/>
+            <w:tabs>
+              <w:tab w:val="left" w:pos="880"/>
+              <w:tab w:val="right" w:leader="dot" w:pos="9350"/>
+            </w:tabs>
+            <w:rPr>
+              <w:rFonts w:eastAsiaTheme="minorEastAsia"/>
+              <w:noProof/>
+            </w:rPr>
+          </w:pPr>
+          <w:hyperlink w:anchor="_Toc32000375" w:history="1">
+            <w:r>
+              <w:rPr>
+                <w:rStyle w:val="Hyperlink"/>
+                <w:noProof/>
+              </w:rPr>
+              <w:t>2.1</w:t>
+            </w:r>
+            <w:r>
+              <w:rPr>
+                <w:rFonts w:eastAsiaTheme="minorEastAsia"/>
+                <w:noProof/>
+              </w:rPr>
+              <w:tab/>
+            </w:r>
+            <w:r>
+              <w:rPr>
+                <w:rStyle w:val="Hyperlink"/>
+                <w:noProof/>
+              </w:rPr>
+              <w:t>Time-Display mode Requirements:</w:t>
+            </w:r>
+            <w:r>
+              <w:rPr>
+                <w:noProof/>
+                <w:webHidden/>
+              </w:rPr>
+              <w:tab/>
+            </w:r>
+            <w:r>
+              <w:rPr>
+                <w:noProof/>
+                <w:webHidden/>
+              </w:rPr>
+              <w:fldChar w:fldCharType="begin"/>
+            </w:r>
+            <w:r>
+              <w:rPr>
+                <w:noProof/>
+                <w:webHidden/>
+              </w:rPr>
+              <w:instrText xml:space="preserve"> PAGEREF _Toc32000375 \h </w:instrText>
+            </w:r>
+            <w:r>
+              <w:rPr>
+                <w:noProof/>
+                <w:webHidden/>
+              </w:rPr>
+            </w:r>
+            <w:r>
+              <w:rPr>
+                <w:noProof/>
+                <w:webHidden/>
+              </w:rPr>
+              <w:fldChar w:fldCharType="separate"/>
+            </w:r>
+            <w:r>
+              <w:rPr>
+                <w:noProof/>
+                <w:webHidden/>
+              </w:rPr>
+              <w:t>5</w:t>
+            </w:r>
+            <w:r>
+              <w:rPr>
+                <w:noProof/>
+                <w:webHidden/>
+              </w:rPr>
+              <w:fldChar w:fldCharType="end"/>
+            </w:r>
+          </w:hyperlink>
+        </w:p>
+        <w:p>
+          <w:pPr>
+            <w:pStyle w:val="TOC2"/>
+            <w:tabs>
+              <w:tab w:val="left" w:pos="880"/>
+              <w:tab w:val="right" w:leader="dot" w:pos="9350"/>
+            </w:tabs>
+            <w:rPr>
+              <w:rFonts w:eastAsiaTheme="minorEastAsia"/>
+              <w:noProof/>
+            </w:rPr>
+          </w:pPr>
+          <w:hyperlink w:anchor="_Toc32000376" w:history="1">
+            <w:r>
+              <w:rPr>
+                <w:rStyle w:val="Hyperlink"/>
+                <w:noProof/>
+              </w:rPr>
+              <w:t>2.2</w:t>
+            </w:r>
+            <w:r>
+              <w:rPr>
+                <w:rFonts w:eastAsiaTheme="minorEastAsia"/>
+                <w:noProof/>
+              </w:rPr>
+              <w:tab/>
+            </w:r>
+            <w:r>
+              <w:rPr>
+                <w:rStyle w:val="Hyperlink"/>
+                <w:noProof/>
+              </w:rPr>
+              <w:t>Alarm mode requirements:</w:t>
+            </w:r>
+            <w:r>
+              <w:rPr>
+                <w:noProof/>
+                <w:webHidden/>
+              </w:rPr>
+              <w:tab/>
+            </w:r>
+            <w:r>
+              <w:rPr>
+                <w:noProof/>
+                <w:webHidden/>
+              </w:rPr>
+              <w:fldChar w:fldCharType="begin"/>
+            </w:r>
+            <w:r>
+              <w:rPr>
+                <w:noProof/>
+                <w:webHidden/>
+              </w:rPr>
+              <w:instrText xml:space="preserve"> PAGEREF _Toc32000376 \h </w:instrText>
+            </w:r>
+            <w:r>
+              <w:rPr>
+                <w:noProof/>
+                <w:webHidden/>
+              </w:rPr>
+            </w:r>
+            <w:r>
+              <w:rPr>
+                <w:noProof/>
+                <w:webHidden/>
+              </w:rPr>
+              <w:fldChar w:fldCharType="separate"/>
+            </w:r>
+            <w:r>
+              <w:rPr>
+                <w:noProof/>
+                <w:webHidden/>
+              </w:rPr>
+              <w:t>6</w:t>
+            </w:r>
+            <w:r>
+              <w:rPr>
+                <w:noProof/>
+                <w:webHidden/>
+              </w:rPr>
+              <w:fldChar w:fldCharType="end"/>
+            </w:r>
+          </w:hyperlink>
+        </w:p>
+        <w:p>
+          <w:pPr>
+            <w:pStyle w:val="TOC2"/>
+            <w:tabs>
+              <w:tab w:val="left" w:pos="880"/>
+              <w:tab w:val="right" w:leader="dot" w:pos="9350"/>
+            </w:tabs>
+            <w:rPr>
+              <w:rFonts w:eastAsiaTheme="minorEastAsia"/>
+              <w:noProof/>
+            </w:rPr>
+          </w:pPr>
+          <w:hyperlink w:anchor="_Toc32000377" w:history="1">
+            <w:r>
+              <w:rPr>
+                <w:rStyle w:val="Hyperlink"/>
+                <w:noProof/>
+              </w:rPr>
+              <w:t>2.3</w:t>
+            </w:r>
+            <w:r>
+              <w:rPr>
+                <w:rFonts w:eastAsiaTheme="minorEastAsia"/>
+                <w:noProof/>
+              </w:rPr>
+              <w:tab/>
+            </w:r>
+            <w:r>
+              <w:rPr>
+                <w:rStyle w:val="Hyperlink"/>
+                <w:noProof/>
+              </w:rPr>
+              <w:t>Stop-Watch mode requirements:</w:t>
+            </w:r>
+            <w:r>
+              <w:rPr>
+                <w:noProof/>
+                <w:webHidden/>
+              </w:rPr>
+              <w:tab/>
+            </w:r>
+            <w:r>
+              <w:rPr>
+                <w:noProof/>
+                <w:webHidden/>
+              </w:rPr>
+              <w:fldChar w:fldCharType="begin"/>
+            </w:r>
+            <w:r>
+              <w:rPr>
+                <w:noProof/>
+                <w:webHidden/>
+              </w:rPr>
+              <w:instrText xml:space="preserve"> PAGEREF _Toc32000377 \h </w:instrText>
+            </w:r>
+            <w:r>
+              <w:rPr>
+                <w:noProof/>
+                <w:webHidden/>
+              </w:rPr>
+            </w:r>
+            <w:r>
+              <w:rPr>
+                <w:noProof/>
+                <w:webHidden/>
+              </w:rPr>
+              <w:fldChar w:fldCharType="separate"/>
+            </w:r>
+            <w:r>
+              <w:rPr>
+                <w:noProof/>
+                <w:webHidden/>
+              </w:rPr>
+              <w:t>7</w:t>
+            </w:r>
+            <w:r>
+              <w:rPr>
+                <w:noProof/>
+                <w:webHidden/>
+              </w:rPr>
+              <w:fldChar w:fldCharType="end"/>
+            </w:r>
+          </w:hyperlink>
+        </w:p>
+        <w:p>
+          <w:pPr>
+            <w:pStyle w:val="TOC2"/>
+            <w:tabs>
+              <w:tab w:val="left" w:pos="880"/>
+              <w:tab w:val="right" w:leader="dot" w:pos="9350"/>
+            </w:tabs>
+            <w:rPr>
+              <w:rFonts w:eastAsiaTheme="minorEastAsia"/>
+              <w:noProof/>
+            </w:rPr>
+          </w:pPr>
+          <w:hyperlink w:anchor="_Toc32000378" w:history="1">
+            <w:r>
+              <w:rPr>
+                <w:rStyle w:val="Hyperlink"/>
+                <w:noProof/>
+              </w:rPr>
+              <w:t>2.4</w:t>
+            </w:r>
+            <w:r>
+              <w:rPr>
+                <w:rFonts w:eastAsiaTheme="minorEastAsia"/>
+                <w:noProof/>
+              </w:rPr>
+              <w:tab/>
+            </w:r>
+            <w:r>
+              <w:rPr>
+                <w:rStyle w:val="Hyperlink"/>
+                <w:noProof/>
+              </w:rPr>
+              <w:t>System components (buttons) requirements:</w:t>
+            </w:r>
+            <w:r>
+              <w:rPr>
+                <w:noProof/>
+                <w:webHidden/>
+              </w:rPr>
+              <w:tab/>
+            </w:r>
+            <w:r>
+              <w:rPr>
+                <w:noProof/>
+                <w:webHidden/>
+              </w:rPr>
+              <w:fldChar w:fldCharType="begin"/>
+            </w:r>
+            <w:r>
+              <w:rPr>
+                <w:noProof/>
+                <w:webHidden/>
+              </w:rPr>
+              <w:instrText xml:space="preserve"> PAGEREF _Toc32000378 \h </w:instrText>
+            </w:r>
+            <w:r>
+              <w:rPr>
+                <w:noProof/>
+                <w:webHidden/>
+              </w:rPr>
+            </w:r>
+            <w:r>
+              <w:rPr>
+                <w:noProof/>
+                <w:webHidden/>
+              </w:rPr>
+              <w:fldChar w:fldCharType="separate"/>
+            </w:r>
+            <w:r>
+              <w:rPr>
+                <w:noProof/>
+                <w:webHidden/>
+              </w:rPr>
+              <w:t>8</w:t>
+            </w:r>
+            <w:r>
+              <w:rPr>
+                <w:noProof/>
+                <w:webHidden/>
               </w:rPr>
               <w:fldChar w:fldCharType="end"/>
             </w:r>
@@ -2191,8 +2418,6 @@
         </w:rPr>
         <w:t>List of Tables</w:t>
       </w:r>
-      <w:bookmarkStart w:id="12" w:name="_GoBack"/>
-      <w:bookmarkEnd w:id="12"/>
     </w:p>
     <w:p>
       <w:pPr>
@@ -2393,35 +2618,32 @@
     <w:p/>
     <w:p/>
     <w:p/>
-    <w:p/>
-    <w:p/>
-    <w:p/>
     <w:p>
       <w:pPr>
         <w:pStyle w:val="Heading1"/>
       </w:pPr>
-      <w:bookmarkStart w:id="13" w:name="_Toc31361694"/>
-      <w:bookmarkStart w:id="14" w:name="_Toc31996475"/>
+      <w:bookmarkStart w:id="12" w:name="_Toc31361694"/>
+      <w:bookmarkStart w:id="13" w:name="_Toc32000366"/>
       <w:r>
         <w:lastRenderedPageBreak/>
         <w:t>INTRODUCTION</w:t>
       </w:r>
+      <w:bookmarkEnd w:id="12"/>
       <w:bookmarkEnd w:id="13"/>
-      <w:bookmarkEnd w:id="14"/>
     </w:p>
     <w:p>
       <w:pPr>
         <w:pStyle w:val="Heading2"/>
       </w:pPr>
-      <w:bookmarkStart w:id="15" w:name="_Toc143150772"/>
-      <w:bookmarkStart w:id="16" w:name="_Toc31361695"/>
-      <w:bookmarkStart w:id="17" w:name="_Toc31996476"/>
+      <w:bookmarkStart w:id="14" w:name="_Toc143150772"/>
+      <w:bookmarkStart w:id="15" w:name="_Toc31361695"/>
+      <w:bookmarkStart w:id="16" w:name="_Toc32000367"/>
       <w:r>
         <w:t>Purpose</w:t>
       </w:r>
+      <w:bookmarkEnd w:id="14"/>
       <w:bookmarkEnd w:id="15"/>
       <w:bookmarkEnd w:id="16"/>
-      <w:bookmarkEnd w:id="17"/>
     </w:p>
     <w:p>
       <w:pPr>
@@ -2443,13 +2665,13 @@
       <w:pPr>
         <w:pStyle w:val="Heading2"/>
       </w:pPr>
-      <w:bookmarkStart w:id="18" w:name="_Toc31361696"/>
-      <w:bookmarkStart w:id="19" w:name="_Toc31996477"/>
+      <w:bookmarkStart w:id="17" w:name="_Toc31361696"/>
+      <w:bookmarkStart w:id="18" w:name="_Toc32000368"/>
       <w:r>
         <w:t>Glossary</w:t>
       </w:r>
+      <w:bookmarkEnd w:id="17"/>
       <w:bookmarkEnd w:id="18"/>
-      <w:bookmarkEnd w:id="19"/>
     </w:p>
     <w:p>
       <w:r>
@@ -2481,8 +2703,8 @@
       <w:pPr>
         <w:pStyle w:val="Heading3"/>
       </w:pPr>
-      <w:bookmarkStart w:id="20" w:name="_Toc31361697"/>
-      <w:bookmarkStart w:id="21" w:name="_Toc31996478"/>
+      <w:bookmarkStart w:id="19" w:name="_Toc31361697"/>
+      <w:bookmarkStart w:id="20" w:name="_Toc32000369"/>
       <w:r>
         <w:rPr>
           <w:rStyle w:val="Heading7Char"/>
@@ -2494,8 +2716,8 @@
       <w:r>
         <w:t>:</w:t>
       </w:r>
+      <w:bookmarkEnd w:id="19"/>
       <w:bookmarkEnd w:id="20"/>
-      <w:bookmarkEnd w:id="21"/>
     </w:p>
     <w:p>
       <w:r>
@@ -2517,8 +2739,8 @@
       <w:pPr>
         <w:pStyle w:val="Heading3"/>
       </w:pPr>
-      <w:bookmarkStart w:id="22" w:name="_Toc31361698"/>
-      <w:bookmarkStart w:id="23" w:name="_Toc31996479"/>
+      <w:bookmarkStart w:id="21" w:name="_Toc31361698"/>
+      <w:bookmarkStart w:id="22" w:name="_Toc32000370"/>
       <w:r>
         <w:rPr>
           <w:rStyle w:val="Heading7Char"/>
@@ -2529,8 +2751,8 @@
       <w:r>
         <w:t>:</w:t>
       </w:r>
+      <w:bookmarkEnd w:id="21"/>
       <w:bookmarkEnd w:id="22"/>
-      <w:bookmarkEnd w:id="23"/>
     </w:p>
     <w:p>
       <w:r>
@@ -2547,8 +2769,8 @@
       <w:pPr>
         <w:pStyle w:val="Heading3"/>
       </w:pPr>
-      <w:bookmarkStart w:id="24" w:name="_Toc31361699"/>
-      <w:bookmarkStart w:id="25" w:name="_Toc31996480"/>
+      <w:bookmarkStart w:id="23" w:name="_Toc31361699"/>
+      <w:bookmarkStart w:id="24" w:name="_Toc32000371"/>
       <w:r>
         <w:rPr>
           <w:rStyle w:val="Heading7Char"/>
@@ -2566,8 +2788,8 @@
       <w:r>
         <w:t>:</w:t>
       </w:r>
+      <w:bookmarkEnd w:id="23"/>
       <w:bookmarkEnd w:id="24"/>
-      <w:bookmarkEnd w:id="25"/>
     </w:p>
     <w:p>
       <w:r>
@@ -2584,8 +2806,8 @@
       <w:pPr>
         <w:pStyle w:val="Heading3"/>
       </w:pPr>
-      <w:bookmarkStart w:id="26" w:name="_Toc31361700"/>
-      <w:bookmarkStart w:id="27" w:name="_Toc31996481"/>
+      <w:bookmarkStart w:id="25" w:name="_Toc31361700"/>
+      <w:bookmarkStart w:id="26" w:name="_Toc32000372"/>
       <w:r>
         <w:rPr>
           <w:rStyle w:val="Heading7Char"/>
@@ -2603,8 +2825,8 @@
       <w:r>
         <w:t>:</w:t>
       </w:r>
+      <w:bookmarkEnd w:id="25"/>
       <w:bookmarkEnd w:id="26"/>
-      <w:bookmarkEnd w:id="27"/>
     </w:p>
     <w:p>
       <w:r>
@@ -2616,8 +2838,8 @@
       <w:pPr>
         <w:pStyle w:val="Heading2"/>
       </w:pPr>
-      <w:bookmarkStart w:id="28" w:name="_Toc31361701"/>
-      <w:bookmarkStart w:id="29" w:name="_Toc31996482"/>
+      <w:bookmarkStart w:id="27" w:name="_Toc31361701"/>
+      <w:bookmarkStart w:id="28" w:name="_Toc32000373"/>
       <w:r>
         <w:lastRenderedPageBreak/>
         <w:t xml:space="preserve">General </w:t>
@@ -2625,8 +2847,8 @@
       <w:r>
         <w:t>description</w:t>
       </w:r>
+      <w:bookmarkEnd w:id="27"/>
       <w:bookmarkEnd w:id="28"/>
-      <w:bookmarkEnd w:id="29"/>
     </w:p>
     <w:p>
       <w:r>
@@ -2649,19 +2871,30 @@
       <w:pPr>
         <w:pStyle w:val="Heading1"/>
       </w:pPr>
-      <w:bookmarkStart w:id="30" w:name="_Toc10010908"/>
-      <w:bookmarkStart w:id="31" w:name="_Toc143150779"/>
-      <w:bookmarkStart w:id="32" w:name="_Toc31361702"/>
-      <w:bookmarkStart w:id="33" w:name="_Toc31996483"/>
+      <w:bookmarkStart w:id="29" w:name="_Toc10010908"/>
+      <w:bookmarkStart w:id="30" w:name="_Toc143150779"/>
+      <w:bookmarkStart w:id="31" w:name="_Toc31361702"/>
+      <w:bookmarkStart w:id="32" w:name="_Toc32000374"/>
       <w:r>
         <w:t xml:space="preserve">FUNCTIONAL </w:t>
       </w:r>
       <w:r>
         <w:t>REQUIREMENTS</w:t>
       </w:r>
+      <w:bookmarkEnd w:id="29"/>
       <w:bookmarkEnd w:id="30"/>
       <w:bookmarkEnd w:id="31"/>
       <w:bookmarkEnd w:id="32"/>
+    </w:p>
+    <w:p/>
+    <w:p>
+      <w:pPr>
+        <w:pStyle w:val="Heading2"/>
+      </w:pPr>
+      <w:bookmarkStart w:id="33" w:name="_Toc32000375"/>
+      <w:r>
+        <w:t>Time-Display mode Requirements:</w:t>
+      </w:r>
       <w:bookmarkEnd w:id="33"/>
     </w:p>
     <w:p/>
@@ -3254,8 +3487,6 @@
     <w:p/>
     <w:p/>
     <w:p/>
-    <w:p/>
-    <w:p/>
     <w:tbl>
       <w:tblPr>
         <w:tblStyle w:val="GridTable4"/>
@@ -3549,6 +3780,18 @@
     <w:p/>
     <w:p/>
     <w:p/>
+    <w:p/>
+    <w:p>
+      <w:pPr>
+        <w:pStyle w:val="Heading2"/>
+      </w:pPr>
+      <w:bookmarkStart w:id="34" w:name="_Toc32000376"/>
+      <w:r>
+        <w:t>Alarm mode requirements:</w:t>
+      </w:r>
+      <w:bookmarkEnd w:id="34"/>
+    </w:p>
+    <w:p/>
     <w:tbl>
       <w:tblPr>
         <w:tblStyle w:val="GridTable4"/>
@@ -4170,6 +4413,22 @@
     <w:p/>
     <w:p/>
     <w:p/>
+    <w:p/>
+    <w:p/>
+    <w:p/>
+    <w:p/>
+    <w:p>
+      <w:pPr>
+        <w:pStyle w:val="Heading2"/>
+      </w:pPr>
+      <w:bookmarkStart w:id="35" w:name="_Toc32000377"/>
+      <w:r>
+        <w:lastRenderedPageBreak/>
+        <w:t>Stop-Watch mode requirements:</w:t>
+      </w:r>
+      <w:bookmarkEnd w:id="35"/>
+    </w:p>
+    <w:p/>
     <w:tbl>
       <w:tblPr>
         <w:tblStyle w:val="GridTable4"/>
@@ -4534,7 +4793,6 @@
                 <w:sz w:val="24"/>
                 <w:szCs w:val="24"/>
               </w:rPr>
-              <w:lastRenderedPageBreak/>
               <w:t>Requirement ID</w:t>
             </w:r>
           </w:p>
@@ -5260,6 +5518,7 @@
                 <w:sz w:val="24"/>
                 <w:szCs w:val="24"/>
               </w:rPr>
+              <w:lastRenderedPageBreak/>
               <w:t>Requirement ID</w:t>
             </w:r>
           </w:p>
@@ -5590,7 +5849,6 @@
                 <w:sz w:val="24"/>
                 <w:szCs w:val="24"/>
               </w:rPr>
-              <w:lastRenderedPageBreak/>
               <w:t>Requirement ID</w:t>
             </w:r>
           </w:p>
@@ -5923,6 +6181,18 @@
     <w:p/>
     <w:p/>
     <w:p/>
+    <w:p/>
+    <w:p/>
+    <w:p>
+      <w:pPr>
+        <w:pStyle w:val="Heading2"/>
+      </w:pPr>
+      <w:bookmarkStart w:id="36" w:name="_Toc32000378"/>
+      <w:r>
+        <w:t>System components (buttons) requirements:</w:t>
+      </w:r>
+      <w:bookmarkEnd w:id="36"/>
+    </w:p>
     <w:p/>
     <w:tbl>
       <w:tblPr>
@@ -6250,6 +6520,8 @@
     <w:p/>
     <w:p/>
     <w:p/>
+    <w:p/>
+    <w:p/>
     <w:tbl>
       <w:tblPr>
         <w:tblStyle w:val="GridTable4"/>
@@ -6288,6 +6560,7 @@
                 <w:sz w:val="24"/>
                 <w:szCs w:val="24"/>
               </w:rPr>
+              <w:lastRenderedPageBreak/>
               <w:t>Requirement ID</w:t>
             </w:r>
           </w:p>
@@ -6569,9 +6842,6 @@
         </w:tc>
       </w:tr>
     </w:tbl>
-    <w:p/>
-    <w:p/>
-    <w:p/>
     <w:p/>
     <w:p/>
     <w:p/>
@@ -6620,7 +6890,6 @@
                 <w:sz w:val="24"/>
                 <w:szCs w:val="24"/>
               </w:rPr>
-              <w:lastRenderedPageBreak/>
               <w:t>Requirement ID</w:t>
             </w:r>
           </w:p>
@@ -7986,7 +8255,6 @@
                 <w:sz w:val="24"/>
                 <w:szCs w:val="24"/>
               </w:rPr>
-              <w:lastRenderedPageBreak/>
               <w:t>Requirement ID</w:t>
             </w:r>
           </w:p>
@@ -8626,6 +8894,7 @@
                 <w:sz w:val="24"/>
                 <w:szCs w:val="24"/>
               </w:rPr>
+              <w:lastRenderedPageBreak/>
               <w:t>Requirement ID</w:t>
             </w:r>
           </w:p>
@@ -8969,7 +9238,6 @@
                 <w:sz w:val="24"/>
                 <w:szCs w:val="24"/>
               </w:rPr>
-              <w:lastRenderedPageBreak/>
               <w:t>Requirement ID</w:t>
             </w:r>
           </w:p>
@@ -10011,6 +10279,7 @@
                 <w:sz w:val="24"/>
                 <w:szCs w:val="24"/>
               </w:rPr>
+              <w:lastRenderedPageBreak/>
               <w:t>Requirement ID</w:t>
             </w:r>
           </w:p>
@@ -10342,7 +10611,6 @@
                 <w:sz w:val="24"/>
                 <w:szCs w:val="24"/>
               </w:rPr>
-              <w:lastRenderedPageBreak/>
               <w:t>Requirement ID</w:t>
             </w:r>
           </w:p>
@@ -10948,6 +11216,8 @@
     <w:p/>
     <w:p/>
     <w:p/>
+    <w:p/>
+    <w:p/>
     <w:tbl>
       <w:tblPr>
         <w:tblStyle w:val="GridTable4"/>
@@ -10986,6 +11256,7 @@
                 <w:sz w:val="24"/>
                 <w:szCs w:val="24"/>
               </w:rPr>
+              <w:lastRenderedPageBreak/>
               <w:t>Requirement ID</w:t>
             </w:r>
           </w:p>
@@ -12265,6 +12536,7 @@
                 <w:sz w:val="24"/>
                 <w:szCs w:val="24"/>
               </w:rPr>
+              <w:lastRenderedPageBreak/>
               <w:t>Requirement ID</w:t>
             </w:r>
           </w:p>
@@ -12891,7 +13163,6 @@
                 <w:sz w:val="24"/>
                 <w:szCs w:val="24"/>
               </w:rPr>
-              <w:lastRenderedPageBreak/>
               <w:t>Requirement ID</w:t>
             </w:r>
           </w:p>
@@ -13523,6 +13794,7 @@
     <w:p/>
     <w:p/>
     <w:p/>
+    <w:p/>
     <w:tbl>
       <w:tblPr>
         <w:tblStyle w:val="GridTable4"/>
@@ -13561,6 +13833,7 @@
                 <w:sz w:val="24"/>
                 <w:szCs w:val="24"/>
               </w:rPr>
+              <w:lastRenderedPageBreak/>
               <w:t>Requirement ID</w:t>
             </w:r>
           </w:p>
@@ -14905,6 +15178,7 @@
                 <w:sz w:val="24"/>
                 <w:szCs w:val="24"/>
               </w:rPr>
+              <w:lastRenderedPageBreak/>
               <w:t>Requirement ID</w:t>
             </w:r>
           </w:p>
@@ -15197,7 +15471,10 @@
     <w:p/>
     <w:p/>
     <w:p/>
-    <w:p/>
+    <w:p>
+      <w:bookmarkStart w:id="37" w:name="_GoBack"/>
+      <w:bookmarkEnd w:id="37"/>
+    </w:p>
     <w:sectPr>
       <w:pgSz w:w="12240" w:h="15840"/>
       <w:pgMar w:top="1440" w:right="1440" w:bottom="1440" w:left="1440" w:header="720" w:footer="720" w:gutter="0"/>
@@ -16033,6 +16310,7 @@
       <w:spacing w:after="0" w:line="240" w:lineRule="auto"/>
     </w:pPr>
     <w:tblPr>
+      <w:tblInd w:w="0" w:type="dxa"/>
       <w:tblBorders>
         <w:top w:val="single" w:sz="4" w:space="0" w:color="auto"/>
         <w:left w:val="single" w:sz="4" w:space="0" w:color="auto"/>
@@ -16648,7 +16926,7 @@
 </file>
 
 <file path=customXml/itemProps1.xml><?xml version="1.0" encoding="utf-8"?>
-<ds:datastoreItem xmlns:ds="http://schemas.openxmlformats.org/officeDocument/2006/customXml" ds:itemID="{F6EE232B-8CBA-496F-A6D4-FFFD1B0D1BE5}">
+<ds:datastoreItem xmlns:ds="http://schemas.openxmlformats.org/officeDocument/2006/customXml" ds:itemID="{1F88AB3E-BD74-474D-8EBE-F27CAAD12538}">
   <ds:schemaRefs>
     <ds:schemaRef ds:uri="http://schemas.openxmlformats.org/officeDocument/2006/bibliography"/>
   </ds:schemaRefs>

</xml_diff>

<commit_message>
Project Plan & RTM updated
Signed-off-by: NorhanNassar <norhan.nassar96@gmail.com>
</commit_message>
<xml_diff>
--- a/Software Specification/SRS/SRS.docx
+++ b/Software Specification/SRS/SRS.docx
@@ -1,6 +1,6 @@
 
 <file path=word/document.xml><?xml version="1.0" encoding="utf-8"?>
-<w:document xmlns:wpc="http://schemas.microsoft.com/office/word/2010/wordprocessingCanvas" xmlns:mc="http://schemas.openxmlformats.org/markup-compatibility/2006" xmlns:o="urn:schemas-microsoft-com:office:office" xmlns:r="http://schemas.openxmlformats.org/officeDocument/2006/relationships" xmlns:m="http://schemas.openxmlformats.org/officeDocument/2006/math" xmlns:v="urn:schemas-microsoft-com:vml" xmlns:wp14="http://schemas.microsoft.com/office/word/2010/wordprocessingDrawing" xmlns:wp="http://schemas.openxmlformats.org/drawingml/2006/wordprocessingDrawing" xmlns:w10="urn:schemas-microsoft-com:office:word" xmlns:w="http://schemas.openxmlformats.org/wordprocessingml/2006/main" xmlns:w14="http://schemas.microsoft.com/office/word/2010/wordml" xmlns:w15="http://schemas.microsoft.com/office/word/2012/wordml" xmlns:wpg="http://schemas.microsoft.com/office/word/2010/wordprocessingGroup" xmlns:wpi="http://schemas.microsoft.com/office/word/2010/wordprocessingInk" xmlns:wne="http://schemas.microsoft.com/office/word/2006/wordml" xmlns:wps="http://schemas.microsoft.com/office/word/2010/wordprocessingShape" mc:Ignorable="w14 w15 wp14">
+<w:document xmlns:wpc="http://schemas.microsoft.com/office/word/2010/wordprocessingCanvas" xmlns:cx="http://schemas.microsoft.com/office/drawing/2014/chartex" xmlns:cx1="http://schemas.microsoft.com/office/drawing/2015/9/8/chartex" xmlns:mc="http://schemas.openxmlformats.org/markup-compatibility/2006" xmlns:o="urn:schemas-microsoft-com:office:office" xmlns:r="http://schemas.openxmlformats.org/officeDocument/2006/relationships" xmlns:m="http://schemas.openxmlformats.org/officeDocument/2006/math" xmlns:v="urn:schemas-microsoft-com:vml" xmlns:wp14="http://schemas.microsoft.com/office/word/2010/wordprocessingDrawing" xmlns:wp="http://schemas.openxmlformats.org/drawingml/2006/wordprocessingDrawing" xmlns:w10="urn:schemas-microsoft-com:office:word" xmlns:w="http://schemas.openxmlformats.org/wordprocessingml/2006/main" xmlns:w14="http://schemas.microsoft.com/office/word/2010/wordml" xmlns:w15="http://schemas.microsoft.com/office/word/2012/wordml" xmlns:w16se="http://schemas.microsoft.com/office/word/2015/wordml/symex" xmlns:wpg="http://schemas.microsoft.com/office/word/2010/wordprocessingGroup" xmlns:wpi="http://schemas.microsoft.com/office/word/2010/wordprocessingInk" xmlns:wne="http://schemas.microsoft.com/office/word/2006/wordml" xmlns:wps="http://schemas.microsoft.com/office/word/2010/wordprocessingShape" mc:Ignorable="w14 w15 w16se wp14">
   <w:body>
     <w:p>
       <w:pPr>
@@ -744,27 +744,14 @@
       <w:r>
         <w:t xml:space="preserve">Table </w:t>
       </w:r>
-      <w:r>
-        <w:fldChar w:fldCharType="begin"/>
-      </w:r>
-      <w:r>
-        <w:instrText xml:space="preserve"> SEQ Table \* ARABIC </w:instrText>
-      </w:r>
-      <w:r>
-        <w:fldChar w:fldCharType="separate"/>
-      </w:r>
-      <w:r>
-        <w:rPr>
-          <w:noProof/>
-        </w:rPr>
-        <w:t>2</w:t>
-      </w:r>
-      <w:r>
-        <w:rPr>
-          <w:noProof/>
-        </w:rPr>
-        <w:fldChar w:fldCharType="end"/>
-      </w:r>
+      <w:fldSimple w:instr=" SEQ Table \* ARABIC ">
+        <w:r>
+          <w:rPr>
+            <w:noProof/>
+          </w:rPr>
+          <w:t>2</w:t>
+        </w:r>
+      </w:fldSimple>
       <w:r>
         <w:t xml:space="preserve"> Document History</w:t>
       </w:r>
@@ -12178,8 +12165,10 @@
     <w:p/>
     <w:p/>
     <w:p/>
-    <w:p/>
-    <w:p/>
+    <w:p>
+      <w:bookmarkStart w:id="37" w:name="_GoBack"/>
+      <w:bookmarkEnd w:id="37"/>
+    </w:p>
     <w:tbl>
       <w:tblPr>
         <w:tblStyle w:val="GridTable4"/>
@@ -15471,10 +15460,7 @@
     <w:p/>
     <w:p/>
     <w:p/>
-    <w:p>
-      <w:bookmarkStart w:id="37" w:name="_GoBack"/>
-      <w:bookmarkEnd w:id="37"/>
-    </w:p>
+    <w:p/>
     <w:sectPr>
       <w:pgSz w:w="12240" w:h="15840"/>
       <w:pgMar w:top="1440" w:right="1440" w:bottom="1440" w:left="1440" w:header="720" w:footer="720" w:gutter="0"/>
@@ -15486,7 +15472,7 @@
 </file>
 
 <file path=word/endnotes.xml><?xml version="1.0" encoding="utf-8"?>
-<w:endnotes xmlns:wpc="http://schemas.microsoft.com/office/word/2010/wordprocessingCanvas" xmlns:mc="http://schemas.openxmlformats.org/markup-compatibility/2006" xmlns:o="urn:schemas-microsoft-com:office:office" xmlns:r="http://schemas.openxmlformats.org/officeDocument/2006/relationships" xmlns:m="http://schemas.openxmlformats.org/officeDocument/2006/math" xmlns:v="urn:schemas-microsoft-com:vml" xmlns:wp14="http://schemas.microsoft.com/office/word/2010/wordprocessingDrawing" xmlns:wp="http://schemas.openxmlformats.org/drawingml/2006/wordprocessingDrawing" xmlns:w10="urn:schemas-microsoft-com:office:word" xmlns:w="http://schemas.openxmlformats.org/wordprocessingml/2006/main" xmlns:w14="http://schemas.microsoft.com/office/word/2010/wordml" xmlns:w15="http://schemas.microsoft.com/office/word/2012/wordml" xmlns:wpg="http://schemas.microsoft.com/office/word/2010/wordprocessingGroup" xmlns:wpi="http://schemas.microsoft.com/office/word/2010/wordprocessingInk" xmlns:wne="http://schemas.microsoft.com/office/word/2006/wordml" xmlns:wps="http://schemas.microsoft.com/office/word/2010/wordprocessingShape" mc:Ignorable="w14 w15 wp14">
+<w:endnotes xmlns:wpc="http://schemas.microsoft.com/office/word/2010/wordprocessingCanvas" xmlns:cx="http://schemas.microsoft.com/office/drawing/2014/chartex" xmlns:cx1="http://schemas.microsoft.com/office/drawing/2015/9/8/chartex" xmlns:mc="http://schemas.openxmlformats.org/markup-compatibility/2006" xmlns:o="urn:schemas-microsoft-com:office:office" xmlns:r="http://schemas.openxmlformats.org/officeDocument/2006/relationships" xmlns:m="http://schemas.openxmlformats.org/officeDocument/2006/math" xmlns:v="urn:schemas-microsoft-com:vml" xmlns:wp14="http://schemas.microsoft.com/office/word/2010/wordprocessingDrawing" xmlns:wp="http://schemas.openxmlformats.org/drawingml/2006/wordprocessingDrawing" xmlns:w10="urn:schemas-microsoft-com:office:word" xmlns:w="http://schemas.openxmlformats.org/wordprocessingml/2006/main" xmlns:w14="http://schemas.microsoft.com/office/word/2010/wordml" xmlns:w15="http://schemas.microsoft.com/office/word/2012/wordml" xmlns:w16se="http://schemas.microsoft.com/office/word/2015/wordml/symex" xmlns:wpg="http://schemas.microsoft.com/office/word/2010/wordprocessingGroup" xmlns:wpi="http://schemas.microsoft.com/office/word/2010/wordprocessingInk" xmlns:wne="http://schemas.microsoft.com/office/word/2006/wordml" xmlns:wps="http://schemas.microsoft.com/office/word/2010/wordprocessingShape" mc:Ignorable="w14 w15 w16se wp14">
   <w:endnote w:type="separator" w:id="-1">
     <w:p>
       <w:pPr>
@@ -15511,7 +15497,7 @@
 </file>
 
 <file path=word/footnotes.xml><?xml version="1.0" encoding="utf-8"?>
-<w:footnotes xmlns:wpc="http://schemas.microsoft.com/office/word/2010/wordprocessingCanvas" xmlns:mc="http://schemas.openxmlformats.org/markup-compatibility/2006" xmlns:o="urn:schemas-microsoft-com:office:office" xmlns:r="http://schemas.openxmlformats.org/officeDocument/2006/relationships" xmlns:m="http://schemas.openxmlformats.org/officeDocument/2006/math" xmlns:v="urn:schemas-microsoft-com:vml" xmlns:wp14="http://schemas.microsoft.com/office/word/2010/wordprocessingDrawing" xmlns:wp="http://schemas.openxmlformats.org/drawingml/2006/wordprocessingDrawing" xmlns:w10="urn:schemas-microsoft-com:office:word" xmlns:w="http://schemas.openxmlformats.org/wordprocessingml/2006/main" xmlns:w14="http://schemas.microsoft.com/office/word/2010/wordml" xmlns:w15="http://schemas.microsoft.com/office/word/2012/wordml" xmlns:wpg="http://schemas.microsoft.com/office/word/2010/wordprocessingGroup" xmlns:wpi="http://schemas.microsoft.com/office/word/2010/wordprocessingInk" xmlns:wne="http://schemas.microsoft.com/office/word/2006/wordml" xmlns:wps="http://schemas.microsoft.com/office/word/2010/wordprocessingShape" mc:Ignorable="w14 w15 wp14">
+<w:footnotes xmlns:wpc="http://schemas.microsoft.com/office/word/2010/wordprocessingCanvas" xmlns:cx="http://schemas.microsoft.com/office/drawing/2014/chartex" xmlns:cx1="http://schemas.microsoft.com/office/drawing/2015/9/8/chartex" xmlns:mc="http://schemas.openxmlformats.org/markup-compatibility/2006" xmlns:o="urn:schemas-microsoft-com:office:office" xmlns:r="http://schemas.openxmlformats.org/officeDocument/2006/relationships" xmlns:m="http://schemas.openxmlformats.org/officeDocument/2006/math" xmlns:v="urn:schemas-microsoft-com:vml" xmlns:wp14="http://schemas.microsoft.com/office/word/2010/wordprocessingDrawing" xmlns:wp="http://schemas.openxmlformats.org/drawingml/2006/wordprocessingDrawing" xmlns:w10="urn:schemas-microsoft-com:office:word" xmlns:w="http://schemas.openxmlformats.org/wordprocessingml/2006/main" xmlns:w14="http://schemas.microsoft.com/office/word/2010/wordml" xmlns:w15="http://schemas.microsoft.com/office/word/2012/wordml" xmlns:w16se="http://schemas.microsoft.com/office/word/2015/wordml/symex" xmlns:wpg="http://schemas.microsoft.com/office/word/2010/wordprocessingGroup" xmlns:wpi="http://schemas.microsoft.com/office/word/2010/wordprocessingInk" xmlns:wne="http://schemas.microsoft.com/office/word/2006/wordml" xmlns:wps="http://schemas.microsoft.com/office/word/2010/wordprocessingShape" mc:Ignorable="w14 w15 w16se wp14">
   <w:footnote w:type="separator" w:id="-1">
     <w:p>
       <w:pPr>
@@ -15536,8 +15522,8 @@
 </file>
 
 <file path=word/numbering.xml><?xml version="1.0" encoding="utf-8"?>
-<w:numbering xmlns:wpc="http://schemas.microsoft.com/office/word/2010/wordprocessingCanvas" xmlns:mc="http://schemas.openxmlformats.org/markup-compatibility/2006" xmlns:o="urn:schemas-microsoft-com:office:office" xmlns:r="http://schemas.openxmlformats.org/officeDocument/2006/relationships" xmlns:m="http://schemas.openxmlformats.org/officeDocument/2006/math" xmlns:v="urn:schemas-microsoft-com:vml" xmlns:wp14="http://schemas.microsoft.com/office/word/2010/wordprocessingDrawing" xmlns:wp="http://schemas.openxmlformats.org/drawingml/2006/wordprocessingDrawing" xmlns:w10="urn:schemas-microsoft-com:office:word" xmlns:w="http://schemas.openxmlformats.org/wordprocessingml/2006/main" xmlns:w14="http://schemas.microsoft.com/office/word/2010/wordml" xmlns:w15="http://schemas.microsoft.com/office/word/2012/wordml" xmlns:wpg="http://schemas.microsoft.com/office/word/2010/wordprocessingGroup" xmlns:wpi="http://schemas.microsoft.com/office/word/2010/wordprocessingInk" xmlns:wne="http://schemas.microsoft.com/office/word/2006/wordml" xmlns:wps="http://schemas.microsoft.com/office/word/2010/wordprocessingShape" mc:Ignorable="w14 w15 wp14">
-  <w:abstractNum w:abstractNumId="0">
+<w:numbering xmlns:wpc="http://schemas.microsoft.com/office/word/2010/wordprocessingCanvas" xmlns:cx="http://schemas.microsoft.com/office/drawing/2014/chartex" xmlns:cx1="http://schemas.microsoft.com/office/drawing/2015/9/8/chartex" xmlns:mc="http://schemas.openxmlformats.org/markup-compatibility/2006" xmlns:o="urn:schemas-microsoft-com:office:office" xmlns:r="http://schemas.openxmlformats.org/officeDocument/2006/relationships" xmlns:m="http://schemas.openxmlformats.org/officeDocument/2006/math" xmlns:v="urn:schemas-microsoft-com:vml" xmlns:wp14="http://schemas.microsoft.com/office/word/2010/wordprocessingDrawing" xmlns:wp="http://schemas.openxmlformats.org/drawingml/2006/wordprocessingDrawing" xmlns:w10="urn:schemas-microsoft-com:office:word" xmlns:w="http://schemas.openxmlformats.org/wordprocessingml/2006/main" xmlns:w14="http://schemas.microsoft.com/office/word/2010/wordml" xmlns:w15="http://schemas.microsoft.com/office/word/2012/wordml" xmlns:w16se="http://schemas.microsoft.com/office/word/2015/wordml/symex" xmlns:wpg="http://schemas.microsoft.com/office/word/2010/wordprocessingGroup" xmlns:wpi="http://schemas.microsoft.com/office/word/2010/wordprocessingInk" xmlns:wne="http://schemas.microsoft.com/office/word/2006/wordml" xmlns:wps="http://schemas.microsoft.com/office/word/2010/wordprocessingShape" mc:Ignorable="w14 w15 w16se wp14">
+  <w:abstractNum w:abstractNumId="0" w15:restartNumberingAfterBreak="0">
     <w:nsid w:val="01653D81"/>
     <w:multiLevelType w:val="multilevel"/>
     <w:tmpl w:val="04090025"/>
@@ -15639,7 +15625,7 @@
 </file>
 
 <file path=word/styles.xml><?xml version="1.0" encoding="utf-8"?>
-<w:styles xmlns:mc="http://schemas.openxmlformats.org/markup-compatibility/2006" xmlns:r="http://schemas.openxmlformats.org/officeDocument/2006/relationships" xmlns:w="http://schemas.openxmlformats.org/wordprocessingml/2006/main" xmlns:w14="http://schemas.microsoft.com/office/word/2010/wordml" xmlns:w15="http://schemas.microsoft.com/office/word/2012/wordml" mc:Ignorable="w14 w15">
+<w:styles xmlns:mc="http://schemas.openxmlformats.org/markup-compatibility/2006" xmlns:r="http://schemas.openxmlformats.org/officeDocument/2006/relationships" xmlns:w="http://schemas.openxmlformats.org/wordprocessingml/2006/main" xmlns:w14="http://schemas.microsoft.com/office/word/2010/wordml" xmlns:w15="http://schemas.microsoft.com/office/word/2012/wordml" xmlns:w16se="http://schemas.microsoft.com/office/word/2015/wordml/symex" mc:Ignorable="w14 w15 w16se">
   <w:docDefaults>
     <w:rPrDefault>
       <w:rPr>
@@ -16310,7 +16296,6 @@
       <w:spacing w:after="0" w:line="240" w:lineRule="auto"/>
     </w:pPr>
     <w:tblPr>
-      <w:tblInd w:w="0" w:type="dxa"/>
       <w:tblBorders>
         <w:top w:val="single" w:sz="4" w:space="0" w:color="auto"/>
         <w:left w:val="single" w:sz="4" w:space="0" w:color="auto"/>
@@ -16319,12 +16304,6 @@
         <w:insideH w:val="single" w:sz="4" w:space="0" w:color="auto"/>
         <w:insideV w:val="single" w:sz="4" w:space="0" w:color="auto"/>
       </w:tblBorders>
-      <w:tblCellMar>
-        <w:top w:w="0" w:type="dxa"/>
-        <w:left w:w="108" w:type="dxa"/>
-        <w:bottom w:w="0" w:type="dxa"/>
-        <w:right w:w="108" w:type="dxa"/>
-      </w:tblCellMar>
     </w:tblPr>
   </w:style>
   <w:style w:type="paragraph" w:customStyle="1" w:styleId="TableText">
@@ -16457,7 +16436,6 @@
     <w:tblPr>
       <w:tblStyleRowBandSize w:val="1"/>
       <w:tblStyleColBandSize w:val="1"/>
-      <w:tblInd w:w="0" w:type="dxa"/>
       <w:tblBorders>
         <w:top w:val="single" w:sz="4" w:space="0" w:color="666666" w:themeColor="text1" w:themeTint="99"/>
         <w:left w:val="single" w:sz="4" w:space="0" w:color="666666" w:themeColor="text1" w:themeTint="99"/>
@@ -16466,12 +16444,6 @@
         <w:insideH w:val="single" w:sz="4" w:space="0" w:color="666666" w:themeColor="text1" w:themeTint="99"/>
         <w:insideV w:val="single" w:sz="4" w:space="0" w:color="666666" w:themeColor="text1" w:themeTint="99"/>
       </w:tblBorders>
-      <w:tblCellMar>
-        <w:top w:w="0" w:type="dxa"/>
-        <w:left w:w="108" w:type="dxa"/>
-        <w:bottom w:w="0" w:type="dxa"/>
-        <w:right w:w="108" w:type="dxa"/>
-      </w:tblCellMar>
     </w:tblPr>
     <w:tblStylePr w:type="firstRow">
       <w:rPr>
@@ -16926,7 +16898,7 @@
 </file>
 
 <file path=customXml/itemProps1.xml><?xml version="1.0" encoding="utf-8"?>
-<ds:datastoreItem xmlns:ds="http://schemas.openxmlformats.org/officeDocument/2006/customXml" ds:itemID="{1F88AB3E-BD74-474D-8EBE-F27CAAD12538}">
+<ds:datastoreItem xmlns:ds="http://schemas.openxmlformats.org/officeDocument/2006/customXml" ds:itemID="{3807F7E1-1275-40A2-B28E-C4C781C1408F}">
   <ds:schemaRefs>
     <ds:schemaRef ds:uri="http://schemas.openxmlformats.org/officeDocument/2006/bibliography"/>
   </ds:schemaRefs>

</xml_diff>

<commit_message>
Added SRS Version 1.5 including context diagram and modified all the requirements in the SRS Updated SRS_review Sheet Signed-off-by: MostafaNader96 <mnader96@gmail.com>
</commit_message>
<xml_diff>
--- a/Software Specification/SRS/SRS.docx
+++ b/Software Specification/SRS/SRS.docx
@@ -2,6 +2,127 @@
 <file path=word/document.xml><?xml version="1.0" encoding="utf-8"?>
 <w:document xmlns:wpc="http://schemas.microsoft.com/office/word/2010/wordprocessingCanvas" xmlns:mc="http://schemas.openxmlformats.org/markup-compatibility/2006" xmlns:o="urn:schemas-microsoft-com:office:office" xmlns:r="http://schemas.openxmlformats.org/officeDocument/2006/relationships" xmlns:m="http://schemas.openxmlformats.org/officeDocument/2006/math" xmlns:v="urn:schemas-microsoft-com:vml" xmlns:wp14="http://schemas.microsoft.com/office/word/2010/wordprocessingDrawing" xmlns:wp="http://schemas.openxmlformats.org/drawingml/2006/wordprocessingDrawing" xmlns:w10="urn:schemas-microsoft-com:office:word" xmlns:w="http://schemas.openxmlformats.org/wordprocessingml/2006/main" xmlns:w14="http://schemas.microsoft.com/office/word/2010/wordml" xmlns:w15="http://schemas.microsoft.com/office/word/2012/wordml" xmlns:wpg="http://schemas.microsoft.com/office/word/2010/wordprocessingGroup" xmlns:wpi="http://schemas.microsoft.com/office/word/2010/wordprocessingInk" xmlns:wne="http://schemas.microsoft.com/office/word/2006/wordml" xmlns:wps="http://schemas.microsoft.com/office/word/2010/wordprocessingShape" mc:Ignorable="w14 w15 wp14">
   <w:body>
+    <w:p>
+      <w:pPr>
+        <w:spacing w:after="0" w:line="240" w:lineRule="auto"/>
+        <w:jc w:val="center"/>
+        <w:rPr>
+          <w:rFonts w:ascii="Century Gothic" w:eastAsia="Calibri" w:hAnsi="Century Gothic" w:cs="Arial"/>
+          <w:sz w:val="24"/>
+          <w:szCs w:val="24"/>
+        </w:rPr>
+      </w:pPr>
+    </w:p>
+    <w:p>
+      <w:pPr>
+        <w:spacing w:after="0" w:line="240" w:lineRule="auto"/>
+        <w:jc w:val="center"/>
+        <w:rPr>
+          <w:rFonts w:ascii="Century Gothic" w:eastAsia="Calibri" w:hAnsi="Century Gothic" w:cs="Arial"/>
+          <w:sz w:val="24"/>
+          <w:szCs w:val="24"/>
+        </w:rPr>
+      </w:pPr>
+    </w:p>
+    <w:p>
+      <w:pPr>
+        <w:spacing w:after="0" w:line="240" w:lineRule="auto"/>
+        <w:jc w:val="center"/>
+        <w:rPr>
+          <w:rFonts w:ascii="Century Gothic" w:eastAsia="Calibri" w:hAnsi="Century Gothic" w:cs="Arial"/>
+          <w:sz w:val="24"/>
+          <w:szCs w:val="24"/>
+        </w:rPr>
+      </w:pPr>
+    </w:p>
+    <w:p>
+      <w:pPr>
+        <w:spacing w:after="0" w:line="240" w:lineRule="auto"/>
+        <w:jc w:val="center"/>
+        <w:rPr>
+          <w:rFonts w:ascii="Century Gothic" w:eastAsia="Calibri" w:hAnsi="Century Gothic" w:cs="Arial"/>
+          <w:sz w:val="24"/>
+          <w:szCs w:val="24"/>
+        </w:rPr>
+      </w:pPr>
+    </w:p>
+    <w:p>
+      <w:pPr>
+        <w:spacing w:after="0" w:line="240" w:lineRule="auto"/>
+        <w:jc w:val="center"/>
+        <w:rPr>
+          <w:rFonts w:ascii="Century Gothic" w:eastAsia="Calibri" w:hAnsi="Century Gothic" w:cs="Arial"/>
+          <w:sz w:val="24"/>
+          <w:szCs w:val="24"/>
+        </w:rPr>
+      </w:pPr>
+    </w:p>
+    <w:p>
+      <w:pPr>
+        <w:spacing w:after="0" w:line="240" w:lineRule="auto"/>
+        <w:jc w:val="center"/>
+        <w:rPr>
+          <w:rFonts w:ascii="Century Gothic" w:eastAsia="Calibri" w:hAnsi="Century Gothic" w:cs="Arial"/>
+          <w:sz w:val="24"/>
+          <w:szCs w:val="24"/>
+        </w:rPr>
+      </w:pPr>
+    </w:p>
+    <w:p>
+      <w:pPr>
+        <w:spacing w:after="0" w:line="240" w:lineRule="auto"/>
+        <w:jc w:val="center"/>
+        <w:rPr>
+          <w:rFonts w:ascii="Century Gothic" w:eastAsia="Calibri" w:hAnsi="Century Gothic" w:cs="Arial"/>
+          <w:sz w:val="24"/>
+          <w:szCs w:val="24"/>
+        </w:rPr>
+      </w:pPr>
+    </w:p>
+    <w:p>
+      <w:pPr>
+        <w:spacing w:after="0" w:line="240" w:lineRule="auto"/>
+        <w:jc w:val="center"/>
+        <w:rPr>
+          <w:rFonts w:ascii="Century Gothic" w:eastAsia="Calibri" w:hAnsi="Century Gothic" w:cs="Arial"/>
+          <w:sz w:val="24"/>
+          <w:szCs w:val="24"/>
+        </w:rPr>
+      </w:pPr>
+    </w:p>
+    <w:p>
+      <w:pPr>
+        <w:spacing w:after="0" w:line="240" w:lineRule="auto"/>
+        <w:jc w:val="center"/>
+        <w:rPr>
+          <w:rFonts w:ascii="Century Gothic" w:eastAsia="Calibri" w:hAnsi="Century Gothic" w:cs="Arial"/>
+          <w:sz w:val="24"/>
+          <w:szCs w:val="24"/>
+        </w:rPr>
+      </w:pPr>
+    </w:p>
+    <w:p>
+      <w:pPr>
+        <w:spacing w:after="0" w:line="240" w:lineRule="auto"/>
+        <w:jc w:val="center"/>
+        <w:rPr>
+          <w:rFonts w:ascii="Century Gothic" w:eastAsia="Calibri" w:hAnsi="Century Gothic" w:cs="Arial"/>
+          <w:sz w:val="24"/>
+          <w:szCs w:val="24"/>
+        </w:rPr>
+      </w:pPr>
+    </w:p>
+    <w:p>
+      <w:pPr>
+        <w:spacing w:after="0" w:line="240" w:lineRule="auto"/>
+        <w:jc w:val="center"/>
+        <w:rPr>
+          <w:rFonts w:ascii="Century Gothic" w:eastAsia="Calibri" w:hAnsi="Century Gothic" w:cs="Arial"/>
+          <w:sz w:val="24"/>
+          <w:szCs w:val="24"/>
+        </w:rPr>
+      </w:pPr>
+    </w:p>
     <w:p>
       <w:pPr>
         <w:spacing w:after="0" w:line="240" w:lineRule="auto"/>
@@ -260,11 +381,6 @@
     <w:p/>
     <w:p/>
     <w:p/>
-    <w:p/>
-    <w:p/>
-    <w:p/>
-    <w:p/>
-    <w:p/>
     <w:p>
       <w:pPr>
         <w:pStyle w:val="Caption"/>
@@ -276,6 +392,7 @@
       </w:pPr>
       <w:bookmarkStart w:id="0" w:name="_Toc31740717"/>
       <w:bookmarkStart w:id="1" w:name="_Toc31996577"/>
+      <w:bookmarkStart w:id="2" w:name="_Toc33363415"/>
       <w:r>
         <w:rPr>
           <w:sz w:val="24"/>
@@ -317,6 +434,7 @@
       </w:r>
       <w:bookmarkEnd w:id="0"/>
       <w:bookmarkEnd w:id="1"/>
+      <w:bookmarkEnd w:id="2"/>
     </w:p>
     <w:tbl>
       <w:tblPr>
@@ -354,7 +472,7 @@
                 <w:szCs w:val="32"/>
               </w:rPr>
             </w:pPr>
-            <w:bookmarkStart w:id="2" w:name="_Toc31740484"/>
+            <w:bookmarkStart w:id="3" w:name="_Toc31740484"/>
             <w:r>
               <w:rPr>
                 <w:b/>
@@ -364,7 +482,7 @@
               </w:rPr>
               <w:t>Document Name</w:t>
             </w:r>
-            <w:bookmarkEnd w:id="2"/>
+            <w:bookmarkEnd w:id="3"/>
           </w:p>
         </w:tc>
         <w:tc>
@@ -389,7 +507,7 @@
                 <w:szCs w:val="32"/>
               </w:rPr>
             </w:pPr>
-            <w:bookmarkStart w:id="3" w:name="_Toc31740485"/>
+            <w:bookmarkStart w:id="4" w:name="_Toc31740485"/>
             <w:r>
               <w:rPr>
                 <w:b/>
@@ -399,7 +517,7 @@
               </w:rPr>
               <w:t>Author</w:t>
             </w:r>
-            <w:bookmarkEnd w:id="3"/>
+            <w:bookmarkEnd w:id="4"/>
           </w:p>
         </w:tc>
         <w:tc>
@@ -424,7 +542,7 @@
                 <w:szCs w:val="32"/>
               </w:rPr>
             </w:pPr>
-            <w:bookmarkStart w:id="4" w:name="_Toc31740486"/>
+            <w:bookmarkStart w:id="5" w:name="_Toc31740486"/>
             <w:r>
               <w:rPr>
                 <w:b/>
@@ -434,7 +552,7 @@
               </w:rPr>
               <w:t>Version</w:t>
             </w:r>
-            <w:bookmarkEnd w:id="4"/>
+            <w:bookmarkEnd w:id="5"/>
           </w:p>
         </w:tc>
         <w:tc>
@@ -459,7 +577,7 @@
                 <w:szCs w:val="32"/>
               </w:rPr>
             </w:pPr>
-            <w:bookmarkStart w:id="5" w:name="_Toc31740487"/>
+            <w:bookmarkStart w:id="6" w:name="_Toc31740487"/>
             <w:r>
               <w:rPr>
                 <w:b/>
@@ -469,7 +587,7 @@
               </w:rPr>
               <w:t>Update Date</w:t>
             </w:r>
-            <w:bookmarkEnd w:id="5"/>
+            <w:bookmarkEnd w:id="6"/>
           </w:p>
         </w:tc>
         <w:tc>
@@ -494,7 +612,7 @@
                 <w:szCs w:val="32"/>
               </w:rPr>
             </w:pPr>
-            <w:bookmarkStart w:id="6" w:name="_Toc31740488"/>
+            <w:bookmarkStart w:id="7" w:name="_Toc31740488"/>
             <w:r>
               <w:rPr>
                 <w:b/>
@@ -504,7 +622,7 @@
               </w:rPr>
               <w:t>Status</w:t>
             </w:r>
-            <w:bookmarkEnd w:id="6"/>
+            <w:bookmarkEnd w:id="7"/>
           </w:p>
         </w:tc>
       </w:tr>
@@ -539,7 +657,7 @@
                 <w:szCs w:val="32"/>
               </w:rPr>
             </w:pPr>
-            <w:bookmarkStart w:id="7" w:name="_Toc31740489"/>
+            <w:bookmarkStart w:id="8" w:name="_Toc31740489"/>
             <w:r>
               <w:rPr>
                 <w:sz w:val="32"/>
@@ -547,7 +665,7 @@
               </w:rPr>
               <w:t>SRS</w:t>
             </w:r>
-            <w:bookmarkEnd w:id="7"/>
+            <w:bookmarkEnd w:id="8"/>
           </w:p>
         </w:tc>
         <w:tc>
@@ -622,7 +740,7 @@
                 <w:szCs w:val="32"/>
               </w:rPr>
             </w:pPr>
-            <w:bookmarkStart w:id="8" w:name="_Toc31740491"/>
+            <w:bookmarkStart w:id="9" w:name="_Toc31740491"/>
             <w:r>
               <w:rPr>
                 <w:sz w:val="32"/>
@@ -630,13 +748,13 @@
               </w:rPr>
               <w:t>1.</w:t>
             </w:r>
-            <w:bookmarkEnd w:id="8"/>
+            <w:bookmarkEnd w:id="9"/>
             <w:r>
               <w:rPr>
                 <w:sz w:val="32"/>
                 <w:szCs w:val="32"/>
               </w:rPr>
-              <w:t>4</w:t>
+              <w:t>5</w:t>
             </w:r>
           </w:p>
         </w:tc>
@@ -667,31 +785,22 @@
                 <w:szCs w:val="32"/>
               </w:rPr>
             </w:pPr>
-            <w:bookmarkStart w:id="9" w:name="_Toc31740492"/>
+            <w:bookmarkStart w:id="10" w:name="_Toc31740492"/>
             <w:r>
               <w:rPr>
                 <w:sz w:val="32"/>
                 <w:szCs w:val="32"/>
               </w:rPr>
-              <w:t>2</w:t>
-            </w:r>
-            <w:bookmarkStart w:id="10" w:name="_GoBack"/>
-            <w:bookmarkEnd w:id="10"/>
+              <w:t>20</w:t>
+            </w:r>
             <w:r>
               <w:rPr>
                 <w:sz w:val="32"/>
                 <w:szCs w:val="32"/>
               </w:rPr>
-              <w:t>0</w:t>
-            </w:r>
-            <w:r>
-              <w:rPr>
-                <w:sz w:val="32"/>
-                <w:szCs w:val="32"/>
-              </w:rPr>
               <w:t>/02/2020</w:t>
             </w:r>
-            <w:bookmarkEnd w:id="9"/>
+            <w:bookmarkEnd w:id="10"/>
           </w:p>
         </w:tc>
         <w:tc>
@@ -760,6 +869,7 @@
         <w:keepNext/>
       </w:pPr>
       <w:bookmarkStart w:id="12" w:name="_Toc31996578"/>
+      <w:bookmarkStart w:id="13" w:name="_Toc33363416"/>
       <w:r>
         <w:t xml:space="preserve">Table </w:t>
       </w:r>
@@ -775,6 +885,7 @@
         <w:t xml:space="preserve"> Document History</w:t>
       </w:r>
       <w:bookmarkEnd w:id="12"/>
+      <w:bookmarkEnd w:id="13"/>
     </w:p>
     <w:tbl>
       <w:tblPr>
@@ -1262,6 +1373,76 @@
             </w:pPr>
             <w:r>
               <w:t>20/02/2020</w:t>
+            </w:r>
+          </w:p>
+        </w:tc>
+        <w:tc>
+          <w:tcPr>
+            <w:tcW w:w="1440" w:type="dxa"/>
+          </w:tcPr>
+          <w:p>
+            <w:pPr>
+              <w:pStyle w:val="TableText"/>
+              <w:jc w:val="center"/>
+            </w:pPr>
+            <w:r>
+              <w:t>Proposed</w:t>
+            </w:r>
+          </w:p>
+        </w:tc>
+      </w:tr>
+      <w:tr>
+        <w:tc>
+          <w:tcPr>
+            <w:tcW w:w="1080" w:type="dxa"/>
+          </w:tcPr>
+          <w:p>
+            <w:pPr>
+              <w:pStyle w:val="TableText"/>
+            </w:pPr>
+            <w:r>
+              <w:t>1.5</w:t>
+            </w:r>
+          </w:p>
+        </w:tc>
+        <w:tc>
+          <w:tcPr>
+            <w:tcW w:w="3960" w:type="dxa"/>
+          </w:tcPr>
+          <w:p>
+            <w:pPr>
+              <w:pStyle w:val="TableText"/>
+            </w:pPr>
+            <w:r>
+              <w:t xml:space="preserve">Re-Deigned the context diagram and made all the requirements more readable </w:t>
+            </w:r>
+            <w:bookmarkStart w:id="14" w:name="_GoBack"/>
+            <w:bookmarkEnd w:id="14"/>
+          </w:p>
+        </w:tc>
+        <w:tc>
+          <w:tcPr>
+            <w:tcW w:w="1885" w:type="dxa"/>
+          </w:tcPr>
+          <w:p>
+            <w:pPr>
+              <w:pStyle w:val="TableText"/>
+            </w:pPr>
+            <w:r>
+              <w:t>Mostafa Nader</w:t>
+            </w:r>
+          </w:p>
+        </w:tc>
+        <w:tc>
+          <w:tcPr>
+            <w:tcW w:w="1265" w:type="dxa"/>
+          </w:tcPr>
+          <w:p>
+            <w:pPr>
+              <w:pStyle w:val="TableText"/>
+            </w:pPr>
+            <w:r>
+              <w:t>23/02/2020</w:t>
             </w:r>
           </w:p>
         </w:tc>
@@ -1358,7 +1539,7 @@
             </w:rPr>
             <w:fldChar w:fldCharType="separate"/>
           </w:r>
-          <w:hyperlink w:anchor="_Toc33104693" w:history="1">
+          <w:hyperlink w:anchor="_Toc33363453" w:history="1">
             <w:r>
               <w:rPr>
                 <w:rStyle w:val="Hyperlink"/>
@@ -1399,7 +1580,7 @@
                 <w:noProof/>
                 <w:webHidden/>
               </w:rPr>
-              <w:instrText xml:space="preserve"> PAGEREF _Toc33104693 \h </w:instrText>
+              <w:instrText xml:space="preserve"> PAGEREF _Toc33363453 \h </w:instrText>
             </w:r>
             <w:r>
               <w:rPr>
@@ -1442,7 +1623,7 @@
               <w:noProof/>
             </w:rPr>
           </w:pPr>
-          <w:hyperlink w:anchor="_Toc33104694" w:history="1">
+          <w:hyperlink w:anchor="_Toc33363454" w:history="1">
             <w:r>
               <w:rPr>
                 <w:rStyle w:val="Hyperlink"/>
@@ -1487,7 +1668,7 @@
                 <w:noProof/>
                 <w:webHidden/>
               </w:rPr>
-              <w:instrText xml:space="preserve"> PAGEREF _Toc33104694 \h </w:instrText>
+              <w:instrText xml:space="preserve"> PAGEREF _Toc33363454 \h </w:instrText>
             </w:r>
             <w:r>
               <w:rPr>
@@ -1530,7 +1711,7 @@
               <w:noProof/>
             </w:rPr>
           </w:pPr>
-          <w:hyperlink w:anchor="_Toc33104695" w:history="1">
+          <w:hyperlink w:anchor="_Toc33363455" w:history="1">
             <w:r>
               <w:rPr>
                 <w:rStyle w:val="Hyperlink"/>
@@ -1575,7 +1756,7 @@
                 <w:noProof/>
                 <w:webHidden/>
               </w:rPr>
-              <w:instrText xml:space="preserve"> PAGEREF _Toc33104695 \h </w:instrText>
+              <w:instrText xml:space="preserve"> PAGEREF _Toc33363455 \h </w:instrText>
             </w:r>
             <w:r>
               <w:rPr>
@@ -1618,7 +1799,7 @@
               <w:noProof/>
             </w:rPr>
           </w:pPr>
-          <w:hyperlink w:anchor="_Toc33104696" w:history="1">
+          <w:hyperlink w:anchor="_Toc33363456" w:history="1">
             <w:r>
               <w:rPr>
                 <w:rStyle w:val="Hyperlink"/>
@@ -1663,7 +1844,7 @@
                 <w:noProof/>
                 <w:webHidden/>
               </w:rPr>
-              <w:instrText xml:space="preserve"> PAGEREF _Toc33104696 \h </w:instrText>
+              <w:instrText xml:space="preserve"> PAGEREF _Toc33363456 \h </w:instrText>
             </w:r>
             <w:r>
               <w:rPr>
@@ -1706,7 +1887,7 @@
               <w:noProof/>
             </w:rPr>
           </w:pPr>
-          <w:hyperlink w:anchor="_Toc33104697" w:history="1">
+          <w:hyperlink w:anchor="_Toc33363457" w:history="1">
             <w:r>
               <w:rPr>
                 <w:rStyle w:val="Hyperlink"/>
@@ -1752,7 +1933,7 @@
                 <w:noProof/>
                 <w:webHidden/>
               </w:rPr>
-              <w:instrText xml:space="preserve"> PAGEREF _Toc33104697 \h </w:instrText>
+              <w:instrText xml:space="preserve"> PAGEREF _Toc33363457 \h </w:instrText>
             </w:r>
             <w:r>
               <w:rPr>
@@ -1795,7 +1976,7 @@
               <w:noProof/>
             </w:rPr>
           </w:pPr>
-          <w:hyperlink w:anchor="_Toc33104698" w:history="1">
+          <w:hyperlink w:anchor="_Toc33363458" w:history="1">
             <w:r>
               <w:rPr>
                 <w:rStyle w:val="Hyperlink"/>
@@ -1841,7 +2022,7 @@
                 <w:noProof/>
                 <w:webHidden/>
               </w:rPr>
-              <w:instrText xml:space="preserve"> PAGEREF _Toc33104698 \h </w:instrText>
+              <w:instrText xml:space="preserve"> PAGEREF _Toc33363458 \h </w:instrText>
             </w:r>
             <w:r>
               <w:rPr>
@@ -1884,7 +2065,7 @@
               <w:noProof/>
             </w:rPr>
           </w:pPr>
-          <w:hyperlink w:anchor="_Toc33104699" w:history="1">
+          <w:hyperlink w:anchor="_Toc33363459" w:history="1">
             <w:r>
               <w:rPr>
                 <w:rStyle w:val="Hyperlink"/>
@@ -1930,7 +2111,7 @@
                 <w:noProof/>
                 <w:webHidden/>
               </w:rPr>
-              <w:instrText xml:space="preserve"> PAGEREF _Toc33104699 \h </w:instrText>
+              <w:instrText xml:space="preserve"> PAGEREF _Toc33363459 \h </w:instrText>
             </w:r>
             <w:r>
               <w:rPr>
@@ -1950,7 +2131,7 @@
                 <w:noProof/>
                 <w:webHidden/>
               </w:rPr>
-              <w:t>5</w:t>
+              <w:t>4</w:t>
             </w:r>
             <w:r>
               <w:rPr>
@@ -1973,7 +2154,7 @@
               <w:noProof/>
             </w:rPr>
           </w:pPr>
-          <w:hyperlink w:anchor="_Toc33104700" w:history="1">
+          <w:hyperlink w:anchor="_Toc33363460" w:history="1">
             <w:r>
               <w:rPr>
                 <w:rStyle w:val="Hyperlink"/>
@@ -2018,7 +2199,7 @@
                 <w:noProof/>
                 <w:webHidden/>
               </w:rPr>
-              <w:instrText xml:space="preserve"> PAGEREF _Toc33104700 \h </w:instrText>
+              <w:instrText xml:space="preserve"> PAGEREF _Toc33363460 \h </w:instrText>
             </w:r>
             <w:r>
               <w:rPr>
@@ -2061,7 +2242,7 @@
               <w:noProof/>
             </w:rPr>
           </w:pPr>
-          <w:hyperlink w:anchor="_Toc33104701" w:history="1">
+          <w:hyperlink w:anchor="_Toc33363461" w:history="1">
             <w:r>
               <w:rPr>
                 <w:rStyle w:val="Hyperlink"/>
@@ -2102,7 +2283,7 @@
                 <w:noProof/>
                 <w:webHidden/>
               </w:rPr>
-              <w:instrText xml:space="preserve"> PAGEREF _Toc33104701 \h </w:instrText>
+              <w:instrText xml:space="preserve"> PAGEREF _Toc33363461 \h </w:instrText>
             </w:r>
             <w:r>
               <w:rPr>
@@ -2145,7 +2326,7 @@
               <w:noProof/>
             </w:rPr>
           </w:pPr>
-          <w:hyperlink w:anchor="_Toc33104702" w:history="1">
+          <w:hyperlink w:anchor="_Toc33363462" w:history="1">
             <w:r>
               <w:rPr>
                 <w:rStyle w:val="Hyperlink"/>
@@ -2186,7 +2367,7 @@
                 <w:noProof/>
                 <w:webHidden/>
               </w:rPr>
-              <w:instrText xml:space="preserve"> PAGEREF _Toc33104702 \h </w:instrText>
+              <w:instrText xml:space="preserve"> PAGEREF _Toc33363462 \h </w:instrText>
             </w:r>
             <w:r>
               <w:rPr>
@@ -2229,7 +2410,7 @@
               <w:noProof/>
             </w:rPr>
           </w:pPr>
-          <w:hyperlink w:anchor="_Toc33104703" w:history="1">
+          <w:hyperlink w:anchor="_Toc33363463" w:history="1">
             <w:r>
               <w:rPr>
                 <w:rStyle w:val="Hyperlink"/>
@@ -2274,7 +2455,7 @@
                 <w:noProof/>
                 <w:webHidden/>
               </w:rPr>
-              <w:instrText xml:space="preserve"> PAGEREF _Toc33104703 \h </w:instrText>
+              <w:instrText xml:space="preserve"> PAGEREF _Toc33363463 \h </w:instrText>
             </w:r>
             <w:r>
               <w:rPr>
@@ -2317,7 +2498,7 @@
               <w:noProof/>
             </w:rPr>
           </w:pPr>
-          <w:hyperlink w:anchor="_Toc33104704" w:history="1">
+          <w:hyperlink w:anchor="_Toc33363464" w:history="1">
             <w:r>
               <w:rPr>
                 <w:rStyle w:val="Hyperlink"/>
@@ -2362,7 +2543,7 @@
                 <w:noProof/>
                 <w:webHidden/>
               </w:rPr>
-              <w:instrText xml:space="preserve"> PAGEREF _Toc33104704 \h </w:instrText>
+              <w:instrText xml:space="preserve"> PAGEREF _Toc33363464 \h </w:instrText>
             </w:r>
             <w:r>
               <w:rPr>
@@ -2382,7 +2563,7 @@
                 <w:noProof/>
                 <w:webHidden/>
               </w:rPr>
-              <w:t>7</w:t>
+              <w:t>6</w:t>
             </w:r>
             <w:r>
               <w:rPr>
@@ -2405,7 +2586,7 @@
               <w:noProof/>
             </w:rPr>
           </w:pPr>
-          <w:hyperlink w:anchor="_Toc33104705" w:history="1">
+          <w:hyperlink w:anchor="_Toc33363465" w:history="1">
             <w:r>
               <w:rPr>
                 <w:rStyle w:val="Hyperlink"/>
@@ -2450,7 +2631,7 @@
                 <w:noProof/>
                 <w:webHidden/>
               </w:rPr>
-              <w:instrText xml:space="preserve"> PAGEREF _Toc33104705 \h </w:instrText>
+              <w:instrText xml:space="preserve"> PAGEREF _Toc33363465 \h </w:instrText>
             </w:r>
             <w:r>
               <w:rPr>
@@ -2493,7 +2674,7 @@
               <w:noProof/>
             </w:rPr>
           </w:pPr>
-          <w:hyperlink w:anchor="_Toc33104706" w:history="1">
+          <w:hyperlink w:anchor="_Toc33363466" w:history="1">
             <w:r>
               <w:rPr>
                 <w:rStyle w:val="Hyperlink"/>
@@ -2538,7 +2719,7 @@
                 <w:noProof/>
                 <w:webHidden/>
               </w:rPr>
-              <w:instrText xml:space="preserve"> PAGEREF _Toc33104706 \h </w:instrText>
+              <w:instrText xml:space="preserve"> PAGEREF _Toc33363466 \h </w:instrText>
             </w:r>
             <w:r>
               <w:rPr>
@@ -2607,11 +2788,8 @@
           <w:tab w:val="right" w:leader="dot" w:pos="9350"/>
         </w:tabs>
         <w:rPr>
+          <w:rFonts w:eastAsiaTheme="minorEastAsia"/>
           <w:noProof/>
-          <w:color w:val="0563C1" w:themeColor="hyperlink"/>
-          <w:sz w:val="24"/>
-          <w:szCs w:val="24"/>
-          <w:u w:val="single"/>
         </w:rPr>
       </w:pPr>
       <w:r>
@@ -2623,13 +2801,11 @@
       <w:r>
         <w:fldChar w:fldCharType="separate"/>
       </w:r>
-      <w:hyperlink w:anchor="_Toc31996577" w:history="1">
+      <w:hyperlink w:anchor="_Toc33363415" w:history="1">
         <w:r>
           <w:rPr>
             <w:rStyle w:val="Hyperlink"/>
             <w:noProof/>
-            <w:sz w:val="24"/>
-            <w:szCs w:val="24"/>
           </w:rPr>
           <w:t>Table 1 Status Table</w:t>
         </w:r>
@@ -2637,8 +2813,6 @@
           <w:rPr>
             <w:noProof/>
             <w:webHidden/>
-            <w:sz w:val="24"/>
-            <w:szCs w:val="24"/>
           </w:rPr>
           <w:tab/>
         </w:r>
@@ -2646,8 +2820,6 @@
           <w:rPr>
             <w:noProof/>
             <w:webHidden/>
-            <w:sz w:val="24"/>
-            <w:szCs w:val="24"/>
           </w:rPr>
           <w:fldChar w:fldCharType="begin"/>
         </w:r>
@@ -2655,25 +2827,19 @@
           <w:rPr>
             <w:noProof/>
             <w:webHidden/>
-            <w:sz w:val="24"/>
-            <w:szCs w:val="24"/>
           </w:rPr>
-          <w:instrText xml:space="preserve"> PAGEREF _Toc31996577 \h </w:instrText>
+          <w:instrText xml:space="preserve"> PAGEREF _Toc33363415 \h </w:instrText>
         </w:r>
         <w:r>
           <w:rPr>
             <w:noProof/>
             <w:webHidden/>
-            <w:sz w:val="24"/>
-            <w:szCs w:val="24"/>
           </w:rPr>
         </w:r>
         <w:r>
           <w:rPr>
             <w:noProof/>
             <w:webHidden/>
-            <w:sz w:val="24"/>
-            <w:szCs w:val="24"/>
           </w:rPr>
           <w:fldChar w:fldCharType="separate"/>
         </w:r>
@@ -2681,17 +2847,13 @@
           <w:rPr>
             <w:noProof/>
             <w:webHidden/>
-            <w:sz w:val="24"/>
-            <w:szCs w:val="24"/>
           </w:rPr>
-          <w:t>1</w:t>
+          <w:t>2</w:t>
         </w:r>
         <w:r>
           <w:rPr>
             <w:noProof/>
             <w:webHidden/>
-            <w:sz w:val="24"/>
-            <w:szCs w:val="24"/>
           </w:rPr>
           <w:fldChar w:fldCharType="end"/>
         </w:r>
@@ -2704,18 +2866,15 @@
           <w:tab w:val="right" w:leader="dot" w:pos="9350"/>
         </w:tabs>
         <w:rPr>
+          <w:rFonts w:eastAsiaTheme="minorEastAsia"/>
           <w:noProof/>
-          <w:sz w:val="24"/>
-          <w:szCs w:val="24"/>
         </w:rPr>
       </w:pPr>
-      <w:hyperlink w:anchor="_Toc31996578" w:history="1">
+      <w:hyperlink w:anchor="_Toc33363416" w:history="1">
         <w:r>
           <w:rPr>
             <w:rStyle w:val="Hyperlink"/>
             <w:noProof/>
-            <w:sz w:val="24"/>
-            <w:szCs w:val="24"/>
           </w:rPr>
           <w:t>Table 2 Document History</w:t>
         </w:r>
@@ -2723,8 +2882,6 @@
           <w:rPr>
             <w:noProof/>
             <w:webHidden/>
-            <w:sz w:val="24"/>
-            <w:szCs w:val="24"/>
           </w:rPr>
           <w:tab/>
         </w:r>
@@ -2732,8 +2889,6 @@
           <w:rPr>
             <w:noProof/>
             <w:webHidden/>
-            <w:sz w:val="24"/>
-            <w:szCs w:val="24"/>
           </w:rPr>
           <w:fldChar w:fldCharType="begin"/>
         </w:r>
@@ -2741,25 +2896,19 @@
           <w:rPr>
             <w:noProof/>
             <w:webHidden/>
-            <w:sz w:val="24"/>
-            <w:szCs w:val="24"/>
           </w:rPr>
-          <w:instrText xml:space="preserve"> PAGEREF _Toc31996578 \h </w:instrText>
+          <w:instrText xml:space="preserve"> PAGEREF _Toc33363416 \h </w:instrText>
         </w:r>
         <w:r>
           <w:rPr>
             <w:noProof/>
             <w:webHidden/>
-            <w:sz w:val="24"/>
-            <w:szCs w:val="24"/>
           </w:rPr>
         </w:r>
         <w:r>
           <w:rPr>
             <w:noProof/>
             <w:webHidden/>
-            <w:sz w:val="24"/>
-            <w:szCs w:val="24"/>
           </w:rPr>
           <w:fldChar w:fldCharType="separate"/>
         </w:r>
@@ -2767,8 +2916,6 @@
           <w:rPr>
             <w:noProof/>
             <w:webHidden/>
-            <w:sz w:val="24"/>
-            <w:szCs w:val="24"/>
           </w:rPr>
           <w:t>2</w:t>
         </w:r>
@@ -2776,8 +2923,75 @@
           <w:rPr>
             <w:noProof/>
             <w:webHidden/>
-            <w:sz w:val="24"/>
-            <w:szCs w:val="24"/>
+          </w:rPr>
+          <w:fldChar w:fldCharType="end"/>
+        </w:r>
+      </w:hyperlink>
+    </w:p>
+    <w:p>
+      <w:pPr>
+        <w:pStyle w:val="TableofFigures"/>
+        <w:tabs>
+          <w:tab w:val="right" w:leader="dot" w:pos="9350"/>
+        </w:tabs>
+        <w:rPr>
+          <w:rFonts w:eastAsiaTheme="minorEastAsia"/>
+          <w:noProof/>
+        </w:rPr>
+      </w:pPr>
+      <w:hyperlink w:anchor="_Toc33363417" w:history="1">
+        <w:r>
+          <w:rPr>
+            <w:rStyle w:val="Hyperlink"/>
+            <w:noProof/>
+          </w:rPr>
+          <w:t>Table 3 Reference Table</w:t>
+        </w:r>
+        <w:r>
+          <w:rPr>
+            <w:noProof/>
+            <w:webHidden/>
+          </w:rPr>
+          <w:tab/>
+        </w:r>
+        <w:r>
+          <w:rPr>
+            <w:noProof/>
+            <w:webHidden/>
+          </w:rPr>
+          <w:fldChar w:fldCharType="begin"/>
+        </w:r>
+        <w:r>
+          <w:rPr>
+            <w:noProof/>
+            <w:webHidden/>
+          </w:rPr>
+          <w:instrText xml:space="preserve"> PAGEREF _Toc33363417 \h </w:instrText>
+        </w:r>
+        <w:r>
+          <w:rPr>
+            <w:noProof/>
+            <w:webHidden/>
+          </w:rPr>
+        </w:r>
+        <w:r>
+          <w:rPr>
+            <w:noProof/>
+            <w:webHidden/>
+          </w:rPr>
+          <w:fldChar w:fldCharType="separate"/>
+        </w:r>
+        <w:r>
+          <w:rPr>
+            <w:noProof/>
+            <w:webHidden/>
+          </w:rPr>
+          <w:t>13</w:t>
+        </w:r>
+        <w:r>
+          <w:rPr>
+            <w:noProof/>
+            <w:webHidden/>
           </w:rPr>
           <w:fldChar w:fldCharType="end"/>
         </w:r>
@@ -2824,13 +3038,13 @@
       <w:r>
         <w:fldChar w:fldCharType="separate"/>
       </w:r>
-      <w:hyperlink r:id="rId9" w:anchor="_Toc33104755" w:history="1">
+      <w:hyperlink r:id="rId9" w:anchor="_Toc33363449" w:history="1">
         <w:r>
           <w:rPr>
             <w:rStyle w:val="Hyperlink"/>
             <w:noProof/>
           </w:rPr>
-          <w:t>Figure 1 Context Block Diagram</w:t>
+          <w:t>Figure 1 SW Context Block Diagram</w:t>
         </w:r>
         <w:r>
           <w:rPr>
@@ -2851,7 +3065,7 @@
             <w:noProof/>
             <w:webHidden/>
           </w:rPr>
-          <w:instrText xml:space="preserve"> PAGEREF _Toc33104755 \h </w:instrText>
+          <w:instrText xml:space="preserve"> PAGEREF _Toc33363449 \h </w:instrText>
         </w:r>
         <w:r>
           <w:rPr>
@@ -2891,21 +3105,18 @@
     <w:p/>
     <w:p/>
     <w:p/>
-    <w:p/>
-    <w:p/>
-    <w:p/>
     <w:p>
       <w:pPr>
         <w:pStyle w:val="Heading1"/>
       </w:pPr>
-      <w:bookmarkStart w:id="13" w:name="_Toc31361694"/>
-      <w:bookmarkStart w:id="14" w:name="_Toc33104693"/>
+      <w:bookmarkStart w:id="15" w:name="_Toc31361694"/>
+      <w:bookmarkStart w:id="16" w:name="_Toc33363453"/>
       <w:r>
         <w:lastRenderedPageBreak/>
         <w:t>INTRODUCTION</w:t>
       </w:r>
-      <w:bookmarkEnd w:id="13"/>
-      <w:bookmarkEnd w:id="14"/>
+      <w:bookmarkEnd w:id="15"/>
+      <w:bookmarkEnd w:id="16"/>
     </w:p>
     <w:p>
       <w:pPr>
@@ -2915,9 +3126,9 @@
           <w:bCs/>
         </w:rPr>
       </w:pPr>
-      <w:bookmarkStart w:id="15" w:name="_Toc143150772"/>
-      <w:bookmarkStart w:id="16" w:name="_Toc31361695"/>
-      <w:bookmarkStart w:id="17" w:name="_Toc33104694"/>
+      <w:bookmarkStart w:id="17" w:name="_Toc143150772"/>
+      <w:bookmarkStart w:id="18" w:name="_Toc31361695"/>
+      <w:bookmarkStart w:id="19" w:name="_Toc33363454"/>
       <w:r>
         <w:rPr>
           <w:b/>
@@ -2925,9 +3136,9 @@
         </w:rPr>
         <w:t>Purpose</w:t>
       </w:r>
-      <w:bookmarkEnd w:id="15"/>
-      <w:bookmarkEnd w:id="16"/>
       <w:bookmarkEnd w:id="17"/>
+      <w:bookmarkEnd w:id="18"/>
+      <w:bookmarkEnd w:id="19"/>
     </w:p>
     <w:p>
       <w:pPr>
@@ -2953,8 +3164,8 @@
           <w:bCs/>
         </w:rPr>
       </w:pPr>
-      <w:bookmarkStart w:id="18" w:name="_Toc31361696"/>
-      <w:bookmarkStart w:id="19" w:name="_Toc33104695"/>
+      <w:bookmarkStart w:id="20" w:name="_Toc31361696"/>
+      <w:bookmarkStart w:id="21" w:name="_Toc33363455"/>
       <w:r>
         <w:rPr>
           <w:b/>
@@ -2962,8 +3173,8 @@
         </w:rPr>
         <w:t>Glossary</w:t>
       </w:r>
-      <w:bookmarkEnd w:id="18"/>
-      <w:bookmarkEnd w:id="19"/>
+      <w:bookmarkEnd w:id="20"/>
+      <w:bookmarkEnd w:id="21"/>
     </w:p>
     <w:p>
       <w:r>
@@ -2999,8 +3210,8 @@
           <w:bCs/>
         </w:rPr>
       </w:pPr>
-      <w:bookmarkStart w:id="20" w:name="_Toc31361697"/>
-      <w:bookmarkStart w:id="21" w:name="_Toc33104696"/>
+      <w:bookmarkStart w:id="22" w:name="_Toc31361697"/>
+      <w:bookmarkStart w:id="23" w:name="_Toc33363456"/>
       <w:r>
         <w:rPr>
           <w:rStyle w:val="Heading7Char"/>
@@ -3011,8 +3222,8 @@
         </w:rPr>
         <w:t>clock</w:t>
       </w:r>
-      <w:bookmarkEnd w:id="20"/>
-      <w:bookmarkEnd w:id="21"/>
+      <w:bookmarkEnd w:id="22"/>
+      <w:bookmarkEnd w:id="23"/>
     </w:p>
     <w:p>
       <w:r>
@@ -3038,8 +3249,8 @@
           <w:bCs/>
         </w:rPr>
       </w:pPr>
-      <w:bookmarkStart w:id="22" w:name="_Toc31361698"/>
-      <w:bookmarkStart w:id="23" w:name="_Toc33104697"/>
+      <w:bookmarkStart w:id="24" w:name="_Toc31361698"/>
+      <w:bookmarkStart w:id="25" w:name="_Toc33363457"/>
       <w:r>
         <w:rPr>
           <w:rStyle w:val="Heading7Char"/>
@@ -3049,8 +3260,8 @@
         </w:rPr>
         <w:t>alarm</w:t>
       </w:r>
-      <w:bookmarkEnd w:id="22"/>
-      <w:bookmarkEnd w:id="23"/>
+      <w:bookmarkEnd w:id="24"/>
+      <w:bookmarkEnd w:id="25"/>
     </w:p>
     <w:p>
       <w:r>
@@ -3071,8 +3282,8 @@
           <w:bCs/>
         </w:rPr>
       </w:pPr>
-      <w:bookmarkStart w:id="24" w:name="_Toc31361699"/>
-      <w:bookmarkStart w:id="25" w:name="_Toc33104698"/>
+      <w:bookmarkStart w:id="26" w:name="_Toc31361699"/>
+      <w:bookmarkStart w:id="27" w:name="_Toc33363458"/>
       <w:r>
         <w:rPr>
           <w:rStyle w:val="Heading7Char"/>
@@ -3091,8 +3302,8 @@
         </w:rPr>
         <w:t>bell</w:t>
       </w:r>
-      <w:bookmarkEnd w:id="24"/>
-      <w:bookmarkEnd w:id="25"/>
+      <w:bookmarkEnd w:id="26"/>
+      <w:bookmarkEnd w:id="27"/>
     </w:p>
     <w:p>
       <w:r>
@@ -3113,8 +3324,8 @@
           <w:bCs/>
         </w:rPr>
       </w:pPr>
-      <w:bookmarkStart w:id="26" w:name="_Toc31361700"/>
-      <w:bookmarkStart w:id="27" w:name="_Toc33104699"/>
+      <w:bookmarkStart w:id="28" w:name="_Toc31361700"/>
+      <w:bookmarkStart w:id="29" w:name="_Toc33363459"/>
       <w:r>
         <w:rPr>
           <w:rStyle w:val="Heading7Char"/>
@@ -3133,8 +3344,8 @@
         </w:rPr>
         <w:t>time</w:t>
       </w:r>
-      <w:bookmarkEnd w:id="26"/>
-      <w:bookmarkEnd w:id="27"/>
+      <w:bookmarkEnd w:id="28"/>
+      <w:bookmarkEnd w:id="29"/>
     </w:p>
     <w:p>
       <w:r>
@@ -3150,8 +3361,8 @@
           <w:bCs/>
         </w:rPr>
       </w:pPr>
-      <w:bookmarkStart w:id="28" w:name="_Toc31361701"/>
-      <w:bookmarkStart w:id="29" w:name="_Toc33104700"/>
+      <w:bookmarkStart w:id="30" w:name="_Toc31361701"/>
+      <w:bookmarkStart w:id="31" w:name="_Toc33363460"/>
       <w:r>
         <w:rPr>
           <w:b/>
@@ -3160,8 +3371,8 @@
         <w:lastRenderedPageBreak/>
         <w:t>General description</w:t>
       </w:r>
-      <w:bookmarkEnd w:id="28"/>
-      <w:bookmarkEnd w:id="29"/>
+      <w:bookmarkEnd w:id="30"/>
+      <w:bookmarkEnd w:id="31"/>
     </w:p>
     <w:p>
       <w:r>
@@ -3184,76 +3395,13 @@
       <w:pPr>
         <w:pStyle w:val="Heading1"/>
       </w:pPr>
-      <w:bookmarkStart w:id="30" w:name="_Toc33104701"/>
+      <w:bookmarkStart w:id="32" w:name="_Toc33363461"/>
       <w:r>
         <w:t>Context Diagram</w:t>
       </w:r>
-      <w:bookmarkEnd w:id="30"/>
+      <w:bookmarkEnd w:id="32"/>
     </w:p>
-    <w:p/>
-    <w:p/>
-    <w:p/>
     <w:p>
-      <w:r>
-        <w:rPr>
-          <w:noProof/>
-        </w:rPr>
-        <w:drawing>
-          <wp:anchor distT="0" distB="0" distL="114300" distR="114300" simplePos="0" relativeHeight="251660288" behindDoc="0" locked="0" layoutInCell="1" allowOverlap="1" wp14:anchorId="5D6930C9" wp14:editId="27817560">
-            <wp:simplePos x="0" y="0"/>
-            <wp:positionH relativeFrom="page">
-              <wp:align>right</wp:align>
-            </wp:positionH>
-            <wp:positionV relativeFrom="paragraph">
-              <wp:posOffset>253062</wp:posOffset>
-            </wp:positionV>
-            <wp:extent cx="7724775" cy="4839970"/>
-            <wp:effectExtent l="0" t="0" r="9525" b="0"/>
-            <wp:wrapSquare wrapText="bothSides"/>
-            <wp:docPr id="3" name="Picture 3"/>
-            <wp:cNvGraphicFramePr>
-              <a:graphicFrameLocks xmlns:a="http://schemas.openxmlformats.org/drawingml/2006/main" noChangeAspect="1"/>
-            </wp:cNvGraphicFramePr>
-            <a:graphic xmlns:a="http://schemas.openxmlformats.org/drawingml/2006/main">
-              <a:graphicData uri="http://schemas.openxmlformats.org/drawingml/2006/picture">
-                <pic:pic xmlns:pic="http://schemas.openxmlformats.org/drawingml/2006/picture">
-                  <pic:nvPicPr>
-                    <pic:cNvPr id="1" name=""/>
-                    <pic:cNvPicPr/>
-                  </pic:nvPicPr>
-                  <pic:blipFill>
-                    <a:blip r:embed="rId10">
-                      <a:extLst>
-                        <a:ext uri="{28A0092B-C50C-407E-A947-70E740481C1C}">
-                          <a14:useLocalDpi xmlns:a14="http://schemas.microsoft.com/office/drawing/2010/main" val="0"/>
-                        </a:ext>
-                      </a:extLst>
-                    </a:blip>
-                    <a:stretch>
-                      <a:fillRect/>
-                    </a:stretch>
-                  </pic:blipFill>
-                  <pic:spPr>
-                    <a:xfrm>
-                      <a:off x="0" y="0"/>
-                      <a:ext cx="7724775" cy="4839970"/>
-                    </a:xfrm>
-                    <a:prstGeom prst="rect">
-                      <a:avLst/>
-                    </a:prstGeom>
-                  </pic:spPr>
-                </pic:pic>
-              </a:graphicData>
-            </a:graphic>
-            <wp14:sizeRelH relativeFrom="page">
-              <wp14:pctWidth>0</wp14:pctWidth>
-            </wp14:sizeRelH>
-            <wp14:sizeRelV relativeFrom="page">
-              <wp14:pctHeight>0</wp14:pctHeight>
-            </wp14:sizeRelV>
-          </wp:anchor>
-        </w:drawing>
-      </w:r>
       <w:r>
         <w:rPr>
           <w:noProof/>
@@ -3261,18 +3409,18 @@
         <mc:AlternateContent>
           <mc:Choice Requires="wps">
             <w:drawing>
-              <wp:anchor distT="0" distB="0" distL="114300" distR="114300" simplePos="0" relativeHeight="251665408" behindDoc="0" locked="0" layoutInCell="1" allowOverlap="1" wp14:anchorId="40DAC975" wp14:editId="246F6D6A">
+              <wp:anchor distT="0" distB="0" distL="114300" distR="114300" simplePos="0" relativeHeight="251668480" behindDoc="0" locked="0" layoutInCell="1" allowOverlap="1" wp14:anchorId="0835C907" wp14:editId="126DB6A3">
                 <wp:simplePos x="0" y="0"/>
-                <wp:positionH relativeFrom="page">
-                  <wp:align>right</wp:align>
+                <wp:positionH relativeFrom="column">
+                  <wp:posOffset>-914400</wp:posOffset>
                 </wp:positionH>
                 <wp:positionV relativeFrom="paragraph">
-                  <wp:posOffset>5130800</wp:posOffset>
+                  <wp:posOffset>5836285</wp:posOffset>
                 </wp:positionV>
-                <wp:extent cx="7724775" cy="635"/>
-                <wp:effectExtent l="0" t="0" r="9525" b="8255"/>
+                <wp:extent cx="7737475" cy="635"/>
+                <wp:effectExtent l="0" t="0" r="0" b="0"/>
                 <wp:wrapSquare wrapText="bothSides"/>
-                <wp:docPr id="7" name="Text Box 7"/>
+                <wp:docPr id="8" name="Text Box 8"/>
                 <wp:cNvGraphicFramePr/>
                 <a:graphic xmlns:a="http://schemas.openxmlformats.org/drawingml/2006/main">
                   <a:graphicData uri="http://schemas.microsoft.com/office/word/2010/wordprocessingShape">
@@ -3281,7 +3429,7 @@
                       <wps:spPr>
                         <a:xfrm>
                           <a:off x="0" y="0"/>
-                          <a:ext cx="7724775" cy="635"/>
+                          <a:ext cx="7737475" cy="635"/>
                         </a:xfrm>
                         <a:prstGeom prst="rect">
                           <a:avLst/>
@@ -3305,7 +3453,8 @@
                                 <w:noProof/>
                               </w:rPr>
                             </w:pPr>
-                            <w:bookmarkStart w:id="31" w:name="_Toc33104755"/>
+                            <w:bookmarkStart w:id="33" w:name="_Toc33363426"/>
+                            <w:bookmarkStart w:id="34" w:name="_Toc33363449"/>
                             <w:r>
                               <w:t xml:space="preserve">Figure </w:t>
                             </w:r>
@@ -3318,9 +3467,10 @@
                               </w:r>
                             </w:fldSimple>
                             <w:r>
-                              <w:t xml:space="preserve"> Context Block Diagram</w:t>
+                              <w:t xml:space="preserve"> SW Context Block Diagram</w:t>
                             </w:r>
-                            <w:bookmarkEnd w:id="31"/>
+                            <w:bookmarkEnd w:id="33"/>
+                            <w:bookmarkEnd w:id="34"/>
                           </w:p>
                         </w:txbxContent>
                       </wps:txbx>
@@ -3338,11 +3488,11 @@
           </mc:Choice>
           <mc:Fallback>
             <w:pict>
-              <v:shapetype w14:anchorId="40DAC975" id="_x0000_t202" coordsize="21600,21600" o:spt="202" path="m,l,21600r21600,l21600,xe">
+              <v:shapetype w14:anchorId="0835C907" id="_x0000_t202" coordsize="21600,21600" o:spt="202" path="m,l,21600r21600,l21600,xe">
                 <v:stroke joinstyle="miter"/>
                 <v:path gradientshapeok="t" o:connecttype="rect"/>
               </v:shapetype>
-              <v:shape id="Text Box 7" o:spid="_x0000_s1026" type="#_x0000_t202" style="position:absolute;margin-left:557.05pt;margin-top:404pt;width:608.25pt;height:.05pt;z-index:251665408;visibility:visible;mso-wrap-style:square;mso-wrap-distance-left:9pt;mso-wrap-distance-top:0;mso-wrap-distance-right:9pt;mso-wrap-distance-bottom:0;mso-position-horizontal:right;mso-position-horizontal-relative:page;mso-position-vertical:absolute;mso-position-vertical-relative:text;v-text-anchor:top" o:gfxdata="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" stroked="f">
+              <v:shape id="Text Box 8" o:spid="_x0000_s1026" type="#_x0000_t202" style="position:absolute;margin-left:-1in;margin-top:459.55pt;width:609.25pt;height:.05pt;z-index:251668480;visibility:visible;mso-wrap-style:square;mso-wrap-distance-left:9pt;mso-wrap-distance-top:0;mso-wrap-distance-right:9pt;mso-wrap-distance-bottom:0;mso-position-horizontal:absolute;mso-position-horizontal-relative:text;mso-position-vertical:absolute;mso-position-vertical-relative:text;v-text-anchor:top" o:gfxdata="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" stroked="f">
                 <v:textbox style="mso-fit-shape-to-text:t" inset="0,0,0,0">
                   <w:txbxContent>
                     <w:p>
@@ -3354,7 +3504,8 @@
                           <w:noProof/>
                         </w:rPr>
                       </w:pPr>
-                      <w:bookmarkStart w:id="31" w:name="_Toc33104755"/>
+                      <w:bookmarkStart w:id="35" w:name="_Toc33363426"/>
+                      <w:bookmarkStart w:id="36" w:name="_Toc33363449"/>
                       <w:r>
                         <w:t xml:space="preserve">Figure </w:t>
                       </w:r>
@@ -3367,13 +3518,14 @@
                         </w:r>
                       </w:fldSimple>
                       <w:r>
-                        <w:t xml:space="preserve"> Context Block Diagram</w:t>
+                        <w:t xml:space="preserve"> SW Context Block Diagram</w:t>
                       </w:r>
-                      <w:bookmarkEnd w:id="31"/>
+                      <w:bookmarkEnd w:id="35"/>
+                      <w:bookmarkEnd w:id="36"/>
                     </w:p>
                   </w:txbxContent>
                 </v:textbox>
-                <w10:wrap type="square" anchorx="page"/>
+                <w10:wrap type="square"/>
               </v:shape>
             </w:pict>
           </mc:Fallback>
@@ -3384,7 +3536,67 @@
           <w:noProof/>
         </w:rPr>
         <w:drawing>
-          <wp:anchor distT="0" distB="0" distL="114300" distR="114300" simplePos="0" relativeHeight="251663360" behindDoc="0" locked="0" layoutInCell="1" allowOverlap="1" wp14:anchorId="54AB2E85" wp14:editId="46248905">
+          <wp:anchor distT="0" distB="0" distL="114300" distR="114300" simplePos="0" relativeHeight="251666432" behindDoc="0" locked="0" layoutInCell="1" allowOverlap="1" wp14:anchorId="349ACAE8" wp14:editId="3166FEFF">
+            <wp:simplePos x="0" y="0"/>
+            <wp:positionH relativeFrom="page">
+              <wp:align>left</wp:align>
+            </wp:positionH>
+            <wp:positionV relativeFrom="paragraph">
+              <wp:posOffset>283845</wp:posOffset>
+            </wp:positionV>
+            <wp:extent cx="7737475" cy="5800090"/>
+            <wp:effectExtent l="0" t="0" r="0" b="0"/>
+            <wp:wrapSquare wrapText="bothSides"/>
+            <wp:docPr id="2" name="Picture 2"/>
+            <wp:cNvGraphicFramePr>
+              <a:graphicFrameLocks xmlns:a="http://schemas.openxmlformats.org/drawingml/2006/main" noChangeAspect="1"/>
+            </wp:cNvGraphicFramePr>
+            <a:graphic xmlns:a="http://schemas.openxmlformats.org/drawingml/2006/main">
+              <a:graphicData uri="http://schemas.openxmlformats.org/drawingml/2006/picture">
+                <pic:pic xmlns:pic="http://schemas.openxmlformats.org/drawingml/2006/picture">
+                  <pic:nvPicPr>
+                    <pic:cNvPr id="2" name="final.png"/>
+                    <pic:cNvPicPr/>
+                  </pic:nvPicPr>
+                  <pic:blipFill>
+                    <a:blip r:embed="rId10" cstate="print">
+                      <a:extLst>
+                        <a:ext uri="{28A0092B-C50C-407E-A947-70E740481C1C}">
+                          <a14:useLocalDpi xmlns:a14="http://schemas.microsoft.com/office/drawing/2010/main" val="0"/>
+                        </a:ext>
+                      </a:extLst>
+                    </a:blip>
+                    <a:stretch>
+                      <a:fillRect/>
+                    </a:stretch>
+                  </pic:blipFill>
+                  <pic:spPr>
+                    <a:xfrm>
+                      <a:off x="0" y="0"/>
+                      <a:ext cx="7737475" cy="5800090"/>
+                    </a:xfrm>
+                    <a:prstGeom prst="rect">
+                      <a:avLst/>
+                    </a:prstGeom>
+                  </pic:spPr>
+                </pic:pic>
+              </a:graphicData>
+            </a:graphic>
+            <wp14:sizeRelH relativeFrom="page">
+              <wp14:pctWidth>0</wp14:pctWidth>
+            </wp14:sizeRelH>
+            <wp14:sizeRelV relativeFrom="page">
+              <wp14:pctHeight>0</wp14:pctHeight>
+            </wp14:sizeRelV>
+          </wp:anchor>
+        </w:drawing>
+      </w:r>
+      <w:r>
+        <w:rPr>
+          <w:noProof/>
+        </w:rPr>
+        <w:drawing>
+          <wp:anchor distT="0" distB="0" distL="114300" distR="114300" simplePos="0" relativeHeight="251663360" behindDoc="0" locked="0" layoutInCell="1" allowOverlap="1" wp14:anchorId="215CC12B" wp14:editId="7E6B4278">
             <wp:simplePos x="0" y="0"/>
             <wp:positionH relativeFrom="column">
               <wp:posOffset>4289425</wp:posOffset>
@@ -3451,7 +3663,7 @@
           <w:noProof/>
         </w:rPr>
         <w:drawing>
-          <wp:anchor distT="0" distB="0" distL="114300" distR="114300" simplePos="0" relativeHeight="251662336" behindDoc="0" locked="0" layoutInCell="1" allowOverlap="1" wp14:anchorId="02A96374" wp14:editId="37591C6D">
+          <wp:anchor distT="0" distB="0" distL="114300" distR="114300" simplePos="0" relativeHeight="251662336" behindDoc="0" locked="0" layoutInCell="1" allowOverlap="1" wp14:anchorId="73E1EA1B" wp14:editId="3CDEF908">
             <wp:simplePos x="0" y="0"/>
             <wp:positionH relativeFrom="column">
               <wp:posOffset>2923540</wp:posOffset>
@@ -3518,7 +3730,7 @@
           <w:noProof/>
         </w:rPr>
         <w:drawing>
-          <wp:anchor distT="0" distB="0" distL="114300" distR="114300" simplePos="0" relativeHeight="251661312" behindDoc="0" locked="0" layoutInCell="1" allowOverlap="1" wp14:anchorId="70A45FC8" wp14:editId="6CFB78DC">
+          <wp:anchor distT="0" distB="0" distL="114300" distR="114300" simplePos="0" relativeHeight="251661312" behindDoc="0" locked="0" layoutInCell="1" allowOverlap="1" wp14:anchorId="51047F0C" wp14:editId="348AD2B7">
             <wp:simplePos x="0" y="0"/>
             <wp:positionH relativeFrom="column">
               <wp:posOffset>2908935</wp:posOffset>
@@ -3585,10 +3797,10 @@
       <w:pPr>
         <w:pStyle w:val="Heading1"/>
       </w:pPr>
-      <w:bookmarkStart w:id="32" w:name="_Toc10010908"/>
-      <w:bookmarkStart w:id="33" w:name="_Toc143150779"/>
-      <w:bookmarkStart w:id="34" w:name="_Toc31361702"/>
-      <w:bookmarkStart w:id="35" w:name="_Toc33104702"/>
+      <w:bookmarkStart w:id="37" w:name="_Toc10010908"/>
+      <w:bookmarkStart w:id="38" w:name="_Toc143150779"/>
+      <w:bookmarkStart w:id="39" w:name="_Toc31361702"/>
+      <w:bookmarkStart w:id="40" w:name="_Toc33363462"/>
       <w:r>
         <w:lastRenderedPageBreak/>
         <w:t xml:space="preserve">FUNCTIONAL </w:t>
@@ -3596,10 +3808,10 @@
       <w:r>
         <w:t>REQUIREMENTS</w:t>
       </w:r>
-      <w:bookmarkEnd w:id="32"/>
-      <w:bookmarkEnd w:id="33"/>
-      <w:bookmarkEnd w:id="34"/>
-      <w:bookmarkEnd w:id="35"/>
+      <w:bookmarkEnd w:id="37"/>
+      <w:bookmarkEnd w:id="38"/>
+      <w:bookmarkEnd w:id="39"/>
+      <w:bookmarkEnd w:id="40"/>
     </w:p>
     <w:p/>
     <w:p>
@@ -3611,7 +3823,7 @@
           <w:u w:val="single"/>
         </w:rPr>
       </w:pPr>
-      <w:bookmarkStart w:id="36" w:name="_Toc33104703"/>
+      <w:bookmarkStart w:id="41" w:name="_Toc33363463"/>
       <w:r>
         <w:rPr>
           <w:b/>
@@ -3636,7 +3848,7 @@
         </w:rPr>
         <w:t xml:space="preserve"> Requirements</w:t>
       </w:r>
-      <w:bookmarkEnd w:id="36"/>
+      <w:bookmarkEnd w:id="41"/>
     </w:p>
     <w:p/>
     <w:tbl>
@@ -3872,7 +4084,161 @@
                 <w:sz w:val="24"/>
                 <w:szCs w:val="24"/>
               </w:rPr>
-              <w:t xml:space="preserve">The SecVar Variable increments with delay 1 sec. and when it reaches 60 it resets to zero and increments the MinVar by 1  and when the MinVar reaches 60 it resets to zero and increments the HrVar by 1  </w:t>
+              <w:t xml:space="preserve">The </w:t>
+            </w:r>
+            <w:r>
+              <w:rPr>
+                <w:color w:val="000000"/>
+                <w:sz w:val="24"/>
+                <w:szCs w:val="24"/>
+              </w:rPr>
+              <w:t xml:space="preserve">SW shall increment </w:t>
+            </w:r>
+            <w:r>
+              <w:rPr>
+                <w:color w:val="000000"/>
+                <w:sz w:val="24"/>
+                <w:szCs w:val="24"/>
+              </w:rPr>
+              <w:t xml:space="preserve">SecVar Variable with delay 1 sec. </w:t>
+            </w:r>
+          </w:p>
+          <w:p>
+            <w:pPr>
+              <w:rPr>
+                <w:color w:val="000000"/>
+                <w:sz w:val="24"/>
+                <w:szCs w:val="24"/>
+              </w:rPr>
+            </w:pPr>
+            <w:r>
+              <w:rPr>
+                <w:color w:val="000000"/>
+                <w:sz w:val="24"/>
+                <w:szCs w:val="24"/>
+              </w:rPr>
+              <w:t>if (SecVar ==</w:t>
+            </w:r>
+            <w:r>
+              <w:rPr>
+                <w:color w:val="000000"/>
+                <w:sz w:val="24"/>
+                <w:szCs w:val="24"/>
+              </w:rPr>
+              <w:t xml:space="preserve"> 60</w:t>
+            </w:r>
+            <w:r>
+              <w:rPr>
+                <w:color w:val="000000"/>
+                <w:sz w:val="24"/>
+                <w:szCs w:val="24"/>
+              </w:rPr>
+              <w:t>)</w:t>
+            </w:r>
+            <w:r>
+              <w:rPr>
+                <w:color w:val="000000"/>
+                <w:sz w:val="24"/>
+                <w:szCs w:val="24"/>
+              </w:rPr>
+              <w:t xml:space="preserve"> </w:t>
+            </w:r>
+            <w:r>
+              <w:rPr>
+                <w:color w:val="000000"/>
+                <w:sz w:val="24"/>
+                <w:szCs w:val="24"/>
+              </w:rPr>
+              <w:t xml:space="preserve"> { SecVar=0 </w:t>
+            </w:r>
+            <w:r>
+              <w:rPr>
+                <w:color w:val="000000"/>
+                <w:sz w:val="24"/>
+                <w:szCs w:val="24"/>
+              </w:rPr>
+              <w:t xml:space="preserve">and </w:t>
+            </w:r>
+            <w:r>
+              <w:rPr>
+                <w:color w:val="000000"/>
+                <w:sz w:val="24"/>
+                <w:szCs w:val="24"/>
+              </w:rPr>
+              <w:t>MinVar++ }</w:t>
+            </w:r>
+            <w:r>
+              <w:rPr>
+                <w:color w:val="000000"/>
+                <w:sz w:val="24"/>
+                <w:szCs w:val="24"/>
+              </w:rPr>
+              <w:t xml:space="preserve">  </w:t>
+            </w:r>
+          </w:p>
+          <w:p>
+            <w:pPr>
+              <w:rPr>
+                <w:color w:val="000000"/>
+                <w:sz w:val="24"/>
+                <w:szCs w:val="24"/>
+              </w:rPr>
+            </w:pPr>
+            <w:r>
+              <w:rPr>
+                <w:color w:val="000000"/>
+                <w:sz w:val="24"/>
+                <w:szCs w:val="24"/>
+              </w:rPr>
+              <w:t xml:space="preserve">if (MinVar== 60) </w:t>
+            </w:r>
+            <w:r>
+              <w:rPr>
+                <w:color w:val="000000"/>
+                <w:sz w:val="24"/>
+                <w:szCs w:val="24"/>
+              </w:rPr>
+              <w:t xml:space="preserve"> </w:t>
+            </w:r>
+            <w:r>
+              <w:rPr>
+                <w:color w:val="000000"/>
+                <w:sz w:val="24"/>
+                <w:szCs w:val="24"/>
+              </w:rPr>
+              <w:t xml:space="preserve">{ MinVar=0 </w:t>
+            </w:r>
+            <w:r>
+              <w:rPr>
+                <w:color w:val="000000"/>
+                <w:sz w:val="24"/>
+                <w:szCs w:val="24"/>
+              </w:rPr>
+              <w:t xml:space="preserve">and </w:t>
+            </w:r>
+            <w:r>
+              <w:rPr>
+                <w:color w:val="000000"/>
+                <w:sz w:val="24"/>
+                <w:szCs w:val="24"/>
+              </w:rPr>
+              <w:t>HrVar++</w:t>
+            </w:r>
+            <w:r>
+              <w:rPr>
+                <w:color w:val="000000"/>
+                <w:sz w:val="24"/>
+                <w:szCs w:val="24"/>
+              </w:rPr>
+              <w:t xml:space="preserve">   </w:t>
+            </w:r>
+            <w:r>
+              <w:rPr>
+                <w:color w:val="000000"/>
+                <w:sz w:val="24"/>
+                <w:szCs w:val="24"/>
+              </w:rPr>
+              <w:t xml:space="preserve">}   </w:t>
             </w:r>
           </w:p>
         </w:tc>
@@ -4184,23 +4550,169 @@
                 <w:sz w:val="24"/>
                 <w:szCs w:val="24"/>
               </w:rPr>
-              <w:t xml:space="preserve">When the HrVar reaches 12 </w:t>
-            </w:r>
-            <w:r>
-              <w:rPr>
-                <w:color w:val="000000"/>
-                <w:sz w:val="24"/>
-                <w:szCs w:val="24"/>
-              </w:rPr>
-              <w:t xml:space="preserve">it resets to zero and </w:t>
-            </w:r>
-            <w:r>
-              <w:rPr>
-                <w:color w:val="000000"/>
-                <w:sz w:val="24"/>
-                <w:szCs w:val="24"/>
-              </w:rPr>
-              <w:t xml:space="preserve">the CycleLegnth flag will toggle. If this flag is zero Am will be displayed and if this flag is one Pm will be displayed    </w:t>
+              <w:t>The SW shall reset</w:t>
+            </w:r>
+            <w:r>
+              <w:rPr>
+                <w:color w:val="000000"/>
+                <w:sz w:val="24"/>
+                <w:szCs w:val="24"/>
+              </w:rPr>
+              <w:t xml:space="preserve"> HrVar</w:t>
+            </w:r>
+            <w:r>
+              <w:rPr>
+                <w:color w:val="000000"/>
+                <w:sz w:val="24"/>
+                <w:szCs w:val="24"/>
+              </w:rPr>
+              <w:t xml:space="preserve"> to zero if it</w:t>
+            </w:r>
+            <w:r>
+              <w:rPr>
+                <w:color w:val="000000"/>
+                <w:sz w:val="24"/>
+                <w:szCs w:val="24"/>
+              </w:rPr>
+              <w:t xml:space="preserve"> reaches 12 </w:t>
+            </w:r>
+            <w:r>
+              <w:rPr>
+                <w:color w:val="000000"/>
+                <w:sz w:val="24"/>
+                <w:szCs w:val="24"/>
+              </w:rPr>
+              <w:t xml:space="preserve">and </w:t>
+            </w:r>
+            <w:r>
+              <w:rPr>
+                <w:color w:val="000000"/>
+                <w:sz w:val="24"/>
+                <w:szCs w:val="24"/>
+              </w:rPr>
+              <w:t>the CycleLegnth flag will toggle.</w:t>
+            </w:r>
+          </w:p>
+          <w:p>
+            <w:pPr>
+              <w:rPr>
+                <w:color w:val="000000"/>
+                <w:sz w:val="24"/>
+                <w:szCs w:val="24"/>
+              </w:rPr>
+            </w:pPr>
+            <w:r>
+              <w:rPr>
+                <w:color w:val="000000"/>
+                <w:sz w:val="24"/>
+                <w:szCs w:val="24"/>
+              </w:rPr>
+              <w:t xml:space="preserve">If </w:t>
+            </w:r>
+            <w:r>
+              <w:rPr>
+                <w:color w:val="000000"/>
+                <w:sz w:val="24"/>
+                <w:szCs w:val="24"/>
+              </w:rPr>
+              <w:t>(CycleLength f</w:t>
+            </w:r>
+            <w:r>
+              <w:rPr>
+                <w:color w:val="000000"/>
+                <w:sz w:val="24"/>
+                <w:szCs w:val="24"/>
+              </w:rPr>
+              <w:t>lag == 0)</w:t>
+            </w:r>
+            <w:r>
+              <w:rPr>
+                <w:color w:val="000000"/>
+                <w:sz w:val="24"/>
+                <w:szCs w:val="24"/>
+              </w:rPr>
+              <w:t xml:space="preserve"> </w:t>
+            </w:r>
+            <w:r>
+              <w:rPr>
+                <w:color w:val="000000"/>
+                <w:sz w:val="24"/>
+                <w:szCs w:val="24"/>
+              </w:rPr>
+              <w:t>{</w:t>
+            </w:r>
+            <w:r>
+              <w:rPr>
+                <w:color w:val="000000"/>
+                <w:sz w:val="24"/>
+                <w:szCs w:val="24"/>
+              </w:rPr>
+              <w:t>Am will be displayed</w:t>
+            </w:r>
+            <w:r>
+              <w:rPr>
+                <w:color w:val="000000"/>
+                <w:sz w:val="24"/>
+                <w:szCs w:val="24"/>
+              </w:rPr>
+              <w:t>}</w:t>
+            </w:r>
+          </w:p>
+          <w:p>
+            <w:pPr>
+              <w:rPr>
+                <w:color w:val="000000"/>
+                <w:sz w:val="24"/>
+                <w:szCs w:val="24"/>
+              </w:rPr>
+            </w:pPr>
+            <w:r>
+              <w:rPr>
+                <w:color w:val="000000"/>
+                <w:sz w:val="24"/>
+                <w:szCs w:val="24"/>
+              </w:rPr>
+              <w:t>if (CycleLength flag == 1)</w:t>
+            </w:r>
+            <w:r>
+              <w:rPr>
+                <w:color w:val="000000"/>
+                <w:sz w:val="24"/>
+                <w:szCs w:val="24"/>
+              </w:rPr>
+              <w:t xml:space="preserve"> </w:t>
+            </w:r>
+            <w:r>
+              <w:rPr>
+                <w:color w:val="000000"/>
+                <w:sz w:val="24"/>
+                <w:szCs w:val="24"/>
+              </w:rPr>
+              <w:t>{</w:t>
+            </w:r>
+            <w:r>
+              <w:rPr>
+                <w:color w:val="000000"/>
+                <w:sz w:val="24"/>
+                <w:szCs w:val="24"/>
+              </w:rPr>
+              <w:t>Pm will be displayed</w:t>
+            </w:r>
+            <w:r>
+              <w:rPr>
+                <w:color w:val="000000"/>
+                <w:sz w:val="24"/>
+                <w:szCs w:val="24"/>
+              </w:rPr>
+              <w:t>}</w:t>
+            </w:r>
+            <w:r>
+              <w:rPr>
+                <w:color w:val="000000"/>
+                <w:sz w:val="24"/>
+                <w:szCs w:val="24"/>
+              </w:rPr>
+              <w:t xml:space="preserve">    </w:t>
             </w:r>
           </w:p>
         </w:tc>
@@ -4263,7 +4775,17 @@
                 <w:sz w:val="24"/>
                 <w:szCs w:val="24"/>
               </w:rPr>
-              <w:t>outputs</w:t>
+              <w:t>O</w:t>
+            </w:r>
+            <w:r>
+              <w:rPr>
+                <w:rFonts w:ascii="Arial-BoldMT" w:hAnsi="Arial-BoldMT" w:cs="Arial-BoldMT"/>
+                <w:b/>
+                <w:bCs/>
+                <w:sz w:val="24"/>
+                <w:szCs w:val="24"/>
+              </w:rPr>
+              <w:t>utputs</w:t>
             </w:r>
           </w:p>
         </w:tc>
@@ -4294,7 +4816,7 @@
           <w:u w:val="single"/>
         </w:rPr>
       </w:pPr>
-      <w:bookmarkStart w:id="37" w:name="_Toc33104704"/>
+      <w:bookmarkStart w:id="42" w:name="_Toc33363464"/>
       <w:r>
         <w:rPr>
           <w:b/>
@@ -4303,7 +4825,7 @@
         </w:rPr>
         <w:t>Alarm mode requirements</w:t>
       </w:r>
-      <w:bookmarkEnd w:id="37"/>
+      <w:bookmarkEnd w:id="42"/>
     </w:p>
     <w:p/>
     <w:tbl>
@@ -4539,15 +5061,96 @@
                 <w:sz w:val="24"/>
                 <w:szCs w:val="24"/>
               </w:rPr>
-              <w:t xml:space="preserve">The Software keeps comparing the alarm variables with the time variable and if AlHrVar is equal HrVar &amp;  AlMinVar is equal MinVar &amp;  AlCycleLength is equal CycleLength the </w:t>
-            </w:r>
-            <w:r>
-              <w:rPr>
-                <w:color w:val="000000"/>
-                <w:sz w:val="24"/>
-                <w:szCs w:val="24"/>
-              </w:rPr>
-              <w:t>Buzzer_Signal is one</w:t>
+              <w:t>The SW shall keep</w:t>
+            </w:r>
+            <w:r>
+              <w:rPr>
+                <w:color w:val="000000"/>
+                <w:sz w:val="24"/>
+                <w:szCs w:val="24"/>
+              </w:rPr>
+              <w:t xml:space="preserve"> comparing the alarm varia</w:t>
+            </w:r>
+            <w:r>
+              <w:rPr>
+                <w:color w:val="000000"/>
+                <w:sz w:val="24"/>
+                <w:szCs w:val="24"/>
+              </w:rPr>
+              <w:t>bles with the time variable</w:t>
+            </w:r>
+          </w:p>
+          <w:p>
+            <w:pPr>
+              <w:rPr>
+                <w:color w:val="000000"/>
+                <w:sz w:val="24"/>
+                <w:szCs w:val="24"/>
+              </w:rPr>
+            </w:pPr>
+            <w:r>
+              <w:rPr>
+                <w:color w:val="000000"/>
+                <w:sz w:val="24"/>
+                <w:szCs w:val="24"/>
+              </w:rPr>
+              <w:t xml:space="preserve">if </w:t>
+            </w:r>
+            <w:r>
+              <w:rPr>
+                <w:color w:val="000000"/>
+                <w:sz w:val="24"/>
+                <w:szCs w:val="24"/>
+              </w:rPr>
+              <w:t>((AlHrVar ==</w:t>
+            </w:r>
+            <w:r>
+              <w:rPr>
+                <w:color w:val="000000"/>
+                <w:sz w:val="24"/>
+                <w:szCs w:val="24"/>
+              </w:rPr>
+              <w:t xml:space="preserve"> HrVar</w:t>
+            </w:r>
+            <w:r>
+              <w:rPr>
+                <w:color w:val="000000"/>
+                <w:sz w:val="24"/>
+                <w:szCs w:val="24"/>
+              </w:rPr>
+              <w:t xml:space="preserve"> )&amp;( AlMinVar ==</w:t>
+            </w:r>
+            <w:r>
+              <w:rPr>
+                <w:color w:val="000000"/>
+                <w:sz w:val="24"/>
+                <w:szCs w:val="24"/>
+              </w:rPr>
+              <w:t xml:space="preserve"> MinVar </w:t>
+            </w:r>
+            <w:r>
+              <w:rPr>
+                <w:color w:val="000000"/>
+                <w:sz w:val="24"/>
+                <w:szCs w:val="24"/>
+              </w:rPr>
+              <w:t>)&amp;( AlCycleLength == CycleLength)) {</w:t>
+            </w:r>
+            <w:r>
+              <w:rPr>
+                <w:color w:val="000000"/>
+                <w:sz w:val="24"/>
+                <w:szCs w:val="24"/>
+              </w:rPr>
+              <w:t xml:space="preserve">the </w:t>
+            </w:r>
+            <w:r>
+              <w:rPr>
+                <w:color w:val="000000"/>
+                <w:sz w:val="24"/>
+                <w:szCs w:val="24"/>
+              </w:rPr>
+              <w:t>Buzzer_Signal = 1}</w:t>
             </w:r>
           </w:p>
         </w:tc>
@@ -4610,7 +5213,17 @@
                 <w:sz w:val="24"/>
                 <w:szCs w:val="24"/>
               </w:rPr>
-              <w:t>outputs</w:t>
+              <w:t>O</w:t>
+            </w:r>
+            <w:r>
+              <w:rPr>
+                <w:rFonts w:ascii="Arial-BoldMT" w:hAnsi="Arial-BoldMT" w:cs="Arial-BoldMT"/>
+                <w:b/>
+                <w:bCs/>
+                <w:sz w:val="24"/>
+                <w:szCs w:val="24"/>
+              </w:rPr>
+              <w:t>utputs</w:t>
             </w:r>
           </w:p>
         </w:tc>
@@ -4876,15 +5489,96 @@
                 <w:sz w:val="24"/>
                 <w:szCs w:val="24"/>
               </w:rPr>
-              <w:t xml:space="preserve">If Buzzer_signal is one the buzzer </w:t>
-            </w:r>
-            <w:r>
-              <w:rPr>
-                <w:color w:val="000000"/>
-                <w:sz w:val="24"/>
-                <w:szCs w:val="24"/>
-              </w:rPr>
-              <w:t>is enabled else it is not enabled</w:t>
+              <w:t xml:space="preserve">If </w:t>
+            </w:r>
+            <w:r>
+              <w:rPr>
+                <w:color w:val="000000"/>
+                <w:sz w:val="24"/>
+                <w:szCs w:val="24"/>
+              </w:rPr>
+              <w:t>(Buzzer_signal == 1)</w:t>
+            </w:r>
+            <w:r>
+              <w:rPr>
+                <w:color w:val="000000"/>
+                <w:sz w:val="24"/>
+                <w:szCs w:val="24"/>
+              </w:rPr>
+              <w:t xml:space="preserve"> </w:t>
+            </w:r>
+            <w:r>
+              <w:rPr>
+                <w:color w:val="000000"/>
+                <w:sz w:val="24"/>
+                <w:szCs w:val="24"/>
+              </w:rPr>
+              <w:t>{</w:t>
+            </w:r>
+            <w:r>
+              <w:rPr>
+                <w:color w:val="000000"/>
+                <w:sz w:val="24"/>
+                <w:szCs w:val="24"/>
+              </w:rPr>
+              <w:t xml:space="preserve">the buzzer </w:t>
+            </w:r>
+            <w:r>
+              <w:rPr>
+                <w:color w:val="000000"/>
+                <w:sz w:val="24"/>
+                <w:szCs w:val="24"/>
+              </w:rPr>
+              <w:t>is enabled</w:t>
+            </w:r>
+            <w:r>
+              <w:rPr>
+                <w:color w:val="000000"/>
+                <w:sz w:val="24"/>
+                <w:szCs w:val="24"/>
+              </w:rPr>
+              <w:t>}</w:t>
+            </w:r>
+          </w:p>
+          <w:p>
+            <w:pPr>
+              <w:rPr>
+                <w:color w:val="000000"/>
+                <w:sz w:val="24"/>
+                <w:szCs w:val="24"/>
+              </w:rPr>
+            </w:pPr>
+            <w:r>
+              <w:rPr>
+                <w:color w:val="000000"/>
+                <w:sz w:val="24"/>
+                <w:szCs w:val="24"/>
+              </w:rPr>
+              <w:t xml:space="preserve">else </w:t>
+            </w:r>
+            <w:r>
+              <w:rPr>
+                <w:color w:val="000000"/>
+                <w:sz w:val="24"/>
+                <w:szCs w:val="24"/>
+              </w:rPr>
+              <w:t>{</w:t>
+            </w:r>
+            <w:r>
+              <w:rPr>
+                <w:color w:val="000000"/>
+                <w:sz w:val="24"/>
+                <w:szCs w:val="24"/>
+              </w:rPr>
+              <w:t>it is not enabled</w:t>
+            </w:r>
+            <w:r>
+              <w:rPr>
+                <w:color w:val="000000"/>
+                <w:sz w:val="24"/>
+                <w:szCs w:val="24"/>
+              </w:rPr>
+              <w:t>}</w:t>
             </w:r>
           </w:p>
         </w:tc>
@@ -4999,7 +5693,7 @@
           <w:u w:val="single"/>
         </w:rPr>
       </w:pPr>
-      <w:bookmarkStart w:id="38" w:name="_Toc33104705"/>
+      <w:bookmarkStart w:id="43" w:name="_Toc33363465"/>
       <w:r>
         <w:rPr>
           <w:b/>
@@ -5008,7 +5702,7 @@
         </w:rPr>
         <w:t>Stop-Watch mode requirements</w:t>
       </w:r>
-      <w:bookmarkEnd w:id="38"/>
+      <w:bookmarkEnd w:id="43"/>
     </w:p>
     <w:p/>
     <w:tbl>
@@ -5244,7 +5938,354 @@
                 <w:sz w:val="24"/>
                 <w:szCs w:val="24"/>
               </w:rPr>
-              <w:t xml:space="preserve">The Three Variables (StHrVar, StMinVar, StSecVar) start with zeros and when the user start  Stopwatch The SecVar Variable increments with delay 1 sec. and when it reaches 60 it resets to zero and increments the MinVar by 1  and when the MinVar reaches 60 it resets to zero and increments the HrVar by 1  </w:t>
+              <w:t>The SW shall start</w:t>
+            </w:r>
+            <w:r>
+              <w:rPr>
+                <w:color w:val="000000"/>
+                <w:sz w:val="24"/>
+                <w:szCs w:val="24"/>
+              </w:rPr>
+              <w:t xml:space="preserve"> (StH</w:t>
+            </w:r>
+            <w:r>
+              <w:rPr>
+                <w:color w:val="000000"/>
+                <w:sz w:val="24"/>
+                <w:szCs w:val="24"/>
+              </w:rPr>
+              <w:t xml:space="preserve">rVar, StMinVar, StSecVar) </w:t>
+            </w:r>
+            <w:r>
+              <w:rPr>
+                <w:color w:val="000000"/>
+                <w:sz w:val="24"/>
+                <w:szCs w:val="24"/>
+              </w:rPr>
+              <w:t>with zer</w:t>
+            </w:r>
+            <w:r>
+              <w:rPr>
+                <w:color w:val="000000"/>
+                <w:sz w:val="24"/>
+                <w:szCs w:val="24"/>
+              </w:rPr>
+              <w:t>os.</w:t>
+            </w:r>
+          </w:p>
+          <w:p>
+            <w:pPr>
+              <w:rPr>
+                <w:color w:val="000000"/>
+                <w:sz w:val="24"/>
+                <w:szCs w:val="24"/>
+              </w:rPr>
+            </w:pPr>
+            <w:r>
+              <w:rPr>
+                <w:color w:val="000000"/>
+                <w:sz w:val="24"/>
+                <w:szCs w:val="24"/>
+              </w:rPr>
+              <w:t>If (</w:t>
+            </w:r>
+            <w:r>
+              <w:rPr>
+                <w:color w:val="000000"/>
+                <w:sz w:val="24"/>
+                <w:szCs w:val="24"/>
+              </w:rPr>
+              <w:t>the user start  Stopwatch</w:t>
+            </w:r>
+            <w:r>
+              <w:rPr>
+                <w:color w:val="000000"/>
+                <w:sz w:val="24"/>
+                <w:szCs w:val="24"/>
+              </w:rPr>
+              <w:t>)</w:t>
+            </w:r>
+            <w:r>
+              <w:rPr>
+                <w:color w:val="000000"/>
+                <w:sz w:val="24"/>
+                <w:szCs w:val="24"/>
+              </w:rPr>
+              <w:t xml:space="preserve"> </w:t>
+            </w:r>
+            <w:r>
+              <w:rPr>
+                <w:color w:val="000000"/>
+                <w:sz w:val="24"/>
+                <w:szCs w:val="24"/>
+              </w:rPr>
+              <w:t>{</w:t>
+            </w:r>
+            <w:r>
+              <w:rPr>
+                <w:color w:val="000000"/>
+                <w:sz w:val="24"/>
+                <w:szCs w:val="24"/>
+              </w:rPr>
+              <w:t>The SecVar Varia</w:t>
+            </w:r>
+            <w:r>
+              <w:rPr>
+                <w:color w:val="000000"/>
+                <w:sz w:val="24"/>
+                <w:szCs w:val="24"/>
+              </w:rPr>
+              <w:t>ble starts to increment with delay 1 sec}</w:t>
+            </w:r>
+            <w:r>
+              <w:rPr>
+                <w:color w:val="000000"/>
+                <w:sz w:val="24"/>
+                <w:szCs w:val="24"/>
+              </w:rPr>
+              <w:t xml:space="preserve"> </w:t>
+            </w:r>
+          </w:p>
+          <w:p>
+            <w:pPr>
+              <w:rPr>
+                <w:color w:val="000000"/>
+                <w:sz w:val="24"/>
+                <w:szCs w:val="24"/>
+              </w:rPr>
+            </w:pPr>
+            <w:r>
+              <w:rPr>
+                <w:color w:val="000000"/>
+                <w:sz w:val="24"/>
+                <w:szCs w:val="24"/>
+              </w:rPr>
+              <w:t>if (</w:t>
+            </w:r>
+            <w:r>
+              <w:rPr>
+                <w:color w:val="000000"/>
+                <w:sz w:val="24"/>
+                <w:szCs w:val="24"/>
+              </w:rPr>
+              <w:t>St</w:t>
+            </w:r>
+            <w:r>
+              <w:rPr>
+                <w:color w:val="000000"/>
+                <w:sz w:val="24"/>
+                <w:szCs w:val="24"/>
+              </w:rPr>
+              <w:t>SecVar ==</w:t>
+            </w:r>
+            <w:r>
+              <w:rPr>
+                <w:color w:val="000000"/>
+                <w:sz w:val="24"/>
+                <w:szCs w:val="24"/>
+              </w:rPr>
+              <w:t xml:space="preserve"> 60</w:t>
+            </w:r>
+            <w:r>
+              <w:rPr>
+                <w:color w:val="000000"/>
+                <w:sz w:val="24"/>
+                <w:szCs w:val="24"/>
+              </w:rPr>
+              <w:t>)</w:t>
+            </w:r>
+            <w:r>
+              <w:rPr>
+                <w:color w:val="000000"/>
+                <w:sz w:val="24"/>
+                <w:szCs w:val="24"/>
+              </w:rPr>
+              <w:t xml:space="preserve"> </w:t>
+            </w:r>
+            <w:r>
+              <w:rPr>
+                <w:color w:val="000000"/>
+                <w:sz w:val="24"/>
+                <w:szCs w:val="24"/>
+              </w:rPr>
+              <w:t xml:space="preserve"> </w:t>
+            </w:r>
+            <w:r>
+              <w:rPr>
+                <w:color w:val="000000"/>
+                <w:sz w:val="24"/>
+                <w:szCs w:val="24"/>
+              </w:rPr>
+              <w:t xml:space="preserve">{ </w:t>
+            </w:r>
+            <w:r>
+              <w:rPr>
+                <w:color w:val="000000"/>
+                <w:sz w:val="24"/>
+                <w:szCs w:val="24"/>
+              </w:rPr>
+              <w:t>St</w:t>
+            </w:r>
+            <w:r>
+              <w:rPr>
+                <w:color w:val="000000"/>
+                <w:sz w:val="24"/>
+                <w:szCs w:val="24"/>
+              </w:rPr>
+              <w:t>SecVar =</w:t>
+            </w:r>
+            <w:r>
+              <w:rPr>
+                <w:color w:val="000000"/>
+                <w:sz w:val="24"/>
+                <w:szCs w:val="24"/>
+              </w:rPr>
+              <w:t xml:space="preserve">  </w:t>
+            </w:r>
+            <w:r>
+              <w:rPr>
+                <w:color w:val="000000"/>
+                <w:sz w:val="24"/>
+                <w:szCs w:val="24"/>
+              </w:rPr>
+              <w:t xml:space="preserve">0 and </w:t>
+            </w:r>
+            <w:r>
+              <w:rPr>
+                <w:color w:val="000000"/>
+                <w:sz w:val="24"/>
+                <w:szCs w:val="24"/>
+              </w:rPr>
+              <w:t>St</w:t>
+            </w:r>
+            <w:r>
+              <w:rPr>
+                <w:color w:val="000000"/>
+                <w:sz w:val="24"/>
+                <w:szCs w:val="24"/>
+              </w:rPr>
+              <w:t xml:space="preserve">MinVar++} </w:t>
+            </w:r>
+          </w:p>
+          <w:p>
+            <w:pPr>
+              <w:rPr>
+                <w:color w:val="000000"/>
+                <w:sz w:val="24"/>
+                <w:szCs w:val="24"/>
+              </w:rPr>
+            </w:pPr>
+            <w:r>
+              <w:rPr>
+                <w:color w:val="000000"/>
+                <w:sz w:val="24"/>
+                <w:szCs w:val="24"/>
+              </w:rPr>
+              <w:t>if (</w:t>
+            </w:r>
+            <w:r>
+              <w:rPr>
+                <w:color w:val="000000"/>
+                <w:sz w:val="24"/>
+                <w:szCs w:val="24"/>
+              </w:rPr>
+              <w:t>St</w:t>
+            </w:r>
+            <w:r>
+              <w:rPr>
+                <w:color w:val="000000"/>
+                <w:sz w:val="24"/>
+                <w:szCs w:val="24"/>
+              </w:rPr>
+              <w:t xml:space="preserve">MinVar == </w:t>
+            </w:r>
+            <w:r>
+              <w:rPr>
+                <w:color w:val="000000"/>
+                <w:sz w:val="24"/>
+                <w:szCs w:val="24"/>
+              </w:rPr>
+              <w:t>60</w:t>
+            </w:r>
+            <w:r>
+              <w:rPr>
+                <w:color w:val="000000"/>
+                <w:sz w:val="24"/>
+                <w:szCs w:val="24"/>
+              </w:rPr>
+              <w:t xml:space="preserve">) { </w:t>
+            </w:r>
+            <w:r>
+              <w:rPr>
+                <w:color w:val="000000"/>
+                <w:sz w:val="24"/>
+                <w:szCs w:val="24"/>
+              </w:rPr>
+              <w:t>St</w:t>
+            </w:r>
+            <w:r>
+              <w:rPr>
+                <w:color w:val="000000"/>
+                <w:sz w:val="24"/>
+                <w:szCs w:val="24"/>
+              </w:rPr>
+              <w:t>Min</w:t>
+            </w:r>
+            <w:r>
+              <w:rPr>
+                <w:color w:val="000000"/>
+                <w:sz w:val="24"/>
+                <w:szCs w:val="24"/>
+              </w:rPr>
+              <w:t xml:space="preserve">Var = 0 and </w:t>
+            </w:r>
+            <w:r>
+              <w:rPr>
+                <w:color w:val="000000"/>
+                <w:sz w:val="24"/>
+                <w:szCs w:val="24"/>
+              </w:rPr>
+              <w:t>St</w:t>
+            </w:r>
+            <w:r>
+              <w:rPr>
+                <w:color w:val="000000"/>
+                <w:sz w:val="24"/>
+                <w:szCs w:val="24"/>
+              </w:rPr>
+              <w:t>HrVar++</w:t>
+            </w:r>
+            <w:r>
+              <w:rPr>
+                <w:color w:val="000000"/>
+                <w:sz w:val="24"/>
+                <w:szCs w:val="24"/>
+              </w:rPr>
+              <w:t xml:space="preserve"> </w:t>
+            </w:r>
+            <w:r>
+              <w:rPr>
+                <w:color w:val="000000"/>
+                <w:sz w:val="24"/>
+                <w:szCs w:val="24"/>
+              </w:rPr>
+              <w:t xml:space="preserve">  </w:t>
+            </w:r>
+            <w:r>
+              <w:rPr>
+                <w:color w:val="000000"/>
+                <w:sz w:val="24"/>
+                <w:szCs w:val="24"/>
+              </w:rPr>
+              <w:t>}</w:t>
+            </w:r>
+            <w:r>
+              <w:rPr>
+                <w:color w:val="000000"/>
+                <w:sz w:val="24"/>
+                <w:szCs w:val="24"/>
+              </w:rPr>
+              <w:t xml:space="preserve">  </w:t>
             </w:r>
           </w:p>
         </w:tc>
@@ -5312,7 +6353,17 @@
                 <w:sz w:val="24"/>
                 <w:szCs w:val="24"/>
               </w:rPr>
-              <w:t>outputs</w:t>
+              <w:t>O</w:t>
+            </w:r>
+            <w:r>
+              <w:rPr>
+                <w:rFonts w:ascii="Arial-BoldMT" w:hAnsi="Arial-BoldMT" w:cs="Arial-BoldMT"/>
+                <w:b/>
+                <w:bCs/>
+                <w:sz w:val="24"/>
+                <w:szCs w:val="24"/>
+              </w:rPr>
+              <w:t>utputs</w:t>
             </w:r>
           </w:p>
         </w:tc>
@@ -5567,7 +6618,39 @@
                 <w:sz w:val="24"/>
                 <w:szCs w:val="24"/>
               </w:rPr>
-              <w:t>The SW saves the last values of the Stopwatch and displays it on the LCD when the user press to stop the Stopwatch without incrementing of any variable.</w:t>
+              <w:t>If(the user press stop button) {</w:t>
+            </w:r>
+            <w:r>
+              <w:rPr>
+                <w:color w:val="000000"/>
+                <w:sz w:val="24"/>
+                <w:szCs w:val="24"/>
+              </w:rPr>
+              <w:t xml:space="preserve">The SW </w:t>
+            </w:r>
+            <w:r>
+              <w:rPr>
+                <w:color w:val="000000"/>
+                <w:sz w:val="24"/>
+                <w:szCs w:val="24"/>
+              </w:rPr>
+              <w:t>shall save</w:t>
+            </w:r>
+            <w:r>
+              <w:rPr>
+                <w:color w:val="000000"/>
+                <w:sz w:val="24"/>
+                <w:szCs w:val="24"/>
+              </w:rPr>
+              <w:t xml:space="preserve"> the last values of the Stopwatch and displays it on the LCD</w:t>
+            </w:r>
+            <w:r>
+              <w:rPr>
+                <w:color w:val="000000"/>
+                <w:sz w:val="24"/>
+                <w:szCs w:val="24"/>
+              </w:rPr>
+              <w:t xml:space="preserve"> without incrementing of any variable}</w:t>
             </w:r>
           </w:p>
         </w:tc>
@@ -5878,20 +6961,35 @@
           </w:tcPr>
           <w:p>
             <w:pPr>
-              <w:jc w:val="center"/>
-              <w:rPr>
-                <w:color w:val="000000"/>
-                <w:sz w:val="24"/>
-                <w:szCs w:val="24"/>
-              </w:rPr>
-            </w:pPr>
-            <w:r>
-              <w:rPr>
-                <w:color w:val="000000"/>
-                <w:sz w:val="24"/>
-                <w:szCs w:val="24"/>
-              </w:rPr>
-              <w:t>The SW saved the last values of the Stopwatch and Continue increment it when the user press to Play the Stopwatch again.</w:t>
+              <w:rPr>
+                <w:color w:val="000000"/>
+                <w:sz w:val="24"/>
+                <w:szCs w:val="24"/>
+              </w:rPr>
+            </w:pPr>
+            <w:r>
+              <w:rPr>
+                <w:color w:val="000000"/>
+                <w:sz w:val="24"/>
+                <w:szCs w:val="24"/>
+              </w:rPr>
+              <w:t xml:space="preserve">The SW </w:t>
+            </w:r>
+            <w:r>
+              <w:rPr>
+                <w:color w:val="000000"/>
+                <w:sz w:val="24"/>
+                <w:szCs w:val="24"/>
+              </w:rPr>
+              <w:t>shall save</w:t>
+            </w:r>
+            <w:r>
+              <w:rPr>
+                <w:color w:val="000000"/>
+                <w:sz w:val="24"/>
+                <w:szCs w:val="24"/>
+              </w:rPr>
+              <w:t xml:space="preserve"> the last values of the Stopwatch and Continue increment it when the user press to Play the Stopwatch again.</w:t>
             </w:r>
           </w:p>
         </w:tc>
@@ -6215,24 +7313,72 @@
                 <w:sz w:val="24"/>
                 <w:szCs w:val="24"/>
               </w:rPr>
-              <w:t>The SW reset the values of the Stopwatch and display it on the LCD when the user press to reset the Stopwatch</w:t>
-            </w:r>
-          </w:p>
-          <w:p>
-            <w:pPr>
-              <w:rPr>
-                <w:color w:val="000000"/>
-                <w:sz w:val="24"/>
-                <w:szCs w:val="24"/>
-              </w:rPr>
-            </w:pPr>
-            <w:r>
-              <w:rPr>
-                <w:color w:val="000000"/>
-                <w:sz w:val="24"/>
-                <w:szCs w:val="24"/>
-              </w:rPr>
-              <w:t>So each variable of (StHrVar, StMinVar, StSecVar) equal to zero and the SW return increment each of them again.</w:t>
+              <w:t xml:space="preserve">If(the user press to reset the Stopwatch) </w:t>
+            </w:r>
+          </w:p>
+          <w:p>
+            <w:pPr>
+              <w:rPr>
+                <w:color w:val="000000"/>
+                <w:sz w:val="24"/>
+                <w:szCs w:val="24"/>
+              </w:rPr>
+            </w:pPr>
+            <w:r>
+              <w:rPr>
+                <w:color w:val="000000"/>
+                <w:sz w:val="24"/>
+                <w:szCs w:val="24"/>
+              </w:rPr>
+              <w:t>{ StHrVar</w:t>
+            </w:r>
+            <w:r>
+              <w:rPr>
+                <w:color w:val="000000"/>
+                <w:sz w:val="24"/>
+                <w:szCs w:val="24"/>
+              </w:rPr>
+              <w:t xml:space="preserve"> = 0</w:t>
+            </w:r>
+            <w:r>
+              <w:rPr>
+                <w:color w:val="000000"/>
+                <w:sz w:val="24"/>
+                <w:szCs w:val="24"/>
+              </w:rPr>
+              <w:t>, StMinVar</w:t>
+            </w:r>
+            <w:r>
+              <w:rPr>
+                <w:color w:val="000000"/>
+                <w:sz w:val="24"/>
+                <w:szCs w:val="24"/>
+              </w:rPr>
+              <w:t xml:space="preserve"> = 0</w:t>
+            </w:r>
+            <w:r>
+              <w:rPr>
+                <w:color w:val="000000"/>
+                <w:sz w:val="24"/>
+                <w:szCs w:val="24"/>
+              </w:rPr>
+              <w:t>, StSecVar = 0</w:t>
+            </w:r>
+            <w:r>
+              <w:rPr>
+                <w:color w:val="000000"/>
+                <w:sz w:val="24"/>
+                <w:szCs w:val="24"/>
+              </w:rPr>
+              <w:t xml:space="preserve"> and display them</w:t>
+            </w:r>
+            <w:r>
+              <w:rPr>
+                <w:color w:val="000000"/>
+                <w:sz w:val="24"/>
+                <w:szCs w:val="24"/>
+              </w:rPr>
+              <w:t xml:space="preserve"> on the LCD}</w:t>
             </w:r>
           </w:p>
         </w:tc>
@@ -6331,7 +7477,7 @@
           <w:u w:val="single"/>
         </w:rPr>
       </w:pPr>
-      <w:bookmarkStart w:id="39" w:name="_Toc33104706"/>
+      <w:bookmarkStart w:id="44" w:name="_Toc33363466"/>
       <w:r>
         <w:rPr>
           <w:b/>
@@ -6340,7 +7486,7 @@
         </w:rPr>
         <w:t>System components (buttons) requirements</w:t>
       </w:r>
-      <w:bookmarkEnd w:id="39"/>
+      <w:bookmarkEnd w:id="44"/>
     </w:p>
     <w:p/>
     <w:tbl>
@@ -6580,7 +7726,128 @@
                 <w:sz w:val="24"/>
                 <w:szCs w:val="24"/>
               </w:rPr>
-              <w:t xml:space="preserve">The system has a Current_Mode starts with zero and when mode_button pressed by the user this variable (Current_Mode) will increment by one and if Current_Mode equals 3 will reset to zero again and so on. </w:t>
+              <w:t xml:space="preserve">The SW shall start Current_Mode </w:t>
+            </w:r>
+            <w:r>
+              <w:rPr>
+                <w:sz w:val="24"/>
+                <w:szCs w:val="24"/>
+              </w:rPr>
+              <w:t>with zero</w:t>
+            </w:r>
+          </w:p>
+          <w:p>
+            <w:pPr>
+              <w:rPr>
+                <w:sz w:val="24"/>
+                <w:szCs w:val="24"/>
+              </w:rPr>
+            </w:pPr>
+            <w:r>
+              <w:rPr>
+                <w:sz w:val="24"/>
+                <w:szCs w:val="24"/>
+              </w:rPr>
+              <w:t>If(</w:t>
+            </w:r>
+            <w:r>
+              <w:rPr>
+                <w:sz w:val="24"/>
+                <w:szCs w:val="24"/>
+              </w:rPr>
+              <w:t>mode_button pressed</w:t>
+            </w:r>
+            <w:r>
+              <w:rPr>
+                <w:sz w:val="24"/>
+                <w:szCs w:val="24"/>
+              </w:rPr>
+              <w:t>) {</w:t>
+            </w:r>
+            <w:r>
+              <w:rPr>
+                <w:sz w:val="24"/>
+                <w:szCs w:val="24"/>
+              </w:rPr>
+              <w:t>Cur</w:t>
+            </w:r>
+            <w:r>
+              <w:rPr>
+                <w:sz w:val="24"/>
+                <w:szCs w:val="24"/>
+              </w:rPr>
+              <w:t>rent_Mode++}</w:t>
+            </w:r>
+            <w:r>
+              <w:rPr>
+                <w:sz w:val="24"/>
+                <w:szCs w:val="24"/>
+              </w:rPr>
+              <w:t xml:space="preserve"> </w:t>
+            </w:r>
+          </w:p>
+          <w:p>
+            <w:pPr>
+              <w:rPr>
+                <w:sz w:val="24"/>
+                <w:szCs w:val="24"/>
+              </w:rPr>
+            </w:pPr>
+            <w:r>
+              <w:rPr>
+                <w:sz w:val="24"/>
+                <w:szCs w:val="24"/>
+              </w:rPr>
+              <w:t xml:space="preserve">if(Current_Mode == </w:t>
+            </w:r>
+            <w:r>
+              <w:rPr>
+                <w:sz w:val="24"/>
+                <w:szCs w:val="24"/>
+              </w:rPr>
+              <w:t>3</w:t>
+            </w:r>
+            <w:r>
+              <w:rPr>
+                <w:sz w:val="24"/>
+                <w:szCs w:val="24"/>
+              </w:rPr>
+              <w:t>)</w:t>
+            </w:r>
+            <w:r>
+              <w:rPr>
+                <w:sz w:val="24"/>
+                <w:szCs w:val="24"/>
+              </w:rPr>
+              <w:t xml:space="preserve"> </w:t>
+            </w:r>
+            <w:r>
+              <w:rPr>
+                <w:sz w:val="24"/>
+                <w:szCs w:val="24"/>
+              </w:rPr>
+              <w:t>{</w:t>
+            </w:r>
+            <w:r>
+              <w:rPr>
+                <w:sz w:val="24"/>
+                <w:szCs w:val="24"/>
+              </w:rPr>
+              <w:t xml:space="preserve"> Cur</w:t>
+            </w:r>
+            <w:r>
+              <w:rPr>
+                <w:sz w:val="24"/>
+                <w:szCs w:val="24"/>
+              </w:rPr>
+              <w:t>rent_Mode=0}</w:t>
+            </w:r>
+            <w:r>
+              <w:rPr>
+                <w:sz w:val="24"/>
+                <w:szCs w:val="24"/>
+              </w:rPr>
+              <w:t xml:space="preserve"> </w:t>
             </w:r>
           </w:p>
           <w:p>
@@ -6921,49 +8188,121 @@
                 <w:sz w:val="24"/>
                 <w:szCs w:val="24"/>
               </w:rPr>
-              <w:t>In case of Time</w:t>
-            </w:r>
-            <w:r>
-              <w:rPr>
-                <w:sz w:val="24"/>
-                <w:szCs w:val="24"/>
-              </w:rPr>
-              <w:t>-display mode The system has a S</w:t>
-            </w:r>
-            <w:r>
-              <w:rPr>
-                <w:sz w:val="24"/>
-                <w:szCs w:val="24"/>
-              </w:rPr>
-              <w:t>etCell starts with zero and when adjust button is pres</w:t>
-            </w:r>
-            <w:r>
-              <w:rPr>
-                <w:sz w:val="24"/>
-                <w:szCs w:val="24"/>
-              </w:rPr>
-              <w:t>sed by the user this variable (S</w:t>
-            </w:r>
-            <w:r>
-              <w:rPr>
-                <w:sz w:val="24"/>
-                <w:szCs w:val="24"/>
-              </w:rPr>
-              <w:t>etCell</w:t>
-            </w:r>
-            <w:r>
-              <w:rPr>
-                <w:sz w:val="24"/>
-                <w:szCs w:val="24"/>
-              </w:rPr>
-              <w:t>) will increment by one and if S</w:t>
-            </w:r>
-            <w:r>
-              <w:rPr>
-                <w:sz w:val="24"/>
-                <w:szCs w:val="24"/>
-              </w:rPr>
-              <w:t xml:space="preserve">etCell equals 3 will reset to zero again and so on. </w:t>
+              <w:t xml:space="preserve">The SW shall start SetCell </w:t>
+            </w:r>
+            <w:r>
+              <w:rPr>
+                <w:sz w:val="24"/>
+                <w:szCs w:val="24"/>
+              </w:rPr>
+              <w:t>with zero</w:t>
+            </w:r>
+            <w:r>
+              <w:rPr>
+                <w:sz w:val="24"/>
+                <w:szCs w:val="24"/>
+              </w:rPr>
+              <w:t xml:space="preserve"> in Time display mode.</w:t>
+            </w:r>
+          </w:p>
+          <w:p>
+            <w:pPr>
+              <w:rPr>
+                <w:sz w:val="24"/>
+                <w:szCs w:val="24"/>
+              </w:rPr>
+            </w:pPr>
+            <w:r>
+              <w:rPr>
+                <w:sz w:val="24"/>
+                <w:szCs w:val="24"/>
+              </w:rPr>
+              <w:t>If(adjust</w:t>
+            </w:r>
+            <w:r>
+              <w:rPr>
+                <w:sz w:val="24"/>
+                <w:szCs w:val="24"/>
+              </w:rPr>
+              <w:t>_button pressed</w:t>
+            </w:r>
+            <w:r>
+              <w:rPr>
+                <w:sz w:val="24"/>
+                <w:szCs w:val="24"/>
+              </w:rPr>
+              <w:t>) { SetCell ++}</w:t>
+            </w:r>
+            <w:r>
+              <w:rPr>
+                <w:sz w:val="24"/>
+                <w:szCs w:val="24"/>
+              </w:rPr>
+              <w:t xml:space="preserve"> </w:t>
+            </w:r>
+          </w:p>
+          <w:p>
+            <w:pPr>
+              <w:rPr>
+                <w:sz w:val="24"/>
+                <w:szCs w:val="24"/>
+              </w:rPr>
+            </w:pPr>
+            <w:r>
+              <w:rPr>
+                <w:sz w:val="24"/>
+                <w:szCs w:val="24"/>
+              </w:rPr>
+              <w:t xml:space="preserve">if(SetCell == </w:t>
+            </w:r>
+            <w:r>
+              <w:rPr>
+                <w:sz w:val="24"/>
+                <w:szCs w:val="24"/>
+              </w:rPr>
+              <w:t>3</w:t>
+            </w:r>
+            <w:r>
+              <w:rPr>
+                <w:sz w:val="24"/>
+                <w:szCs w:val="24"/>
+              </w:rPr>
+              <w:t>)</w:t>
+            </w:r>
+            <w:r>
+              <w:rPr>
+                <w:sz w:val="24"/>
+                <w:szCs w:val="24"/>
+              </w:rPr>
+              <w:t xml:space="preserve"> </w:t>
+            </w:r>
+            <w:r>
+              <w:rPr>
+                <w:sz w:val="24"/>
+                <w:szCs w:val="24"/>
+              </w:rPr>
+              <w:t>{</w:t>
+            </w:r>
+            <w:r>
+              <w:rPr>
+                <w:sz w:val="24"/>
+                <w:szCs w:val="24"/>
+              </w:rPr>
+              <w:t xml:space="preserve"> </w:t>
+            </w:r>
+            <w:r>
+              <w:rPr>
+                <w:sz w:val="24"/>
+                <w:szCs w:val="24"/>
+              </w:rPr>
+              <w:t>SetCell =0}</w:t>
+            </w:r>
+            <w:r>
+              <w:rPr>
+                <w:sz w:val="24"/>
+                <w:szCs w:val="24"/>
+              </w:rPr>
+              <w:t xml:space="preserve"> </w:t>
             </w:r>
           </w:p>
           <w:p>
@@ -7087,6 +8426,8 @@
         </w:tc>
       </w:tr>
     </w:tbl>
+    <w:p/>
+    <w:p/>
     <w:p/>
     <w:p/>
     <w:p/>
@@ -7317,7 +8658,14 @@
                 <w:sz w:val="24"/>
                 <w:szCs w:val="24"/>
               </w:rPr>
-              <w:t>The SW will compare the S</w:t>
+              <w:t xml:space="preserve">The SW shall </w:t>
+            </w:r>
+            <w:r>
+              <w:rPr>
+                <w:sz w:val="24"/>
+                <w:szCs w:val="24"/>
+              </w:rPr>
+              <w:t>compare the S</w:t>
             </w:r>
             <w:r>
               <w:rPr>
@@ -7670,7 +9018,14 @@
                 <w:sz w:val="24"/>
                 <w:szCs w:val="24"/>
               </w:rPr>
-              <w:t>The SW will compare the S</w:t>
+              <w:t>The SW shall</w:t>
+            </w:r>
+            <w:r>
+              <w:rPr>
+                <w:sz w:val="24"/>
+                <w:szCs w:val="24"/>
+              </w:rPr>
+              <w:t xml:space="preserve"> compare the S</w:t>
             </w:r>
             <w:r>
               <w:rPr>
@@ -8030,7 +9385,14 @@
                 <w:sz w:val="24"/>
                 <w:szCs w:val="24"/>
               </w:rPr>
-              <w:t xml:space="preserve">The SW will compare the </w:t>
+              <w:t>The SW shall</w:t>
+            </w:r>
+            <w:r>
+              <w:rPr>
+                <w:sz w:val="24"/>
+                <w:szCs w:val="24"/>
+              </w:rPr>
+              <w:t xml:space="preserve"> compare the </w:t>
             </w:r>
             <w:r>
               <w:rPr>
@@ -8377,24 +9739,97 @@
           <w:p>
             <w:pPr>
               <w:rPr>
-                <w:color w:val="000000"/>
-                <w:sz w:val="24"/>
-                <w:szCs w:val="24"/>
-              </w:rPr>
-            </w:pPr>
-            <w:r>
-              <w:rPr>
-                <w:sz w:val="24"/>
-                <w:szCs w:val="24"/>
-              </w:rPr>
-              <w:t xml:space="preserve">In case of Time-display mode the second  button to increment the variable of the Current cell so the SW will check it and if this button is pressed one of these variables will increment by one </w:t>
-            </w:r>
-            <w:r>
-              <w:rPr>
-                <w:sz w:val="24"/>
-                <w:szCs w:val="24"/>
-              </w:rPr>
-              <w:t>(HrVar or MinVar or SecVar).</w:t>
+                <w:sz w:val="24"/>
+                <w:szCs w:val="24"/>
+              </w:rPr>
+            </w:pPr>
+            <w:r>
+              <w:rPr>
+                <w:sz w:val="24"/>
+                <w:szCs w:val="24"/>
+              </w:rPr>
+              <w:t>The SW shall check SetCell value in Time display mode.</w:t>
+            </w:r>
+          </w:p>
+          <w:p>
+            <w:pPr>
+              <w:rPr>
+                <w:sz w:val="24"/>
+                <w:szCs w:val="24"/>
+              </w:rPr>
+            </w:pPr>
+            <w:r>
+              <w:rPr>
+                <w:sz w:val="24"/>
+                <w:szCs w:val="24"/>
+              </w:rPr>
+              <w:t>If(incermenting</w:t>
+            </w:r>
+            <w:r>
+              <w:rPr>
+                <w:sz w:val="24"/>
+                <w:szCs w:val="24"/>
+              </w:rPr>
+              <w:t>_button pressed</w:t>
+            </w:r>
+            <w:r>
+              <w:rPr>
+                <w:sz w:val="24"/>
+                <w:szCs w:val="24"/>
+              </w:rPr>
+              <w:t xml:space="preserve">) </w:t>
+            </w:r>
+          </w:p>
+          <w:p>
+            <w:pPr>
+              <w:rPr>
+                <w:sz w:val="24"/>
+                <w:szCs w:val="24"/>
+              </w:rPr>
+            </w:pPr>
+            <w:r>
+              <w:rPr>
+                <w:sz w:val="24"/>
+                <w:szCs w:val="24"/>
+              </w:rPr>
+              <w:t xml:space="preserve">  If(SetCell == 0) {HrVar++}</w:t>
+            </w:r>
+            <w:r>
+              <w:rPr>
+                <w:sz w:val="24"/>
+                <w:szCs w:val="24"/>
+              </w:rPr>
+              <w:t xml:space="preserve"> </w:t>
+            </w:r>
+          </w:p>
+          <w:p>
+            <w:pPr>
+              <w:rPr>
+                <w:sz w:val="24"/>
+                <w:szCs w:val="24"/>
+              </w:rPr>
+            </w:pPr>
+            <w:r>
+              <w:rPr>
+                <w:sz w:val="24"/>
+                <w:szCs w:val="24"/>
+              </w:rPr>
+              <w:t xml:space="preserve">  If(SetCell == 1) {MinVar++}</w:t>
+            </w:r>
+          </w:p>
+          <w:p>
+            <w:pPr>
+              <w:rPr>
+                <w:sz w:val="24"/>
+                <w:szCs w:val="24"/>
+              </w:rPr>
+            </w:pPr>
+            <w:r>
+              <w:rPr>
+                <w:sz w:val="24"/>
+                <w:szCs w:val="24"/>
+              </w:rPr>
+              <w:t xml:space="preserve">  If(SetCell == 2) {SecVar++} </w:t>
             </w:r>
           </w:p>
         </w:tc>
@@ -8543,7 +9978,6 @@
                 <w:sz w:val="24"/>
                 <w:szCs w:val="24"/>
               </w:rPr>
-              <w:lastRenderedPageBreak/>
               <w:t>Req_ID</w:t>
             </w:r>
           </w:p>
@@ -8742,59 +10176,115 @@
                 <w:sz w:val="24"/>
                 <w:szCs w:val="24"/>
               </w:rPr>
-              <w:t>In case of</w:t>
-            </w:r>
-            <w:r>
-              <w:rPr>
-                <w:sz w:val="24"/>
-                <w:szCs w:val="24"/>
-              </w:rPr>
-              <w:t xml:space="preserve"> Alarm mode The system has AlS</w:t>
-            </w:r>
-            <w:r>
-              <w:rPr>
-                <w:sz w:val="24"/>
-                <w:szCs w:val="24"/>
-              </w:rPr>
-              <w:t>etCell starts with zero and when adjust button is presse</w:t>
-            </w:r>
-            <w:r>
-              <w:rPr>
-                <w:sz w:val="24"/>
-                <w:szCs w:val="24"/>
-              </w:rPr>
-              <w:t>d by the user this variable (AlS</w:t>
-            </w:r>
-            <w:r>
-              <w:rPr>
-                <w:sz w:val="24"/>
-                <w:szCs w:val="24"/>
-              </w:rPr>
-              <w:t xml:space="preserve">etCell) will </w:t>
-            </w:r>
-            <w:r>
-              <w:rPr>
-                <w:sz w:val="24"/>
-                <w:szCs w:val="24"/>
-              </w:rPr>
-              <w:t>increment by one and if AlS</w:t>
-            </w:r>
-            <w:r>
-              <w:rPr>
-                <w:sz w:val="24"/>
-                <w:szCs w:val="24"/>
-              </w:rPr>
-              <w:t xml:space="preserve">etCell equals 3 will reset to zero again and so on. </w:t>
-            </w:r>
-          </w:p>
-          <w:p>
-            <w:pPr>
-              <w:rPr>
-                <w:color w:val="000000"/>
-                <w:sz w:val="24"/>
-                <w:szCs w:val="24"/>
-              </w:rPr>
-            </w:pPr>
+              <w:t xml:space="preserve">The SW shall start AlSetCell </w:t>
+            </w:r>
+            <w:r>
+              <w:rPr>
+                <w:sz w:val="24"/>
+                <w:szCs w:val="24"/>
+              </w:rPr>
+              <w:t>with zero</w:t>
+            </w:r>
+            <w:r>
+              <w:rPr>
+                <w:sz w:val="24"/>
+                <w:szCs w:val="24"/>
+              </w:rPr>
+              <w:t xml:space="preserve"> in Alarm mode.</w:t>
+            </w:r>
+          </w:p>
+          <w:p>
+            <w:pPr>
+              <w:rPr>
+                <w:sz w:val="24"/>
+                <w:szCs w:val="24"/>
+              </w:rPr>
+            </w:pPr>
+            <w:r>
+              <w:rPr>
+                <w:sz w:val="24"/>
+                <w:szCs w:val="24"/>
+              </w:rPr>
+              <w:t>If(adjust</w:t>
+            </w:r>
+            <w:r>
+              <w:rPr>
+                <w:sz w:val="24"/>
+                <w:szCs w:val="24"/>
+              </w:rPr>
+              <w:t>_button pressed</w:t>
+            </w:r>
+            <w:r>
+              <w:rPr>
+                <w:sz w:val="24"/>
+                <w:szCs w:val="24"/>
+              </w:rPr>
+              <w:t>) { AlSetCell ++}</w:t>
+            </w:r>
+            <w:r>
+              <w:rPr>
+                <w:sz w:val="24"/>
+                <w:szCs w:val="24"/>
+              </w:rPr>
+              <w:t xml:space="preserve"> </w:t>
+            </w:r>
+          </w:p>
+          <w:p>
+            <w:pPr>
+              <w:rPr>
+                <w:sz w:val="24"/>
+                <w:szCs w:val="24"/>
+              </w:rPr>
+            </w:pPr>
+            <w:r>
+              <w:rPr>
+                <w:sz w:val="24"/>
+                <w:szCs w:val="24"/>
+              </w:rPr>
+              <w:t xml:space="preserve">if(AlSetCell == </w:t>
+            </w:r>
+            <w:r>
+              <w:rPr>
+                <w:sz w:val="24"/>
+                <w:szCs w:val="24"/>
+              </w:rPr>
+              <w:t>3</w:t>
+            </w:r>
+            <w:r>
+              <w:rPr>
+                <w:sz w:val="24"/>
+                <w:szCs w:val="24"/>
+              </w:rPr>
+              <w:t>)</w:t>
+            </w:r>
+            <w:r>
+              <w:rPr>
+                <w:sz w:val="24"/>
+                <w:szCs w:val="24"/>
+              </w:rPr>
+              <w:t xml:space="preserve"> </w:t>
+            </w:r>
+            <w:r>
+              <w:rPr>
+                <w:sz w:val="24"/>
+                <w:szCs w:val="24"/>
+              </w:rPr>
+              <w:t>{</w:t>
+            </w:r>
+            <w:r>
+              <w:rPr>
+                <w:sz w:val="24"/>
+                <w:szCs w:val="24"/>
+              </w:rPr>
+              <w:t xml:space="preserve"> </w:t>
+            </w:r>
+            <w:r>
+              <w:rPr>
+                <w:sz w:val="24"/>
+                <w:szCs w:val="24"/>
+              </w:rPr>
+              <w:t xml:space="preserve">AlSetCell =0} </w:t>
+            </w:r>
           </w:p>
         </w:tc>
       </w:tr>
@@ -8875,7 +10365,17 @@
                 <w:sz w:val="24"/>
                 <w:szCs w:val="24"/>
               </w:rPr>
-              <w:t>outputs</w:t>
+              <w:t>O</w:t>
+            </w:r>
+            <w:r>
+              <w:rPr>
+                <w:rFonts w:ascii="Arial-BoldMT" w:hAnsi="Arial-BoldMT" w:cs="Arial-BoldMT"/>
+                <w:b/>
+                <w:bCs/>
+                <w:sz w:val="24"/>
+                <w:szCs w:val="24"/>
+              </w:rPr>
+              <w:t>utputs</w:t>
             </w:r>
           </w:p>
         </w:tc>
@@ -8919,7 +10419,7 @@
     <w:tbl>
       <w:tblPr>
         <w:tblStyle w:val="TableGrid"/>
-        <w:tblW w:w="9445" w:type="dxa"/>
+        <w:tblW w:w="9355" w:type="dxa"/>
         <w:tblLayout w:type="fixed"/>
         <w:tblLook w:val="04A0" w:firstRow="1" w:lastRow="0" w:firstColumn="1" w:lastColumn="0" w:noHBand="0" w:noVBand="1"/>
       </w:tblPr>
@@ -8927,7 +10427,7 @@
         <w:gridCol w:w="1947"/>
         <w:gridCol w:w="2908"/>
         <w:gridCol w:w="1817"/>
-        <w:gridCol w:w="2773"/>
+        <w:gridCol w:w="2683"/>
       </w:tblGrid>
       <w:tr>
         <w:trPr>
@@ -9018,7 +10518,7 @@
         </w:tc>
         <w:tc>
           <w:tcPr>
-            <w:tcW w:w="2773" w:type="dxa"/>
+            <w:tcW w:w="2683" w:type="dxa"/>
           </w:tcPr>
           <w:p>
             <w:pPr>
@@ -9097,7 +10597,7 @@
         </w:tc>
         <w:tc>
           <w:tcPr>
-            <w:tcW w:w="2773" w:type="dxa"/>
+            <w:tcW w:w="2683" w:type="dxa"/>
           </w:tcPr>
           <w:p>
             <w:r>
@@ -9136,7 +10636,7 @@
         </w:tc>
         <w:tc>
           <w:tcPr>
-            <w:tcW w:w="7498" w:type="dxa"/>
+            <w:tcW w:w="7408" w:type="dxa"/>
             <w:gridSpan w:val="3"/>
           </w:tcPr>
           <w:p>
@@ -9145,7 +10645,14 @@
                 <w:sz w:val="24"/>
                 <w:szCs w:val="24"/>
               </w:rPr>
-              <w:t>The SW will compare the AlS</w:t>
+              <w:t>The SW shall</w:t>
+            </w:r>
+            <w:r>
+              <w:rPr>
+                <w:sz w:val="24"/>
+                <w:szCs w:val="24"/>
+              </w:rPr>
+              <w:t xml:space="preserve"> compare the AlS</w:t>
             </w:r>
             <w:r>
               <w:rPr>
@@ -9234,13 +10741,23 @@
                 <w:sz w:val="24"/>
                 <w:szCs w:val="24"/>
               </w:rPr>
-              <w:t>outputs</w:t>
-            </w:r>
-          </w:p>
-        </w:tc>
-        <w:tc>
-          <w:tcPr>
-            <w:tcW w:w="2773" w:type="dxa"/>
+              <w:t>O</w:t>
+            </w:r>
+            <w:r>
+              <w:rPr>
+                <w:rFonts w:ascii="Arial-BoldMT" w:hAnsi="Arial-BoldMT" w:cs="Arial-BoldMT"/>
+                <w:b/>
+                <w:bCs/>
+                <w:sz w:val="24"/>
+                <w:szCs w:val="24"/>
+              </w:rPr>
+              <w:t>utputs</w:t>
+            </w:r>
+          </w:p>
+        </w:tc>
+        <w:tc>
+          <w:tcPr>
+            <w:tcW w:w="2683" w:type="dxa"/>
           </w:tcPr>
           <w:p>
             <w:pPr>
@@ -9266,7 +10783,7 @@
     <w:tbl>
       <w:tblPr>
         <w:tblStyle w:val="TableGrid"/>
-        <w:tblW w:w="9445" w:type="dxa"/>
+        <w:tblW w:w="9355" w:type="dxa"/>
         <w:tblLayout w:type="fixed"/>
         <w:tblLook w:val="04A0" w:firstRow="1" w:lastRow="0" w:firstColumn="1" w:lastColumn="0" w:noHBand="0" w:noVBand="1"/>
       </w:tblPr>
@@ -9274,7 +10791,7 @@
         <w:gridCol w:w="1947"/>
         <w:gridCol w:w="2908"/>
         <w:gridCol w:w="1817"/>
-        <w:gridCol w:w="2773"/>
+        <w:gridCol w:w="2683"/>
       </w:tblGrid>
       <w:tr>
         <w:trPr>
@@ -9365,7 +10882,7 @@
         </w:tc>
         <w:tc>
           <w:tcPr>
-            <w:tcW w:w="2773" w:type="dxa"/>
+            <w:tcW w:w="2683" w:type="dxa"/>
           </w:tcPr>
           <w:p>
             <w:pPr>
@@ -9444,7 +10961,7 @@
         </w:tc>
         <w:tc>
           <w:tcPr>
-            <w:tcW w:w="2773" w:type="dxa"/>
+            <w:tcW w:w="2683" w:type="dxa"/>
           </w:tcPr>
           <w:p>
             <w:r>
@@ -9483,7 +11000,7 @@
         </w:tc>
         <w:tc>
           <w:tcPr>
-            <w:tcW w:w="7498" w:type="dxa"/>
+            <w:tcW w:w="7408" w:type="dxa"/>
             <w:gridSpan w:val="3"/>
           </w:tcPr>
           <w:p>
@@ -9492,7 +11009,14 @@
                 <w:sz w:val="24"/>
                 <w:szCs w:val="24"/>
               </w:rPr>
-              <w:t>The SW will compare the AlS</w:t>
+              <w:t>The SW shall</w:t>
+            </w:r>
+            <w:r>
+              <w:rPr>
+                <w:sz w:val="24"/>
+                <w:szCs w:val="24"/>
+              </w:rPr>
+              <w:t xml:space="preserve"> compare the AlS</w:t>
             </w:r>
             <w:r>
               <w:rPr>
@@ -9587,7 +11111,7 @@
         </w:tc>
         <w:tc>
           <w:tcPr>
-            <w:tcW w:w="2773" w:type="dxa"/>
+            <w:tcW w:w="2683" w:type="dxa"/>
           </w:tcPr>
           <w:p>
             <w:pPr>
@@ -9614,7 +11138,7 @@
     <w:tbl>
       <w:tblPr>
         <w:tblStyle w:val="TableGrid"/>
-        <w:tblW w:w="9445" w:type="dxa"/>
+        <w:tblW w:w="9355" w:type="dxa"/>
         <w:tblLayout w:type="fixed"/>
         <w:tblLook w:val="04A0" w:firstRow="1" w:lastRow="0" w:firstColumn="1" w:lastColumn="0" w:noHBand="0" w:noVBand="1"/>
       </w:tblPr>
@@ -9622,7 +11146,7 @@
         <w:gridCol w:w="1947"/>
         <w:gridCol w:w="2908"/>
         <w:gridCol w:w="1817"/>
-        <w:gridCol w:w="2773"/>
+        <w:gridCol w:w="2683"/>
       </w:tblGrid>
       <w:tr>
         <w:trPr>
@@ -9713,7 +11237,7 @@
         </w:tc>
         <w:tc>
           <w:tcPr>
-            <w:tcW w:w="2773" w:type="dxa"/>
+            <w:tcW w:w="2683" w:type="dxa"/>
           </w:tcPr>
           <w:p>
             <w:pPr>
@@ -9792,7 +11316,7 @@
         </w:tc>
         <w:tc>
           <w:tcPr>
-            <w:tcW w:w="2773" w:type="dxa"/>
+            <w:tcW w:w="2683" w:type="dxa"/>
           </w:tcPr>
           <w:p>
             <w:r>
@@ -9831,7 +11355,7 @@
         </w:tc>
         <w:tc>
           <w:tcPr>
-            <w:tcW w:w="7498" w:type="dxa"/>
+            <w:tcW w:w="7408" w:type="dxa"/>
             <w:gridSpan w:val="3"/>
           </w:tcPr>
           <w:p>
@@ -9846,7 +11370,14 @@
                 <w:sz w:val="24"/>
                 <w:szCs w:val="24"/>
               </w:rPr>
-              <w:t>The SW will compare the AlS</w:t>
+              <w:t>The SW shall</w:t>
+            </w:r>
+            <w:r>
+              <w:rPr>
+                <w:sz w:val="24"/>
+                <w:szCs w:val="24"/>
+              </w:rPr>
+              <w:t xml:space="preserve"> compare the AlS</w:t>
             </w:r>
             <w:r>
               <w:rPr>
@@ -9942,7 +11473,7 @@
         </w:tc>
         <w:tc>
           <w:tcPr>
-            <w:tcW w:w="2773" w:type="dxa"/>
+            <w:tcW w:w="2683" w:type="dxa"/>
           </w:tcPr>
           <w:p>
             <w:pPr>
@@ -9969,7 +11500,7 @@
     <w:tbl>
       <w:tblPr>
         <w:tblStyle w:val="TableGrid"/>
-        <w:tblW w:w="9445" w:type="dxa"/>
+        <w:tblW w:w="9355" w:type="dxa"/>
         <w:tblLayout w:type="fixed"/>
         <w:tblLook w:val="04A0" w:firstRow="1" w:lastRow="0" w:firstColumn="1" w:lastColumn="0" w:noHBand="0" w:noVBand="1"/>
       </w:tblPr>
@@ -9977,7 +11508,7 @@
         <w:gridCol w:w="1947"/>
         <w:gridCol w:w="2908"/>
         <w:gridCol w:w="1817"/>
-        <w:gridCol w:w="2773"/>
+        <w:gridCol w:w="2683"/>
       </w:tblGrid>
       <w:tr>
         <w:trPr>
@@ -10068,7 +11599,7 @@
         </w:tc>
         <w:tc>
           <w:tcPr>
-            <w:tcW w:w="2773" w:type="dxa"/>
+            <w:tcW w:w="2683" w:type="dxa"/>
           </w:tcPr>
           <w:p>
             <w:pPr>
@@ -10147,7 +11678,7 @@
         </w:tc>
         <w:tc>
           <w:tcPr>
-            <w:tcW w:w="2773" w:type="dxa"/>
+            <w:tcW w:w="2683" w:type="dxa"/>
           </w:tcPr>
           <w:p>
             <w:r>
@@ -10186,31 +11717,188 @@
         </w:tc>
         <w:tc>
           <w:tcPr>
-            <w:tcW w:w="7498" w:type="dxa"/>
+            <w:tcW w:w="7408" w:type="dxa"/>
             <w:gridSpan w:val="3"/>
           </w:tcPr>
           <w:p>
             <w:pPr>
               <w:rPr>
-                <w:color w:val="000000"/>
-                <w:sz w:val="24"/>
-                <w:szCs w:val="24"/>
-              </w:rPr>
-            </w:pPr>
-            <w:r>
-              <w:rPr>
-                <w:sz w:val="24"/>
-                <w:szCs w:val="24"/>
-              </w:rPr>
-              <w:t xml:space="preserve">In case of Alarm mode the second  button to increment the variable of the Current cell so the SW will check it and if this button is pressed one of these variables will increment by one </w:t>
-            </w:r>
-            <w:r>
-              <w:rPr>
-                <w:color w:val="000000"/>
-                <w:sz w:val="24"/>
-                <w:szCs w:val="24"/>
-              </w:rPr>
-              <w:t xml:space="preserve"> (AlMinVar,AlSecVar,AlHrVar).</w:t>
+                <w:sz w:val="24"/>
+                <w:szCs w:val="24"/>
+              </w:rPr>
+            </w:pPr>
+            <w:r>
+              <w:rPr>
+                <w:sz w:val="24"/>
+                <w:szCs w:val="24"/>
+              </w:rPr>
+              <w:t>The SW shall check AlSetCell value in Alarm mode.</w:t>
+            </w:r>
+          </w:p>
+          <w:p>
+            <w:pPr>
+              <w:rPr>
+                <w:sz w:val="24"/>
+                <w:szCs w:val="24"/>
+              </w:rPr>
+            </w:pPr>
+            <w:r>
+              <w:rPr>
+                <w:sz w:val="24"/>
+                <w:szCs w:val="24"/>
+              </w:rPr>
+              <w:t>If(incermenting</w:t>
+            </w:r>
+            <w:r>
+              <w:rPr>
+                <w:sz w:val="24"/>
+                <w:szCs w:val="24"/>
+              </w:rPr>
+              <w:t>_button pressed</w:t>
+            </w:r>
+            <w:r>
+              <w:rPr>
+                <w:sz w:val="24"/>
+                <w:szCs w:val="24"/>
+              </w:rPr>
+              <w:t xml:space="preserve">) </w:t>
+            </w:r>
+          </w:p>
+          <w:p>
+            <w:pPr>
+              <w:rPr>
+                <w:sz w:val="24"/>
+                <w:szCs w:val="24"/>
+              </w:rPr>
+            </w:pPr>
+            <w:r>
+              <w:rPr>
+                <w:sz w:val="24"/>
+                <w:szCs w:val="24"/>
+              </w:rPr>
+              <w:t xml:space="preserve">  If(</w:t>
+            </w:r>
+            <w:r>
+              <w:rPr>
+                <w:sz w:val="24"/>
+                <w:szCs w:val="24"/>
+              </w:rPr>
+              <w:t>Al</w:t>
+            </w:r>
+            <w:r>
+              <w:rPr>
+                <w:sz w:val="24"/>
+                <w:szCs w:val="24"/>
+              </w:rPr>
+              <w:t>SetCell == 0) {</w:t>
+            </w:r>
+            <w:r>
+              <w:rPr>
+                <w:sz w:val="24"/>
+                <w:szCs w:val="24"/>
+              </w:rPr>
+              <w:t>Al</w:t>
+            </w:r>
+            <w:r>
+              <w:rPr>
+                <w:sz w:val="24"/>
+                <w:szCs w:val="24"/>
+              </w:rPr>
+              <w:t>HrVar++}</w:t>
+            </w:r>
+            <w:r>
+              <w:rPr>
+                <w:sz w:val="24"/>
+                <w:szCs w:val="24"/>
+              </w:rPr>
+              <w:t xml:space="preserve"> </w:t>
+            </w:r>
+          </w:p>
+          <w:p>
+            <w:pPr>
+              <w:rPr>
+                <w:sz w:val="24"/>
+                <w:szCs w:val="24"/>
+              </w:rPr>
+            </w:pPr>
+            <w:r>
+              <w:rPr>
+                <w:sz w:val="24"/>
+                <w:szCs w:val="24"/>
+              </w:rPr>
+              <w:t xml:space="preserve">  If(</w:t>
+            </w:r>
+            <w:r>
+              <w:rPr>
+                <w:sz w:val="24"/>
+                <w:szCs w:val="24"/>
+              </w:rPr>
+              <w:t>Al</w:t>
+            </w:r>
+            <w:r>
+              <w:rPr>
+                <w:sz w:val="24"/>
+                <w:szCs w:val="24"/>
+              </w:rPr>
+              <w:t>SetCell == 1) {</w:t>
+            </w:r>
+            <w:r>
+              <w:rPr>
+                <w:sz w:val="24"/>
+                <w:szCs w:val="24"/>
+              </w:rPr>
+              <w:t>Al</w:t>
+            </w:r>
+            <w:r>
+              <w:rPr>
+                <w:sz w:val="24"/>
+                <w:szCs w:val="24"/>
+              </w:rPr>
+              <w:t>MinVar++}</w:t>
+            </w:r>
+          </w:p>
+          <w:p>
+            <w:pPr>
+              <w:rPr>
+                <w:color w:val="000000"/>
+                <w:sz w:val="24"/>
+                <w:szCs w:val="24"/>
+              </w:rPr>
+            </w:pPr>
+            <w:r>
+              <w:rPr>
+                <w:sz w:val="24"/>
+                <w:szCs w:val="24"/>
+              </w:rPr>
+              <w:t xml:space="preserve">  If(</w:t>
+            </w:r>
+            <w:r>
+              <w:rPr>
+                <w:sz w:val="24"/>
+                <w:szCs w:val="24"/>
+              </w:rPr>
+              <w:t>Al</w:t>
+            </w:r>
+            <w:r>
+              <w:rPr>
+                <w:sz w:val="24"/>
+                <w:szCs w:val="24"/>
+              </w:rPr>
+              <w:t>SetCell == 2) {</w:t>
+            </w:r>
+            <w:r>
+              <w:rPr>
+                <w:sz w:val="24"/>
+                <w:szCs w:val="24"/>
+              </w:rPr>
+              <w:t>Al</w:t>
+            </w:r>
+            <w:r>
+              <w:rPr>
+                <w:sz w:val="24"/>
+                <w:szCs w:val="24"/>
+              </w:rPr>
+              <w:t>SecVar++}</w:t>
             </w:r>
           </w:p>
         </w:tc>
@@ -10286,13 +11974,23 @@
                 <w:sz w:val="24"/>
                 <w:szCs w:val="24"/>
               </w:rPr>
-              <w:t>outputs</w:t>
-            </w:r>
-          </w:p>
-        </w:tc>
-        <w:tc>
-          <w:tcPr>
-            <w:tcW w:w="2773" w:type="dxa"/>
+              <w:t>O</w:t>
+            </w:r>
+            <w:r>
+              <w:rPr>
+                <w:rFonts w:ascii="Arial-BoldMT" w:hAnsi="Arial-BoldMT" w:cs="Arial-BoldMT"/>
+                <w:b/>
+                <w:bCs/>
+                <w:sz w:val="24"/>
+                <w:szCs w:val="24"/>
+              </w:rPr>
+              <w:t>utputs</w:t>
+            </w:r>
+          </w:p>
+        </w:tc>
+        <w:tc>
+          <w:tcPr>
+            <w:tcW w:w="2683" w:type="dxa"/>
           </w:tcPr>
           <w:p>
             <w:pPr>
@@ -10551,21 +12249,7 @@
                 <w:sz w:val="24"/>
                 <w:szCs w:val="24"/>
               </w:rPr>
-              <w:t>In case of Alarm mode when the Buzzer is Playing if the user press</w:t>
-            </w:r>
-            <w:r>
-              <w:rPr>
-                <w:sz w:val="24"/>
-                <w:szCs w:val="24"/>
-              </w:rPr>
-              <w:t xml:space="preserve"> on the first button the buzzer signal will be zero</w:t>
-            </w:r>
-            <w:r>
-              <w:rPr>
-                <w:sz w:val="24"/>
-                <w:szCs w:val="24"/>
-              </w:rPr>
-              <w:t>.</w:t>
+              <w:t>The SW shall turn the Buzzer_Signal to zero if Current_Mode button is pressed</w:t>
             </w:r>
           </w:p>
         </w:tc>
@@ -10682,7 +12366,7 @@
     <w:tbl>
       <w:tblPr>
         <w:tblStyle w:val="TableGrid"/>
-        <w:tblW w:w="9625" w:type="dxa"/>
+        <w:tblW w:w="9355" w:type="dxa"/>
         <w:tblLayout w:type="fixed"/>
         <w:tblLook w:val="04A0" w:firstRow="1" w:lastRow="0" w:firstColumn="1" w:lastColumn="0" w:noHBand="0" w:noVBand="1"/>
       </w:tblPr>
@@ -10690,7 +12374,7 @@
         <w:gridCol w:w="1947"/>
         <w:gridCol w:w="2908"/>
         <w:gridCol w:w="1817"/>
-        <w:gridCol w:w="2953"/>
+        <w:gridCol w:w="2683"/>
       </w:tblGrid>
       <w:tr>
         <w:trPr>
@@ -10774,7 +12458,7 @@
         </w:tc>
         <w:tc>
           <w:tcPr>
-            <w:tcW w:w="2953" w:type="dxa"/>
+            <w:tcW w:w="2683" w:type="dxa"/>
           </w:tcPr>
           <w:p>
             <w:pPr>
@@ -10853,7 +12537,7 @@
         </w:tc>
         <w:tc>
           <w:tcPr>
-            <w:tcW w:w="2953" w:type="dxa"/>
+            <w:tcW w:w="2683" w:type="dxa"/>
           </w:tcPr>
           <w:p>
             <w:r>
@@ -10892,7 +12576,7 @@
         </w:tc>
         <w:tc>
           <w:tcPr>
-            <w:tcW w:w="7678" w:type="dxa"/>
+            <w:tcW w:w="7408" w:type="dxa"/>
             <w:gridSpan w:val="3"/>
           </w:tcPr>
           <w:p>
@@ -10907,31 +12591,130 @@
                 <w:sz w:val="24"/>
                 <w:szCs w:val="24"/>
               </w:rPr>
-              <w:t>In case of StopWatch mode, the system has a Status starts with zero and when adjust button is pressed by the user this variable (Status) will increme</w:t>
-            </w:r>
-            <w:r>
-              <w:rPr>
-                <w:sz w:val="24"/>
-                <w:szCs w:val="24"/>
-              </w:rPr>
-              <w:t>nt by one and if Status equals 3</w:t>
-            </w:r>
-            <w:r>
-              <w:rPr>
-                <w:sz w:val="24"/>
-                <w:szCs w:val="24"/>
-              </w:rPr>
-              <w:t xml:space="preserve"> will reset to zero again and so on. </w:t>
-            </w:r>
-          </w:p>
-          <w:p>
-            <w:pPr>
-              <w:rPr>
-                <w:color w:val="000000"/>
-                <w:sz w:val="24"/>
-                <w:szCs w:val="24"/>
-              </w:rPr>
-            </w:pPr>
+              <w:t xml:space="preserve">The SW shall start status </w:t>
+            </w:r>
+            <w:r>
+              <w:rPr>
+                <w:sz w:val="24"/>
+                <w:szCs w:val="24"/>
+              </w:rPr>
+              <w:t>with zero</w:t>
+            </w:r>
+            <w:r>
+              <w:rPr>
+                <w:sz w:val="24"/>
+                <w:szCs w:val="24"/>
+              </w:rPr>
+              <w:t xml:space="preserve"> in </w:t>
+            </w:r>
+            <w:r>
+              <w:rPr>
+                <w:sz w:val="24"/>
+                <w:szCs w:val="24"/>
+              </w:rPr>
+              <w:t>Stopwatch</w:t>
+            </w:r>
+            <w:r>
+              <w:rPr>
+                <w:sz w:val="24"/>
+                <w:szCs w:val="24"/>
+              </w:rPr>
+              <w:t xml:space="preserve"> mode.</w:t>
+            </w:r>
+          </w:p>
+          <w:p>
+            <w:pPr>
+              <w:rPr>
+                <w:sz w:val="24"/>
+                <w:szCs w:val="24"/>
+              </w:rPr>
+            </w:pPr>
+            <w:r>
+              <w:rPr>
+                <w:sz w:val="24"/>
+                <w:szCs w:val="24"/>
+              </w:rPr>
+              <w:t>If(adjust</w:t>
+            </w:r>
+            <w:r>
+              <w:rPr>
+                <w:sz w:val="24"/>
+                <w:szCs w:val="24"/>
+              </w:rPr>
+              <w:t>_button pressed</w:t>
+            </w:r>
+            <w:r>
+              <w:rPr>
+                <w:sz w:val="24"/>
+                <w:szCs w:val="24"/>
+              </w:rPr>
+              <w:t>) { status ++}</w:t>
+            </w:r>
+            <w:r>
+              <w:rPr>
+                <w:sz w:val="24"/>
+                <w:szCs w:val="24"/>
+              </w:rPr>
+              <w:t xml:space="preserve"> </w:t>
+            </w:r>
+          </w:p>
+          <w:p>
+            <w:pPr>
+              <w:rPr>
+                <w:color w:val="000000"/>
+                <w:sz w:val="24"/>
+                <w:szCs w:val="24"/>
+              </w:rPr>
+            </w:pPr>
+            <w:r>
+              <w:rPr>
+                <w:sz w:val="24"/>
+                <w:szCs w:val="24"/>
+              </w:rPr>
+              <w:t xml:space="preserve">if(status == </w:t>
+            </w:r>
+            <w:r>
+              <w:rPr>
+                <w:sz w:val="24"/>
+                <w:szCs w:val="24"/>
+              </w:rPr>
+              <w:t>3</w:t>
+            </w:r>
+            <w:r>
+              <w:rPr>
+                <w:sz w:val="24"/>
+                <w:szCs w:val="24"/>
+              </w:rPr>
+              <w:t>)</w:t>
+            </w:r>
+            <w:r>
+              <w:rPr>
+                <w:sz w:val="24"/>
+                <w:szCs w:val="24"/>
+              </w:rPr>
+              <w:t xml:space="preserve"> </w:t>
+            </w:r>
+            <w:r>
+              <w:rPr>
+                <w:sz w:val="24"/>
+                <w:szCs w:val="24"/>
+              </w:rPr>
+              <w:t>{</w:t>
+            </w:r>
+            <w:r>
+              <w:rPr>
+                <w:sz w:val="24"/>
+                <w:szCs w:val="24"/>
+              </w:rPr>
+              <w:t xml:space="preserve"> </w:t>
+            </w:r>
+            <w:r>
+              <w:rPr>
+                <w:sz w:val="24"/>
+                <w:szCs w:val="24"/>
+              </w:rPr>
+              <w:t xml:space="preserve">status =0} </w:t>
+            </w:r>
           </w:p>
         </w:tc>
       </w:tr>
@@ -11012,7 +12795,7 @@
         </w:tc>
         <w:tc>
           <w:tcPr>
-            <w:tcW w:w="2953" w:type="dxa"/>
+            <w:tcW w:w="2683" w:type="dxa"/>
           </w:tcPr>
           <w:p>
             <w:pPr>
@@ -11035,7 +12818,7 @@
     <w:tbl>
       <w:tblPr>
         <w:tblStyle w:val="TableGrid"/>
-        <w:tblW w:w="9625" w:type="dxa"/>
+        <w:tblW w:w="9355" w:type="dxa"/>
         <w:tblLayout w:type="fixed"/>
         <w:tblLook w:val="04A0" w:firstRow="1" w:lastRow="0" w:firstColumn="1" w:lastColumn="0" w:noHBand="0" w:noVBand="1"/>
       </w:tblPr>
@@ -11043,7 +12826,7 @@
         <w:gridCol w:w="1947"/>
         <w:gridCol w:w="2908"/>
         <w:gridCol w:w="1817"/>
-        <w:gridCol w:w="2953"/>
+        <w:gridCol w:w="2683"/>
       </w:tblGrid>
       <w:tr>
         <w:trPr>
@@ -11127,7 +12910,7 @@
         </w:tc>
         <w:tc>
           <w:tcPr>
-            <w:tcW w:w="2953" w:type="dxa"/>
+            <w:tcW w:w="2683" w:type="dxa"/>
           </w:tcPr>
           <w:p>
             <w:pPr>
@@ -11206,7 +12989,7 @@
         </w:tc>
         <w:tc>
           <w:tcPr>
-            <w:tcW w:w="2953" w:type="dxa"/>
+            <w:tcW w:w="2683" w:type="dxa"/>
           </w:tcPr>
           <w:p>
             <w:r>
@@ -11245,7 +13028,7 @@
         </w:tc>
         <w:tc>
           <w:tcPr>
-            <w:tcW w:w="7678" w:type="dxa"/>
+            <w:tcW w:w="7408" w:type="dxa"/>
             <w:gridSpan w:val="3"/>
           </w:tcPr>
           <w:p>
@@ -11260,7 +13043,14 @@
                 <w:sz w:val="24"/>
                 <w:szCs w:val="24"/>
               </w:rPr>
-              <w:t>The SW will compare the Status vari</w:t>
+              <w:t>The SW shall</w:t>
+            </w:r>
+            <w:r>
+              <w:rPr>
+                <w:sz w:val="24"/>
+                <w:szCs w:val="24"/>
+              </w:rPr>
+              <w:t xml:space="preserve"> compare the Status vari</w:t>
             </w:r>
             <w:r>
               <w:rPr>
@@ -11408,7 +13198,7 @@
         </w:tc>
         <w:tc>
           <w:tcPr>
-            <w:tcW w:w="2953" w:type="dxa"/>
+            <w:tcW w:w="2683" w:type="dxa"/>
           </w:tcPr>
           <w:p>
             <w:pPr>
@@ -11430,7 +13220,7 @@
     <w:tbl>
       <w:tblPr>
         <w:tblStyle w:val="TableGrid"/>
-        <w:tblW w:w="9625" w:type="dxa"/>
+        <w:tblW w:w="9355" w:type="dxa"/>
         <w:tblLayout w:type="fixed"/>
         <w:tblLook w:val="04A0" w:firstRow="1" w:lastRow="0" w:firstColumn="1" w:lastColumn="0" w:noHBand="0" w:noVBand="1"/>
       </w:tblPr>
@@ -11438,7 +13228,7 @@
         <w:gridCol w:w="1947"/>
         <w:gridCol w:w="2908"/>
         <w:gridCol w:w="1817"/>
-        <w:gridCol w:w="2953"/>
+        <w:gridCol w:w="2683"/>
       </w:tblGrid>
       <w:tr>
         <w:trPr>
@@ -11464,7 +13254,6 @@
                 <w:sz w:val="24"/>
                 <w:szCs w:val="24"/>
               </w:rPr>
-              <w:lastRenderedPageBreak/>
               <w:t>Req_ID</w:t>
             </w:r>
           </w:p>
@@ -11523,7 +13312,7 @@
         </w:tc>
         <w:tc>
           <w:tcPr>
-            <w:tcW w:w="2953" w:type="dxa"/>
+            <w:tcW w:w="2683" w:type="dxa"/>
           </w:tcPr>
           <w:p>
             <w:pPr>
@@ -11602,7 +13391,7 @@
         </w:tc>
         <w:tc>
           <w:tcPr>
-            <w:tcW w:w="2953" w:type="dxa"/>
+            <w:tcW w:w="2683" w:type="dxa"/>
           </w:tcPr>
           <w:p>
             <w:r>
@@ -11641,7 +13430,7 @@
         </w:tc>
         <w:tc>
           <w:tcPr>
-            <w:tcW w:w="7678" w:type="dxa"/>
+            <w:tcW w:w="7408" w:type="dxa"/>
             <w:gridSpan w:val="3"/>
           </w:tcPr>
           <w:p>
@@ -11656,15 +13445,66 @@
                 <w:sz w:val="24"/>
                 <w:szCs w:val="24"/>
               </w:rPr>
-              <w:t xml:space="preserve">The SW will compare the Status variable and If equal 1, the StopWatch stop increment its values </w:t>
-            </w:r>
-            <w:r>
-              <w:rPr>
-                <w:color w:val="000000"/>
-                <w:sz w:val="24"/>
-                <w:szCs w:val="24"/>
-              </w:rPr>
-              <w:t>(StHrVar, StMinVar, StSecVar) and the SW saved the last values and display it on LCD</w:t>
+              <w:t>If (status==1) {The SW shall</w:t>
+            </w:r>
+            <w:r>
+              <w:rPr>
+                <w:sz w:val="24"/>
+                <w:szCs w:val="24"/>
+              </w:rPr>
+              <w:t xml:space="preserve"> </w:t>
+            </w:r>
+            <w:r>
+              <w:rPr>
+                <w:sz w:val="24"/>
+                <w:szCs w:val="24"/>
+              </w:rPr>
+              <w:t xml:space="preserve">stop </w:t>
+            </w:r>
+            <w:r>
+              <w:rPr>
+                <w:sz w:val="24"/>
+                <w:szCs w:val="24"/>
+              </w:rPr>
+              <w:t>increment</w:t>
+            </w:r>
+            <w:r>
+              <w:rPr>
+                <w:sz w:val="24"/>
+                <w:szCs w:val="24"/>
+              </w:rPr>
+              <w:t>ing</w:t>
+            </w:r>
+            <w:r>
+              <w:rPr>
+                <w:sz w:val="24"/>
+                <w:szCs w:val="24"/>
+              </w:rPr>
+              <w:t xml:space="preserve"> its values </w:t>
+            </w:r>
+            <w:r>
+              <w:rPr>
+                <w:color w:val="000000"/>
+                <w:sz w:val="24"/>
+                <w:szCs w:val="24"/>
+              </w:rPr>
+              <w:t>(StHrVar, StMinVar, StSecVar) and display</w:t>
+            </w:r>
+            <w:r>
+              <w:rPr>
+                <w:color w:val="000000"/>
+                <w:sz w:val="24"/>
+                <w:szCs w:val="24"/>
+              </w:rPr>
+              <w:t>s</w:t>
+            </w:r>
+            <w:r>
+              <w:rPr>
+                <w:color w:val="000000"/>
+                <w:sz w:val="24"/>
+                <w:szCs w:val="24"/>
+              </w:rPr>
+              <w:t xml:space="preserve"> it on LCD</w:t>
             </w:r>
             <w:r>
               <w:rPr>
@@ -11673,6 +13513,21 @@
               </w:rPr>
               <w:t>.</w:t>
             </w:r>
+            <w:r>
+              <w:rPr>
+                <w:sz w:val="24"/>
+                <w:szCs w:val="24"/>
+              </w:rPr>
+              <w:t>} in case of Stopwatch mode</w:t>
+            </w:r>
+          </w:p>
+          <w:p>
+            <w:pPr>
+              <w:rPr>
+                <w:sz w:val="24"/>
+                <w:szCs w:val="24"/>
+              </w:rPr>
+            </w:pPr>
           </w:p>
         </w:tc>
       </w:tr>
@@ -11753,7 +13608,7 @@
         </w:tc>
         <w:tc>
           <w:tcPr>
-            <w:tcW w:w="2953" w:type="dxa"/>
+            <w:tcW w:w="2683" w:type="dxa"/>
           </w:tcPr>
           <w:p>
             <w:pPr>
@@ -11775,7 +13630,7 @@
     <w:tbl>
       <w:tblPr>
         <w:tblStyle w:val="TableGrid"/>
-        <w:tblW w:w="9625" w:type="dxa"/>
+        <w:tblW w:w="9355" w:type="dxa"/>
         <w:tblLayout w:type="fixed"/>
         <w:tblLook w:val="04A0" w:firstRow="1" w:lastRow="0" w:firstColumn="1" w:lastColumn="0" w:noHBand="0" w:noVBand="1"/>
       </w:tblPr>
@@ -11783,7 +13638,7 @@
         <w:gridCol w:w="1947"/>
         <w:gridCol w:w="2908"/>
         <w:gridCol w:w="1817"/>
-        <w:gridCol w:w="2953"/>
+        <w:gridCol w:w="2683"/>
       </w:tblGrid>
       <w:tr>
         <w:trPr>
@@ -11867,7 +13722,7 @@
         </w:tc>
         <w:tc>
           <w:tcPr>
-            <w:tcW w:w="2953" w:type="dxa"/>
+            <w:tcW w:w="2683" w:type="dxa"/>
           </w:tcPr>
           <w:p>
             <w:pPr>
@@ -11946,7 +13801,7 @@
         </w:tc>
         <w:tc>
           <w:tcPr>
-            <w:tcW w:w="2953" w:type="dxa"/>
+            <w:tcW w:w="2683" w:type="dxa"/>
           </w:tcPr>
           <w:p>
             <w:r>
@@ -11985,7 +13840,7 @@
         </w:tc>
         <w:tc>
           <w:tcPr>
-            <w:tcW w:w="7678" w:type="dxa"/>
+            <w:tcW w:w="7408" w:type="dxa"/>
             <w:gridSpan w:val="3"/>
           </w:tcPr>
           <w:p>
@@ -12107,7 +13962,7 @@
         </w:tc>
         <w:tc>
           <w:tcPr>
-            <w:tcW w:w="2953" w:type="dxa"/>
+            <w:tcW w:w="2683" w:type="dxa"/>
           </w:tcPr>
           <w:p>
             <w:pPr>
@@ -12354,22 +14209,106 @@
                 <w:sz w:val="24"/>
                 <w:szCs w:val="24"/>
               </w:rPr>
-              <w:t>In case of StopWatch mode, the second button is pressed the flag=1 and the values of stopwatch will be zeros</w:t>
-            </w:r>
-            <w:r>
-              <w:rPr>
-                <w:color w:val="000000"/>
-                <w:sz w:val="24"/>
-                <w:szCs w:val="24"/>
-              </w:rPr>
-              <w:t xml:space="preserve"> (StHrVar, StMinVar, StSecVar)</w:t>
-            </w:r>
-            <w:r>
-              <w:rPr>
-                <w:sz w:val="24"/>
-                <w:szCs w:val="24"/>
-              </w:rPr>
-              <w:t>.</w:t>
+              <w:t xml:space="preserve">The SW shall turn the </w:t>
+            </w:r>
+            <w:r>
+              <w:rPr>
+                <w:sz w:val="24"/>
+                <w:szCs w:val="24"/>
+              </w:rPr>
+              <w:t xml:space="preserve">StopWatch_flag </w:t>
+            </w:r>
+            <w:r>
+              <w:rPr>
+                <w:sz w:val="24"/>
+                <w:szCs w:val="24"/>
+              </w:rPr>
+              <w:t xml:space="preserve">to one </w:t>
+            </w:r>
+            <w:r>
+              <w:rPr>
+                <w:color w:val="000000"/>
+                <w:sz w:val="24"/>
+                <w:szCs w:val="24"/>
+              </w:rPr>
+              <w:t>when the reset button is pressed in the Stopwatch mode</w:t>
+            </w:r>
+          </w:p>
+          <w:p>
+            <w:pPr>
+              <w:rPr>
+                <w:sz w:val="24"/>
+                <w:szCs w:val="24"/>
+              </w:rPr>
+            </w:pPr>
+            <w:r>
+              <w:rPr>
+                <w:sz w:val="24"/>
+                <w:szCs w:val="24"/>
+              </w:rPr>
+              <w:t>If (</w:t>
+            </w:r>
+            <w:r>
+              <w:rPr>
+                <w:sz w:val="24"/>
+                <w:szCs w:val="24"/>
+              </w:rPr>
+              <w:t>StopWatch_</w:t>
+            </w:r>
+            <w:r>
+              <w:rPr>
+                <w:sz w:val="24"/>
+                <w:szCs w:val="24"/>
+              </w:rPr>
+              <w:t>flag==1) {</w:t>
+            </w:r>
+            <w:r>
+              <w:rPr>
+                <w:color w:val="000000"/>
+                <w:sz w:val="24"/>
+                <w:szCs w:val="24"/>
+              </w:rPr>
+              <w:t>StHrVar</w:t>
+            </w:r>
+            <w:r>
+              <w:rPr>
+                <w:color w:val="000000"/>
+                <w:sz w:val="24"/>
+                <w:szCs w:val="24"/>
+              </w:rPr>
+              <w:t>=0</w:t>
+            </w:r>
+            <w:r>
+              <w:rPr>
+                <w:color w:val="000000"/>
+                <w:sz w:val="24"/>
+                <w:szCs w:val="24"/>
+              </w:rPr>
+              <w:t>, StMinVar</w:t>
+            </w:r>
+            <w:r>
+              <w:rPr>
+                <w:color w:val="000000"/>
+                <w:sz w:val="24"/>
+                <w:szCs w:val="24"/>
+              </w:rPr>
+              <w:t>=0</w:t>
+            </w:r>
+            <w:r>
+              <w:rPr>
+                <w:color w:val="000000"/>
+                <w:sz w:val="24"/>
+                <w:szCs w:val="24"/>
+              </w:rPr>
+              <w:t>, StSecVar</w:t>
+            </w:r>
+            <w:r>
+              <w:rPr>
+                <w:color w:val="000000"/>
+                <w:sz w:val="24"/>
+                <w:szCs w:val="24"/>
+              </w:rPr>
+              <w:t>=0}</w:t>
             </w:r>
           </w:p>
           <w:p>
@@ -12427,11 +14366,10 @@
             </w:pPr>
             <w:r>
               <w:rPr>
-                <w:color w:val="000000"/>
-                <w:sz w:val="24"/>
-                <w:szCs w:val="24"/>
-              </w:rPr>
-              <w:t>User press on reset button.</w:t>
+                <w:sz w:val="24"/>
+                <w:szCs w:val="24"/>
+              </w:rPr>
+              <w:t>StopWatch_flag</w:t>
             </w:r>
           </w:p>
         </w:tc>
@@ -12478,9 +14416,303 @@
                 <w:sz w:val="24"/>
                 <w:szCs w:val="24"/>
               </w:rPr>
-              <w:t>The values of stopwatch will be zeros and display zeros on LCD.</w:t>
-            </w:r>
-          </w:p>
+              <w:t>StHrVar, StMinVar, StSecVar</w:t>
+            </w:r>
+            <w:r>
+              <w:rPr>
+                <w:color w:val="000000"/>
+                <w:sz w:val="24"/>
+                <w:szCs w:val="24"/>
+              </w:rPr>
+              <w:t xml:space="preserve"> </w:t>
+            </w:r>
+          </w:p>
+        </w:tc>
+      </w:tr>
+    </w:tbl>
+    <w:p/>
+    <w:tbl>
+      <w:tblPr>
+        <w:tblStyle w:val="TableGrid"/>
+        <w:tblW w:w="0" w:type="auto"/>
+        <w:tblLayout w:type="fixed"/>
+        <w:tblLook w:val="04A0" w:firstRow="1" w:lastRow="0" w:firstColumn="1" w:lastColumn="0" w:noHBand="0" w:noVBand="1"/>
+      </w:tblPr>
+      <w:tblGrid>
+        <w:gridCol w:w="1947"/>
+        <w:gridCol w:w="2908"/>
+        <w:gridCol w:w="1817"/>
+        <w:gridCol w:w="2678"/>
+      </w:tblGrid>
+      <w:tr>
+        <w:trPr>
+          <w:trHeight w:val="620"/>
+        </w:trPr>
+        <w:tc>
+          <w:tcPr>
+            <w:tcW w:w="1947" w:type="dxa"/>
+            <w:shd w:val="clear" w:color="auto" w:fill="000000" w:themeFill="text1"/>
+          </w:tcPr>
+          <w:p>
+            <w:pPr>
+              <w:rPr>
+                <w:sz w:val="24"/>
+                <w:szCs w:val="24"/>
+              </w:rPr>
+            </w:pPr>
+            <w:r>
+              <w:rPr>
+                <w:rFonts w:ascii="Arial-BoldMT" w:hAnsi="Arial-BoldMT" w:cs="Arial-BoldMT"/>
+                <w:b/>
+                <w:bCs/>
+                <w:sz w:val="24"/>
+                <w:szCs w:val="24"/>
+              </w:rPr>
+              <w:t>Req_ID</w:t>
+            </w:r>
+          </w:p>
+        </w:tc>
+        <w:tc>
+          <w:tcPr>
+            <w:tcW w:w="2908" w:type="dxa"/>
+          </w:tcPr>
+          <w:p>
+            <w:r>
+              <w:rPr>
+                <w:sz w:val="24"/>
+                <w:szCs w:val="24"/>
+              </w:rPr>
+              <w:t>Req_PO3_DGW_SRS_26</w:t>
+            </w:r>
+            <w:r>
+              <w:rPr>
+                <w:sz w:val="24"/>
+                <w:szCs w:val="24"/>
+              </w:rPr>
+              <w:t>_V01</w:t>
+            </w:r>
+            <w:r>
+              <w:rPr>
+                <w:sz w:val="24"/>
+                <w:szCs w:val="24"/>
+              </w:rPr>
+              <w:t>.2</w:t>
+            </w:r>
+          </w:p>
+        </w:tc>
+        <w:tc>
+          <w:tcPr>
+            <w:tcW w:w="1817" w:type="dxa"/>
+            <w:shd w:val="clear" w:color="auto" w:fill="000000" w:themeFill="text1"/>
+          </w:tcPr>
+          <w:p>
+            <w:pPr>
+              <w:rPr>
+                <w:sz w:val="24"/>
+                <w:szCs w:val="24"/>
+              </w:rPr>
+            </w:pPr>
+            <w:r>
+              <w:rPr>
+                <w:rFonts w:ascii="Arial-BoldMT" w:hAnsi="Arial-BoldMT" w:cs="Arial-BoldMT"/>
+                <w:b/>
+                <w:bCs/>
+                <w:sz w:val="24"/>
+                <w:szCs w:val="24"/>
+              </w:rPr>
+              <w:t>Covers</w:t>
+            </w:r>
+          </w:p>
+        </w:tc>
+        <w:tc>
+          <w:tcPr>
+            <w:tcW w:w="2678" w:type="dxa"/>
+          </w:tcPr>
+          <w:p>
+            <w:pPr>
+              <w:jc w:val="both"/>
+            </w:pPr>
+            <w:r>
+              <w:rPr>
+                <w:sz w:val="24"/>
+                <w:szCs w:val="24"/>
+              </w:rPr>
+              <w:t>Req_PO3_DGW_HSI</w:t>
+            </w:r>
+            <w:r>
+              <w:rPr>
+                <w:sz w:val="24"/>
+                <w:szCs w:val="24"/>
+              </w:rPr>
+              <w:t>_01</w:t>
+            </w:r>
+            <w:r>
+              <w:rPr>
+                <w:sz w:val="24"/>
+                <w:szCs w:val="24"/>
+              </w:rPr>
+              <w:t>_V01</w:t>
+            </w:r>
+          </w:p>
+        </w:tc>
+      </w:tr>
+      <w:tr>
+        <w:trPr>
+          <w:trHeight w:val="492"/>
+        </w:trPr>
+        <w:tc>
+          <w:tcPr>
+            <w:tcW w:w="1947" w:type="dxa"/>
+            <w:shd w:val="clear" w:color="auto" w:fill="000000" w:themeFill="text1"/>
+          </w:tcPr>
+          <w:p>
+            <w:pPr>
+              <w:rPr>
+                <w:sz w:val="24"/>
+                <w:szCs w:val="24"/>
+              </w:rPr>
+            </w:pPr>
+            <w:r>
+              <w:rPr>
+                <w:rFonts w:ascii="Arial-BoldMT" w:hAnsi="Arial-BoldMT" w:cs="Arial-BoldMT"/>
+                <w:b/>
+                <w:bCs/>
+                <w:sz w:val="24"/>
+                <w:szCs w:val="24"/>
+              </w:rPr>
+              <w:t>Author</w:t>
+            </w:r>
+          </w:p>
+        </w:tc>
+        <w:tc>
+          <w:tcPr>
+            <w:tcW w:w="2908" w:type="dxa"/>
+          </w:tcPr>
+          <w:p>
+            <w:r>
+              <w:t>Marina Medhat</w:t>
+            </w:r>
+          </w:p>
+        </w:tc>
+        <w:tc>
+          <w:tcPr>
+            <w:tcW w:w="1817" w:type="dxa"/>
+            <w:shd w:val="clear" w:color="auto" w:fill="000000" w:themeFill="text1"/>
+          </w:tcPr>
+          <w:p>
+            <w:pPr>
+              <w:rPr>
+                <w:sz w:val="24"/>
+                <w:szCs w:val="24"/>
+              </w:rPr>
+            </w:pPr>
+            <w:r>
+              <w:rPr>
+                <w:rFonts w:ascii="Arial-BoldMT" w:hAnsi="Arial-BoldMT" w:cs="Arial-BoldMT"/>
+                <w:b/>
+                <w:bCs/>
+                <w:sz w:val="24"/>
+                <w:szCs w:val="24"/>
+              </w:rPr>
+              <w:t>Date</w:t>
+            </w:r>
+          </w:p>
+        </w:tc>
+        <w:tc>
+          <w:tcPr>
+            <w:tcW w:w="2678" w:type="dxa"/>
+          </w:tcPr>
+          <w:p>
+            <w:r>
+              <w:t>12/2/2020</w:t>
+            </w:r>
+          </w:p>
+        </w:tc>
+      </w:tr>
+      <w:tr>
+        <w:trPr>
+          <w:trHeight w:val="525"/>
+        </w:trPr>
+        <w:tc>
+          <w:tcPr>
+            <w:tcW w:w="1947" w:type="dxa"/>
+            <w:shd w:val="clear" w:color="auto" w:fill="000000" w:themeFill="text1"/>
+          </w:tcPr>
+          <w:p>
+            <w:pPr>
+              <w:rPr>
+                <w:sz w:val="24"/>
+                <w:szCs w:val="24"/>
+              </w:rPr>
+            </w:pPr>
+            <w:r>
+              <w:rPr>
+                <w:rFonts w:ascii="Arial-BoldMT" w:hAnsi="Arial-BoldMT" w:cs="Arial-BoldMT"/>
+                <w:b/>
+                <w:bCs/>
+                <w:sz w:val="24"/>
+                <w:szCs w:val="24"/>
+              </w:rPr>
+              <w:t>Description:</w:t>
+            </w:r>
+          </w:p>
+        </w:tc>
+        <w:tc>
+          <w:tcPr>
+            <w:tcW w:w="7403" w:type="dxa"/>
+            <w:gridSpan w:val="3"/>
+          </w:tcPr>
+          <w:p>
+            <w:pPr>
+              <w:rPr>
+                <w:color w:val="000000"/>
+                <w:sz w:val="24"/>
+                <w:szCs w:val="24"/>
+              </w:rPr>
+            </w:pPr>
+            <w:r>
+              <w:rPr>
+                <w:color w:val="000000"/>
+                <w:sz w:val="24"/>
+                <w:szCs w:val="24"/>
+              </w:rPr>
+              <w:t>The SW shall configure the pins according to the mapping of the configuration pins on the microcontoller</w:t>
+            </w:r>
+          </w:p>
+        </w:tc>
+      </w:tr>
+      <w:tr>
+        <w:trPr>
+          <w:trHeight w:val="525"/>
+        </w:trPr>
+        <w:tc>
+          <w:tcPr>
+            <w:tcW w:w="1947" w:type="dxa"/>
+            <w:shd w:val="clear" w:color="auto" w:fill="000000" w:themeFill="text1"/>
+          </w:tcPr>
+          <w:p>
+            <w:pPr>
+              <w:rPr>
+                <w:sz w:val="24"/>
+                <w:szCs w:val="24"/>
+              </w:rPr>
+            </w:pPr>
+            <w:r>
+              <w:rPr>
+                <w:rFonts w:ascii="Arial-BoldMT" w:hAnsi="Arial-BoldMT" w:cs="Arial-BoldMT"/>
+                <w:b/>
+                <w:bCs/>
+                <w:sz w:val="24"/>
+                <w:szCs w:val="24"/>
+              </w:rPr>
+              <w:t>inputs</w:t>
+            </w:r>
+          </w:p>
+        </w:tc>
+        <w:tc>
+          <w:tcPr>
+            <w:tcW w:w="2908" w:type="dxa"/>
+          </w:tcPr>
           <w:p>
             <w:pPr>
               <w:jc w:val="center"/>
@@ -12490,6 +14722,77 @@
                 <w:szCs w:val="24"/>
               </w:rPr>
             </w:pPr>
+            <w:r>
+              <w:rPr>
+                <w:color w:val="000000"/>
+                <w:sz w:val="24"/>
+                <w:szCs w:val="24"/>
+              </w:rPr>
+              <w:t>-</w:t>
+            </w:r>
+            <w:r>
+              <w:rPr>
+                <w:color w:val="000000"/>
+                <w:sz w:val="24"/>
+                <w:szCs w:val="24"/>
+              </w:rPr>
+              <w:t>--</w:t>
+            </w:r>
+          </w:p>
+        </w:tc>
+        <w:tc>
+          <w:tcPr>
+            <w:tcW w:w="1817" w:type="dxa"/>
+            <w:shd w:val="clear" w:color="auto" w:fill="000000" w:themeFill="text1"/>
+          </w:tcPr>
+          <w:p>
+            <w:pPr>
+              <w:rPr>
+                <w:sz w:val="24"/>
+                <w:szCs w:val="24"/>
+              </w:rPr>
+            </w:pPr>
+            <w:r>
+              <w:rPr>
+                <w:rFonts w:ascii="Arial-BoldMT" w:hAnsi="Arial-BoldMT" w:cs="Arial-BoldMT"/>
+                <w:b/>
+                <w:bCs/>
+                <w:sz w:val="24"/>
+                <w:szCs w:val="24"/>
+              </w:rPr>
+              <w:t>outputs</w:t>
+            </w:r>
+          </w:p>
+        </w:tc>
+        <w:tc>
+          <w:tcPr>
+            <w:tcW w:w="2678" w:type="dxa"/>
+          </w:tcPr>
+          <w:p>
+            <w:pPr>
+              <w:jc w:val="center"/>
+              <w:rPr>
+                <w:color w:val="000000"/>
+                <w:sz w:val="24"/>
+                <w:szCs w:val="24"/>
+              </w:rPr>
+            </w:pPr>
+            <w:r>
+              <w:rPr>
+                <w:color w:val="000000"/>
+                <w:sz w:val="24"/>
+                <w:szCs w:val="24"/>
+              </w:rPr>
+              <w:t>-</w:t>
+            </w:r>
+            <w:r>
+              <w:rPr>
+                <w:color w:val="000000"/>
+                <w:sz w:val="24"/>
+                <w:szCs w:val="24"/>
+              </w:rPr>
+              <w:t>--</w:t>
+            </w:r>
           </w:p>
         </w:tc>
       </w:tr>
@@ -12505,11 +14808,13 @@
           <w:szCs w:val="24"/>
         </w:rPr>
       </w:pPr>
+      <w:bookmarkStart w:id="45" w:name="_Toc33363417"/>
       <w:r>
         <w:rPr>
           <w:sz w:val="24"/>
           <w:szCs w:val="24"/>
         </w:rPr>
+        <w:lastRenderedPageBreak/>
         <w:t xml:space="preserve">Table </w:t>
       </w:r>
       <w:r>
@@ -12555,6 +14860,7 @@
         </w:rPr>
         <w:t xml:space="preserve"> Reference Table</w:t>
       </w:r>
+      <w:bookmarkEnd w:id="45"/>
     </w:p>
     <w:tbl>
       <w:tblPr>
@@ -12788,6 +15094,80 @@
             <w:pPr>
               <w:jc w:val="center"/>
               <w:cnfStyle w:val="000000100000" w:firstRow="0" w:lastRow="0" w:firstColumn="0" w:lastColumn="0" w:oddVBand="0" w:evenVBand="0" w:oddHBand="1" w:evenHBand="0" w:firstRowFirstColumn="0" w:firstRowLastColumn="0" w:lastRowFirstColumn="0" w:lastRowLastColumn="0"/>
+              <w:rPr>
+                <w:sz w:val="24"/>
+                <w:szCs w:val="24"/>
+              </w:rPr>
+            </w:pPr>
+            <w:r>
+              <w:rPr>
+                <w:sz w:val="24"/>
+                <w:szCs w:val="24"/>
+              </w:rPr>
+              <w:t>Released</w:t>
+            </w:r>
+          </w:p>
+        </w:tc>
+      </w:tr>
+      <w:tr>
+        <w:trPr>
+          <w:trHeight w:val="737"/>
+        </w:trPr>
+        <w:tc>
+          <w:tcPr>
+            <w:cnfStyle w:val="001000000000" w:firstRow="0" w:lastRow="0" w:firstColumn="1" w:lastColumn="0" w:oddVBand="0" w:evenVBand="0" w:oddHBand="0" w:evenHBand="0" w:firstRowFirstColumn="0" w:firstRowLastColumn="0" w:lastRowFirstColumn="0" w:lastRowLastColumn="0"/>
+            <w:tcW w:w="3196" w:type="dxa"/>
+            <w:shd w:val="clear" w:color="auto" w:fill="FFFFFF" w:themeFill="background1"/>
+          </w:tcPr>
+          <w:p>
+            <w:pPr>
+              <w:jc w:val="center"/>
+              <w:rPr>
+                <w:sz w:val="24"/>
+                <w:szCs w:val="24"/>
+              </w:rPr>
+            </w:pPr>
+            <w:r>
+              <w:rPr>
+                <w:sz w:val="24"/>
+                <w:szCs w:val="24"/>
+              </w:rPr>
+              <w:t>HSI</w:t>
+            </w:r>
+          </w:p>
+        </w:tc>
+        <w:tc>
+          <w:tcPr>
+            <w:tcW w:w="3196" w:type="dxa"/>
+            <w:shd w:val="clear" w:color="auto" w:fill="FFFFFF" w:themeFill="background1"/>
+          </w:tcPr>
+          <w:p>
+            <w:pPr>
+              <w:jc w:val="center"/>
+              <w:cnfStyle w:val="000000000000" w:firstRow="0" w:lastRow="0" w:firstColumn="0" w:lastColumn="0" w:oddVBand="0" w:evenVBand="0" w:oddHBand="0" w:evenHBand="0" w:firstRowFirstColumn="0" w:firstRowLastColumn="0" w:lastRowFirstColumn="0" w:lastRowLastColumn="0"/>
+              <w:rPr>
+                <w:sz w:val="24"/>
+                <w:szCs w:val="24"/>
+              </w:rPr>
+            </w:pPr>
+            <w:r>
+              <w:rPr>
+                <w:sz w:val="24"/>
+                <w:szCs w:val="24"/>
+              </w:rPr>
+              <w:t>1.5</w:t>
+            </w:r>
+          </w:p>
+        </w:tc>
+        <w:tc>
+          <w:tcPr>
+            <w:tcW w:w="3196" w:type="dxa"/>
+            <w:shd w:val="clear" w:color="auto" w:fill="FFFFFF" w:themeFill="background1"/>
+          </w:tcPr>
+          <w:p>
+            <w:pPr>
+              <w:jc w:val="center"/>
+              <w:cnfStyle w:val="000000000000" w:firstRow="0" w:lastRow="0" w:firstColumn="0" w:lastColumn="0" w:oddVBand="0" w:evenVBand="0" w:oddHBand="0" w:evenHBand="0" w:firstRowFirstColumn="0" w:firstRowLastColumn="0" w:lastRowFirstColumn="0" w:lastRowLastColumn="0"/>
               <w:rPr>
                 <w:sz w:val="24"/>
                 <w:szCs w:val="24"/>
@@ -14335,7 +16715,7 @@
 </file>
 
 <file path=customXml/itemProps1.xml><?xml version="1.0" encoding="utf-8"?>
-<ds:datastoreItem xmlns:ds="http://schemas.openxmlformats.org/officeDocument/2006/customXml" ds:itemID="{CB7BD75A-FBB2-4EA2-82BB-F9DCC1D2BD36}">
+<ds:datastoreItem xmlns:ds="http://schemas.openxmlformats.org/officeDocument/2006/customXml" ds:itemID="{7D1CDBBF-CBFC-4034-AC43-E25E7BAE94EE}">
   <ds:schemaRefs>
     <ds:schemaRef ds:uri="http://schemas.openxmlformats.org/officeDocument/2006/bibliography"/>
   </ds:schemaRefs>

</xml_diff>